<commit_message>
- Se agregó el .rar para el Release de ágiles
</commit_message>
<xml_diff>
--- a/Documentacion/Requerimientos/Product Backlog.docx
+++ b/Documentacion/Requerimientos/Product Backlog.docx
@@ -1,6 +1,6 @@
 
 <file path=word/document.xml><?xml version="1.0" encoding="utf-8"?>
-<w:document xmlns:wpc="http://schemas.microsoft.com/office/word/2010/wordprocessingCanvas" xmlns:mc="http://schemas.openxmlformats.org/markup-compatibility/2006" xmlns:o="urn:schemas-microsoft-com:office:office" xmlns:r="http://schemas.openxmlformats.org/officeDocument/2006/relationships" xmlns:m="http://schemas.openxmlformats.org/officeDocument/2006/math" xmlns:v="urn:schemas-microsoft-com:vml" xmlns:wp14="http://schemas.microsoft.com/office/word/2010/wordprocessingDrawing" xmlns:wp="http://schemas.openxmlformats.org/drawingml/2006/wordprocessingDrawing" xmlns:w10="urn:schemas-microsoft-com:office:word" xmlns:w="http://schemas.openxmlformats.org/wordprocessingml/2006/main" xmlns:w14="http://schemas.microsoft.com/office/word/2010/wordml" xmlns:wpg="http://schemas.microsoft.com/office/word/2010/wordprocessingGroup" xmlns:wpi="http://schemas.microsoft.com/office/word/2010/wordprocessingInk" xmlns:wne="http://schemas.microsoft.com/office/word/2006/wordml" xmlns:wps="http://schemas.microsoft.com/office/word/2010/wordprocessingShape" mc:Ignorable="w14 wp14">
+<w:document xmlns:wpc="http://schemas.microsoft.com/office/word/2010/wordprocessingCanvas" xmlns:mc="http://schemas.openxmlformats.org/markup-compatibility/2006" xmlns:o="urn:schemas-microsoft-com:office:office" xmlns:r="http://schemas.openxmlformats.org/officeDocument/2006/relationships" xmlns:m="http://schemas.openxmlformats.org/officeDocument/2006/math" xmlns:v="urn:schemas-microsoft-com:vml" xmlns:wp14="http://schemas.microsoft.com/office/word/2010/wordprocessingDrawing" xmlns:wp="http://schemas.openxmlformats.org/drawingml/2006/wordprocessingDrawing" xmlns:w10="urn:schemas-microsoft-com:office:word" xmlns:w="http://schemas.openxmlformats.org/wordprocessingml/2006/main" xmlns:w14="http://schemas.microsoft.com/office/word/2010/wordml" xmlns:w15="http://schemas.microsoft.com/office/word/2012/wordml" xmlns:wpg="http://schemas.microsoft.com/office/word/2010/wordprocessingGroup" xmlns:wpi="http://schemas.microsoft.com/office/word/2010/wordprocessingInk" xmlns:wne="http://schemas.microsoft.com/office/word/2006/wordml" xmlns:wps="http://schemas.microsoft.com/office/word/2010/wordprocessingShape" mc:Ignorable="w14 w15 wp14">
   <w:body>
     <w:sdt>
       <w:sdtPr>
@@ -25,7 +25,7 @@
               <w:rFonts w:ascii="Corbel" w:hAnsi="Corbel"/>
               <w:noProof/>
               <w:color w:val="099BDD"/>
-              <w:lang w:val="es-AR" w:eastAsia="es-AR"/>
+              <w:lang w:val="es-ES" w:eastAsia="es-ES"/>
             </w:rPr>
             <mc:AlternateContent>
               <mc:Choice Requires="wpg">
@@ -176,7 +176,7 @@
                                 <pic:cNvPicPr/>
                               </pic:nvPicPr>
                               <pic:blipFill>
-                                <a:blip r:embed="rId11" cstate="print">
+                                <a:blip r:embed="rId10" cstate="print">
                                   <a:extLst>
                                     <a:ext uri="{28A0092B-C50C-407E-A947-70E740481C1C}">
                                       <a14:useLocalDpi xmlns:a14="http://schemas.microsoft.com/office/drawing/2010/main" val="0"/>
@@ -217,11 +217,11 @@
               </mc:Choice>
               <mc:Fallback>
                 <w:pict>
-                  <v:group id="Grupo 30" o:spid="_x0000_s1026" style="position:absolute;margin-left:-19.45pt;margin-top:-12.75pt;width:752.9pt;height:44.9pt;z-index:251670528;mso-position-horizontal-relative:margin;mso-width-relative:margin;mso-height-relative:margin" coordorigin="" coordsize="92668,5702" o:gfxdata="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">
+                  <v:group w14:anchorId="5100FC9D" id="Grupo 30" o:spid="_x0000_s1026" style="position:absolute;margin-left:-19.45pt;margin-top:-12.75pt;width:752.9pt;height:44.9pt;z-index:251670528;mso-position-horizontal-relative:margin;mso-width-relative:margin;mso-height-relative:margin" coordorigin="" coordsize="92668,5702" o:gfxdata="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">
                     <v:rect id="Rectángulo 9" o:spid="_x0000_s1027" style="position:absolute;top:4749;width:92668;height:953;rotation:180;visibility:visible;mso-wrap-style:square;v-text-anchor:middle" o:gfxdata="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" fillcolor="#404040 [2429]" stroked="f" strokeweight="1pt"/>
                     <v:group id="Grupo 29" o:spid="_x0000_s1028" style="position:absolute;width:92668;height:4940" coordorigin="" coordsize="92668,4940" o:gfxdata="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">
                       <v:rect id="Rectángulo 10" o:spid="_x0000_s1029" style="position:absolute;width:92668;height:4940;rotation:180;visibility:visible;mso-wrap-style:square;v-text-anchor:bottom" o:gfxdata="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" fillcolor="#5fa145" stroked="f" strokeweight="1pt">
-                        <v:fill r:id="rId12" o:title="" color2="#56ad4f" type="pattern"/>
+                        <v:fill r:id="rId11" o:title="" color2="#56ad4f" type="pattern"/>
                         <v:textbox inset="36pt,14.4pt,36pt,36pt">
                           <w:txbxContent>
                             <w:p>
@@ -257,7 +257,7 @@
                         <o:lock v:ext="edit" aspectratio="t"/>
                       </v:shapetype>
                       <v:shape id="Imagen 12" o:spid="_x0000_s1030" type="#_x0000_t75" style="position:absolute;left:79205;top:970;width:11621;height:3779;visibility:visible;mso-wrap-style:square" o:gfxdata="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">
-                        <v:imagedata r:id="rId13" o:title="Sin título-1"/>
+                        <v:imagedata r:id="rId12" o:title="Sin título-1"/>
                       </v:shape>
                     </v:group>
                     <w10:wrap anchorx="margin"/>
@@ -284,7 +284,7 @@
               <w:rFonts w:ascii="Corbel" w:hAnsi="Corbel"/>
               <w:noProof/>
               <w:color w:val="099BDD"/>
-              <w:lang w:val="es-AR" w:eastAsia="es-AR"/>
+              <w:lang w:val="es-ES" w:eastAsia="es-ES"/>
             </w:rPr>
             <mc:AlternateContent>
               <mc:Choice Requires="wpg">
@@ -486,7 +486,7 @@
                               </pic:cNvPicPr>
                             </pic:nvPicPr>
                             <pic:blipFill>
-                              <a:blip r:embed="rId14" cstate="print">
+                              <a:blip r:embed="rId13" cstate="print">
                                 <a:grayscl/>
                                 <a:extLst>
                                   <a:ext uri="{28A0092B-C50C-407E-A947-70E740481C1C}">
@@ -559,20 +559,8 @@
                                       <w:sz w:val="52"/>
                                       <w:lang w:val="es-AR"/>
                                     </w:rPr>
-                                    <w:t>Que Golazo</w:t>
+                                    <w:t>Que Golazo!</w:t>
                                   </w:r>
-                                  <w:proofErr w:type="gramStart"/>
-                                  <w:r>
-                                    <w:rPr>
-                                      <w:rFonts w:asciiTheme="majorHAnsi" w:hAnsiTheme="majorHAnsi"/>
-                                      <w:b/>
-                                      <w:color w:val="595959" w:themeColor="text1" w:themeTint="A6"/>
-                                      <w:sz w:val="52"/>
-                                      <w:lang w:val="es-AR"/>
-                                    </w:rPr>
-                                    <w:t>!</w:t>
-                                  </w:r>
-                                  <w:proofErr w:type="gramEnd"/>
                                 </w:p>
                                 <w:p>
                                   <w:pPr>
@@ -679,7 +667,7 @@
               </mc:Choice>
               <mc:Fallback>
                 <w:pict>
-                  <v:group id="Grupo 23" o:spid="_x0000_s1031" style="position:absolute;margin-left:27.75pt;margin-top:242.25pt;width:548.85pt;height:85.8pt;z-index:251672576;mso-position-horizontal-relative:margin;mso-width-relative:margin;mso-height-relative:margin" coordorigin=",1306" coordsize="69707,10900" o:gfxdata="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">
+                  <v:group w14:anchorId="35042439" id="Grupo 23" o:spid="_x0000_s1031" style="position:absolute;margin-left:27.75pt;margin-top:242.25pt;width:548.85pt;height:85.8pt;z-index:251672576;mso-position-horizontal-relative:margin;mso-width-relative:margin;mso-height-relative:margin" coordorigin=",1306" coordsize="69707,10900" o:gfxdata="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">
                     <v:roundrect id="Rectángulo redondeado 19" o:spid="_x0000_s1032" style="position:absolute;top:1306;width:69707;height:10830;visibility:visible;mso-wrap-style:square;v-text-anchor:middle" arcsize="910f" o:gfxdata="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" fillcolor="#d8d8d8 [2732]" strokecolor="#d8d8d8 [2732]" strokeweight="1pt">
                       <v:fill opacity="40092f"/>
                     </v:roundrect>
@@ -766,7 +754,7 @@
                       </v:textbox>
                     </v:shape>
                     <v:shape id="Imagen 5" o:spid="_x0000_s1034" type="#_x0000_t75" style="position:absolute;left:58926;top:1803;width:10046;height:10144;visibility:visible;mso-wrap-style:square" o:gfxdata="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">
-                      <v:imagedata r:id="rId15" o:title="" grayscale="t"/>
+                      <v:imagedata r:id="rId14" o:title="" grayscale="t"/>
                       <v:path arrowok="t"/>
                     </v:shape>
                     <v:shape id="Cuadro de texto 21" o:spid="_x0000_s1035" type="#_x0000_t202" style="position:absolute;left:926;top:4084;width:21494;height:5342;visibility:visible;mso-wrap-style:square;v-text-anchor:top" o:gfxdata="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" filled="f" stroked="f" strokeweight=".5pt">
@@ -790,20 +778,8 @@
                                 <w:sz w:val="52"/>
                                 <w:lang w:val="es-AR"/>
                               </w:rPr>
-                              <w:t>Que Golazo</w:t>
+                              <w:t>Que Golazo!</w:t>
                             </w:r>
-                            <w:proofErr w:type="gramStart"/>
-                            <w:r>
-                              <w:rPr>
-                                <w:rFonts w:asciiTheme="majorHAnsi" w:hAnsiTheme="majorHAnsi"/>
-                                <w:b/>
-                                <w:color w:val="595959" w:themeColor="text1" w:themeTint="A6"/>
-                                <w:sz w:val="52"/>
-                                <w:lang w:val="es-AR"/>
-                              </w:rPr>
-                              <w:t>!</w:t>
-                            </w:r>
-                            <w:proofErr w:type="gramEnd"/>
                           </w:p>
                           <w:p>
                             <w:pPr>
@@ -865,7 +841,7 @@
               <w:rFonts w:ascii="Corbel" w:hAnsi="Corbel"/>
               <w:noProof/>
               <w:color w:val="099BDD"/>
-              <w:lang w:val="es-AR" w:eastAsia="es-AR"/>
+              <w:lang w:val="es-ES" w:eastAsia="es-ES"/>
             </w:rPr>
             <mc:AlternateContent>
               <mc:Choice Requires="wpg">
@@ -1138,7 +1114,7 @@
               </mc:Choice>
               <mc:Fallback>
                 <w:pict>
-                  <v:group id="Grupo 1" o:spid="_x0000_s1037" style="position:absolute;margin-left:0;margin-top:14.15pt;width:703.85pt;height:63.7pt;z-index:251669504;mso-position-horizontal:center;mso-position-horizontal-relative:margin;mso-width-relative:margin" coordsize="66675,8090" o:gfxdata="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">
+                  <v:group w14:anchorId="257753DE" id="Grupo 1" o:spid="_x0000_s1037" style="position:absolute;margin-left:0;margin-top:14.15pt;width:703.85pt;height:63.7pt;z-index:251669504;mso-position-horizontal:center;mso-position-horizontal-relative:margin;mso-width-relative:margin" coordsize="66675,8090" o:gfxdata="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">
                     <v:shape id="Cuadro de texto 8" o:spid="_x0000_s1038" type="#_x0000_t202" style="position:absolute;width:66484;height:5022;visibility:visible;mso-wrap-style:square;v-text-anchor:top" o:gfxdata="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" filled="f" stroked="f" strokeweight=".5pt">
                       <v:textbox>
                         <w:txbxContent>
@@ -1308,7 +1284,7 @@
           <w:r>
             <w:rPr>
               <w:noProof/>
-              <w:lang w:val="es-AR" w:eastAsia="es-AR"/>
+              <w:lang w:val="es-ES" w:eastAsia="es-ES"/>
             </w:rPr>
             <mc:AlternateContent>
               <mc:Choice Requires="wpg">
@@ -1392,7 +1368,6 @@
                                         <w:lang w:val="es-AR"/>
                                       </w:rPr>
                                     </w:pPr>
-                                    <w:proofErr w:type="spellStart"/>
                                     <w:r>
                                       <w:rPr>
                                         <w:rFonts w:asciiTheme="majorHAnsi" w:hAnsiTheme="majorHAnsi"/>
@@ -1401,31 +1376,8 @@
                                         <w:sz w:val="96"/>
                                         <w:lang w:val="es-AR"/>
                                       </w:rPr>
-                                      <w:t>Product</w:t>
+                                      <w:t>Product Backlog</w:t>
                                     </w:r>
-                                    <w:proofErr w:type="spellEnd"/>
-                                    <w:r>
-                                      <w:rPr>
-                                        <w:rFonts w:asciiTheme="majorHAnsi" w:hAnsiTheme="majorHAnsi"/>
-                                        <w:b/>
-                                        <w:color w:val="595959" w:themeColor="text1" w:themeTint="A6"/>
-                                        <w:sz w:val="96"/>
-                                        <w:lang w:val="es-AR"/>
-                                      </w:rPr>
-                                      <w:t xml:space="preserve"> </w:t>
-                                    </w:r>
-                                    <w:proofErr w:type="spellStart"/>
-                                    <w:r>
-                                      <w:rPr>
-                                        <w:rFonts w:asciiTheme="majorHAnsi" w:hAnsiTheme="majorHAnsi"/>
-                                        <w:b/>
-                                        <w:color w:val="595959" w:themeColor="text1" w:themeTint="A6"/>
-                                        <w:sz w:val="96"/>
-                                        <w:lang w:val="es-AR"/>
-                                      </w:rPr>
-                                      <w:t>Backlog</w:t>
-                                    </w:r>
-                                    <w:proofErr w:type="spellEnd"/>
                                   </w:p>
                                   <w:p>
                                     <w:pPr>
@@ -1597,7 +1549,7 @@
               </mc:Choice>
               <mc:Fallback>
                 <w:pict>
-                  <v:group id="Grupo 34" o:spid="_x0000_s1040" style="position:absolute;margin-left:25.5pt;margin-top:89.25pt;width:576.75pt;height:151.6pt;z-index:251678720;mso-width-relative:margin" coordsize="65540,19250" o:gfxdata="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">
+                  <v:group w14:anchorId="3F4C4C1F" id="Grupo 34" o:spid="_x0000_s1040" style="position:absolute;margin-left:25.5pt;margin-top:89.25pt;width:576.75pt;height:151.6pt;z-index:251678720;mso-width-relative:margin" coordsize="65540,19250" o:gfxdata="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">
                     <v:group id="Grupo 28" o:spid="_x0000_s1041" style="position:absolute;width:63055;height:17926" coordorigin="" coordsize="63057,17931" o:gfxdata="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">
                       <v:shape id="Cuadro de texto 18" o:spid="_x0000_s1042" type="#_x0000_t202" style="position:absolute;width:49055;height:17430;visibility:visible;mso-wrap-style:square;v-text-anchor:top" o:gfxdata="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" filled="f" stroked="f" strokeweight=".5pt">
                         <v:textbox>
@@ -1612,7 +1564,6 @@
                                   <w:lang w:val="es-AR"/>
                                 </w:rPr>
                               </w:pPr>
-                              <w:proofErr w:type="spellStart"/>
                               <w:r>
                                 <w:rPr>
                                   <w:rFonts w:asciiTheme="majorHAnsi" w:hAnsiTheme="majorHAnsi"/>
@@ -1621,31 +1572,8 @@
                                   <w:sz w:val="96"/>
                                   <w:lang w:val="es-AR"/>
                                 </w:rPr>
-                                <w:t>Product</w:t>
+                                <w:t>Product Backlog</w:t>
                               </w:r>
-                              <w:proofErr w:type="spellEnd"/>
-                              <w:r>
-                                <w:rPr>
-                                  <w:rFonts w:asciiTheme="majorHAnsi" w:hAnsiTheme="majorHAnsi"/>
-                                  <w:b/>
-                                  <w:color w:val="595959" w:themeColor="text1" w:themeTint="A6"/>
-                                  <w:sz w:val="96"/>
-                                  <w:lang w:val="es-AR"/>
-                                </w:rPr>
-                                <w:t xml:space="preserve"> </w:t>
-                              </w:r>
-                              <w:proofErr w:type="spellStart"/>
-                              <w:r>
-                                <w:rPr>
-                                  <w:rFonts w:asciiTheme="majorHAnsi" w:hAnsiTheme="majorHAnsi"/>
-                                  <w:b/>
-                                  <w:color w:val="595959" w:themeColor="text1" w:themeTint="A6"/>
-                                  <w:sz w:val="96"/>
-                                  <w:lang w:val="es-AR"/>
-                                </w:rPr>
-                                <w:t>Backlog</w:t>
-                              </w:r>
-                              <w:proofErr w:type="spellEnd"/>
                             </w:p>
                             <w:p>
                               <w:pPr>
@@ -1737,7 +1665,7 @@
           <w:r>
             <w:rPr>
               <w:noProof/>
-              <w:lang w:val="es-AR" w:eastAsia="es-AR"/>
+              <w:lang w:val="es-ES" w:eastAsia="es-ES"/>
             </w:rPr>
             <mc:AlternateContent>
               <mc:Choice Requires="wpg">
@@ -1941,29 +1869,7 @@
                                       <w:szCs w:val="24"/>
                                       <w:lang w:val="es-AR" w:eastAsia="es-ES"/>
                                     </w:rPr>
-                                    <w:t xml:space="preserve">Ing. </w:t>
-                                  </w:r>
-                                  <w:proofErr w:type="spellStart"/>
-                                  <w:r>
-                                    <w:rPr>
-                                      <w:rFonts w:ascii="Corbel" w:hAnsi="Corbel"/>
-                                      <w:color w:val="F2F2F2" w:themeColor="background1" w:themeShade="F2"/>
-                                      <w:sz w:val="24"/>
-                                      <w:szCs w:val="24"/>
-                                      <w:lang w:val="es-AR" w:eastAsia="es-ES"/>
-                                    </w:rPr>
-                                    <w:t>Zohil</w:t>
-                                  </w:r>
-                                  <w:proofErr w:type="spellEnd"/>
-                                  <w:r>
-                                    <w:rPr>
-                                      <w:rFonts w:ascii="Corbel" w:hAnsi="Corbel"/>
-                                      <w:color w:val="F2F2F2" w:themeColor="background1" w:themeShade="F2"/>
-                                      <w:sz w:val="24"/>
-                                      <w:szCs w:val="24"/>
-                                      <w:lang w:val="es-AR" w:eastAsia="es-ES"/>
-                                    </w:rPr>
-                                    <w:t>, Julio</w:t>
+                                    <w:t>Ing. Zohil, Julio</w:t>
                                   </w:r>
                                 </w:p>
                                 <w:p>
@@ -2125,7 +2031,6 @@
                                       <w:lang w:val="es-AR" w:eastAsia="es-ES"/>
                                     </w:rPr>
                                   </w:pPr>
-                                  <w:proofErr w:type="spellStart"/>
                                   <w:r>
                                     <w:rPr>
                                       <w:rFonts w:ascii="Corbel" w:hAnsi="Corbel"/>
@@ -2134,40 +2039,7 @@
                                       <w:szCs w:val="24"/>
                                       <w:lang w:val="es-AR" w:eastAsia="es-ES"/>
                                     </w:rPr>
-                                    <w:t>Allemand</w:t>
-                                  </w:r>
-                                  <w:proofErr w:type="spellEnd"/>
-                                  <w:r>
-                                    <w:rPr>
-                                      <w:rFonts w:ascii="Corbel" w:hAnsi="Corbel"/>
-                                      <w:color w:val="F2F2F2" w:themeColor="background1" w:themeShade="F2"/>
-                                      <w:sz w:val="24"/>
-                                      <w:szCs w:val="24"/>
-                                      <w:lang w:val="es-AR" w:eastAsia="es-ES"/>
-                                    </w:rPr>
-                                    <w:t xml:space="preserve">, Facundo </w:t>
-                                  </w:r>
-                                  <w:proofErr w:type="spellStart"/>
-                                  <w:r>
-                                    <w:rPr>
-                                      <w:rFonts w:ascii="Corbel" w:hAnsi="Corbel"/>
-                                      <w:color w:val="F2F2F2" w:themeColor="background1" w:themeShade="F2"/>
-                                      <w:sz w:val="24"/>
-                                      <w:szCs w:val="24"/>
-                                      <w:lang w:val="es-AR" w:eastAsia="es-ES"/>
-                                    </w:rPr>
-                                    <w:t>leg</w:t>
-                                  </w:r>
-                                  <w:proofErr w:type="spellEnd"/>
-                                  <w:r>
-                                    <w:rPr>
-                                      <w:rFonts w:ascii="Corbel" w:hAnsi="Corbel"/>
-                                      <w:color w:val="F2F2F2" w:themeColor="background1" w:themeShade="F2"/>
-                                      <w:sz w:val="24"/>
-                                      <w:szCs w:val="24"/>
-                                      <w:lang w:val="es-AR" w:eastAsia="es-ES"/>
-                                    </w:rPr>
-                                    <w:t xml:space="preserve">. 58971 </w:t>
+                                    <w:t xml:space="preserve">Allemand, Facundo leg. 58971 </w:t>
                                   </w:r>
                                 </w:p>
                                 <w:p>
@@ -2189,29 +2061,7 @@
                                       <w:szCs w:val="24"/>
                                       <w:lang w:val="es-AR" w:eastAsia="es-ES"/>
                                     </w:rPr>
-                                    <w:t xml:space="preserve">Herrera, Antonio  </w:t>
-                                  </w:r>
-                                  <w:proofErr w:type="spellStart"/>
-                                  <w:r>
-                                    <w:rPr>
-                                      <w:rFonts w:ascii="Corbel" w:hAnsi="Corbel"/>
-                                      <w:color w:val="F2F2F2" w:themeColor="background1" w:themeShade="F2"/>
-                                      <w:sz w:val="24"/>
-                                      <w:szCs w:val="24"/>
-                                      <w:lang w:val="es-AR" w:eastAsia="es-ES"/>
-                                    </w:rPr>
-                                    <w:t>leg</w:t>
-                                  </w:r>
-                                  <w:proofErr w:type="spellEnd"/>
-                                  <w:r>
-                                    <w:rPr>
-                                      <w:rFonts w:ascii="Corbel" w:hAnsi="Corbel"/>
-                                      <w:color w:val="F2F2F2" w:themeColor="background1" w:themeShade="F2"/>
-                                      <w:sz w:val="24"/>
-                                      <w:szCs w:val="24"/>
-                                      <w:lang w:val="es-AR" w:eastAsia="es-ES"/>
-                                    </w:rPr>
-                                    <w:t>. 57824</w:t>
+                                    <w:t>Herrera, Antonio  leg. 57824</w:t>
                                   </w:r>
                                 </w:p>
                                 <w:p>
@@ -2317,10 +2167,10 @@
               </mc:Choice>
               <mc:Fallback>
                 <w:pict>
-                  <v:group id="Grupo 24" o:spid="_x0000_s1045" style="position:absolute;margin-left:-18.75pt;margin-top:384.75pt;width:753.65pt;height:145.4pt;z-index:251675648;mso-width-relative:margin;mso-height-relative:margin" coordorigin="-3310" coordsize="92858,18471" o:gfxdata="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">
+                  <v:group w14:anchorId="45A27699" id="Grupo 24" o:spid="_x0000_s1045" style="position:absolute;margin-left:-18.75pt;margin-top:384.75pt;width:753.65pt;height:145.4pt;z-index:251675648;mso-width-relative:margin;mso-height-relative:margin" coordorigin="-3310" coordsize="92858,18471" o:gfxdata="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">
                     <v:rect id="Rectángulo 25" o:spid="_x0000_s1046" style="position:absolute;left:-3310;width:92858;height:2065;visibility:visible;mso-wrap-style:square;v-text-anchor:middle" o:gfxdata="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" fillcolor="#404040 [2429]" stroked="f" strokeweight="1pt"/>
                     <v:rect id="Rectángulo 27" o:spid="_x0000_s1047" style="position:absolute;left:-3310;top:1910;width:92858;height:15590;visibility:visible;mso-wrap-style:square;v-text-anchor:bottom" o:gfxdata="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" fillcolor="#5fa145" stroked="f" strokeweight="1pt">
-                      <v:fill r:id="rId12" o:title="" color2="#56ad4f" type="pattern"/>
+                      <v:fill r:id="rId11" o:title="" color2="#56ad4f" type="pattern"/>
                       <v:textbox inset="36pt,14.4pt,36pt,36pt">
                         <w:txbxContent>
                           <w:p>
@@ -2376,29 +2226,7 @@
                                 <w:szCs w:val="24"/>
                                 <w:lang w:val="es-AR" w:eastAsia="es-ES"/>
                               </w:rPr>
-                              <w:t xml:space="preserve">Ing. </w:t>
-                            </w:r>
-                            <w:proofErr w:type="spellStart"/>
-                            <w:r>
-                              <w:rPr>
-                                <w:rFonts w:ascii="Corbel" w:hAnsi="Corbel"/>
-                                <w:color w:val="F2F2F2" w:themeColor="background1" w:themeShade="F2"/>
-                                <w:sz w:val="24"/>
-                                <w:szCs w:val="24"/>
-                                <w:lang w:val="es-AR" w:eastAsia="es-ES"/>
-                              </w:rPr>
-                              <w:t>Zohil</w:t>
-                            </w:r>
-                            <w:proofErr w:type="spellEnd"/>
-                            <w:r>
-                              <w:rPr>
-                                <w:rFonts w:ascii="Corbel" w:hAnsi="Corbel"/>
-                                <w:color w:val="F2F2F2" w:themeColor="background1" w:themeShade="F2"/>
-                                <w:sz w:val="24"/>
-                                <w:szCs w:val="24"/>
-                                <w:lang w:val="es-AR" w:eastAsia="es-ES"/>
-                              </w:rPr>
-                              <w:t>, Julio</w:t>
+                              <w:t>Ing. Zohil, Julio</w:t>
                             </w:r>
                           </w:p>
                           <w:p>
@@ -2524,7 +2352,6 @@
                                 <w:lang w:val="es-AR" w:eastAsia="es-ES"/>
                               </w:rPr>
                             </w:pPr>
-                            <w:proofErr w:type="spellStart"/>
                             <w:r>
                               <w:rPr>
                                 <w:rFonts w:ascii="Corbel" w:hAnsi="Corbel"/>
@@ -2533,40 +2360,7 @@
                                 <w:szCs w:val="24"/>
                                 <w:lang w:val="es-AR" w:eastAsia="es-ES"/>
                               </w:rPr>
-                              <w:t>Allemand</w:t>
-                            </w:r>
-                            <w:proofErr w:type="spellEnd"/>
-                            <w:r>
-                              <w:rPr>
-                                <w:rFonts w:ascii="Corbel" w:hAnsi="Corbel"/>
-                                <w:color w:val="F2F2F2" w:themeColor="background1" w:themeShade="F2"/>
-                                <w:sz w:val="24"/>
-                                <w:szCs w:val="24"/>
-                                <w:lang w:val="es-AR" w:eastAsia="es-ES"/>
-                              </w:rPr>
-                              <w:t xml:space="preserve">, Facundo </w:t>
-                            </w:r>
-                            <w:proofErr w:type="spellStart"/>
-                            <w:r>
-                              <w:rPr>
-                                <w:rFonts w:ascii="Corbel" w:hAnsi="Corbel"/>
-                                <w:color w:val="F2F2F2" w:themeColor="background1" w:themeShade="F2"/>
-                                <w:sz w:val="24"/>
-                                <w:szCs w:val="24"/>
-                                <w:lang w:val="es-AR" w:eastAsia="es-ES"/>
-                              </w:rPr>
-                              <w:t>leg</w:t>
-                            </w:r>
-                            <w:proofErr w:type="spellEnd"/>
-                            <w:r>
-                              <w:rPr>
-                                <w:rFonts w:ascii="Corbel" w:hAnsi="Corbel"/>
-                                <w:color w:val="F2F2F2" w:themeColor="background1" w:themeShade="F2"/>
-                                <w:sz w:val="24"/>
-                                <w:szCs w:val="24"/>
-                                <w:lang w:val="es-AR" w:eastAsia="es-ES"/>
-                              </w:rPr>
-                              <w:t xml:space="preserve">. 58971 </w:t>
+                              <w:t xml:space="preserve">Allemand, Facundo leg. 58971 </w:t>
                             </w:r>
                           </w:p>
                           <w:p>
@@ -2588,29 +2382,7 @@
                                 <w:szCs w:val="24"/>
                                 <w:lang w:val="es-AR" w:eastAsia="es-ES"/>
                               </w:rPr>
-                              <w:t xml:space="preserve">Herrera, Antonio  </w:t>
-                            </w:r>
-                            <w:proofErr w:type="spellStart"/>
-                            <w:r>
-                              <w:rPr>
-                                <w:rFonts w:ascii="Corbel" w:hAnsi="Corbel"/>
-                                <w:color w:val="F2F2F2" w:themeColor="background1" w:themeShade="F2"/>
-                                <w:sz w:val="24"/>
-                                <w:szCs w:val="24"/>
-                                <w:lang w:val="es-AR" w:eastAsia="es-ES"/>
-                              </w:rPr>
-                              <w:t>leg</w:t>
-                            </w:r>
-                            <w:proofErr w:type="spellEnd"/>
-                            <w:r>
-                              <w:rPr>
-                                <w:rFonts w:ascii="Corbel" w:hAnsi="Corbel"/>
-                                <w:color w:val="F2F2F2" w:themeColor="background1" w:themeShade="F2"/>
-                                <w:sz w:val="24"/>
-                                <w:szCs w:val="24"/>
-                                <w:lang w:val="es-AR" w:eastAsia="es-ES"/>
-                              </w:rPr>
-                              <w:t>. 57824</w:t>
+                              <w:t>Herrera, Antonio  leg. 57824</w:t>
                             </w:r>
                           </w:p>
                           <w:p>
@@ -2706,7 +2478,7 @@
               <w:rFonts w:ascii="Corbel" w:hAnsi="Corbel"/>
               <w:noProof/>
               <w:color w:val="099BDD"/>
-              <w:lang w:val="es-AR" w:eastAsia="es-AR"/>
+              <w:lang w:val="es-ES" w:eastAsia="es-ES"/>
             </w:rPr>
             <mc:AlternateContent>
               <mc:Choice Requires="wpg">
@@ -2910,29 +2682,7 @@
                                       <w:szCs w:val="24"/>
                                       <w:lang w:val="es-AR" w:eastAsia="es-ES"/>
                                     </w:rPr>
-                                    <w:t xml:space="preserve">Ing. </w:t>
-                                  </w:r>
-                                  <w:proofErr w:type="spellStart"/>
-                                  <w:r>
-                                    <w:rPr>
-                                      <w:rFonts w:ascii="Corbel" w:hAnsi="Corbel"/>
-                                      <w:color w:val="F2F2F2" w:themeColor="background1" w:themeShade="F2"/>
-                                      <w:sz w:val="24"/>
-                                      <w:szCs w:val="24"/>
-                                      <w:lang w:val="es-AR" w:eastAsia="es-ES"/>
-                                    </w:rPr>
-                                    <w:t>Zohil</w:t>
-                                  </w:r>
-                                  <w:proofErr w:type="spellEnd"/>
-                                  <w:r>
-                                    <w:rPr>
-                                      <w:rFonts w:ascii="Corbel" w:hAnsi="Corbel"/>
-                                      <w:color w:val="F2F2F2" w:themeColor="background1" w:themeShade="F2"/>
-                                      <w:sz w:val="24"/>
-                                      <w:szCs w:val="24"/>
-                                      <w:lang w:val="es-AR" w:eastAsia="es-ES"/>
-                                    </w:rPr>
-                                    <w:t>, Julio</w:t>
+                                    <w:t>Ing. Zohil, Julio</w:t>
                                   </w:r>
                                 </w:p>
                                 <w:p>
@@ -3094,7 +2844,6 @@
                                       <w:lang w:val="es-AR" w:eastAsia="es-ES"/>
                                     </w:rPr>
                                   </w:pPr>
-                                  <w:proofErr w:type="spellStart"/>
                                   <w:r>
                                     <w:rPr>
                                       <w:rFonts w:ascii="Corbel" w:hAnsi="Corbel"/>
@@ -3103,40 +2852,7 @@
                                       <w:szCs w:val="24"/>
                                       <w:lang w:val="es-AR" w:eastAsia="es-ES"/>
                                     </w:rPr>
-                                    <w:t>Allemand</w:t>
-                                  </w:r>
-                                  <w:proofErr w:type="spellEnd"/>
-                                  <w:r>
-                                    <w:rPr>
-                                      <w:rFonts w:ascii="Corbel" w:hAnsi="Corbel"/>
-                                      <w:color w:val="F2F2F2" w:themeColor="background1" w:themeShade="F2"/>
-                                      <w:sz w:val="24"/>
-                                      <w:szCs w:val="24"/>
-                                      <w:lang w:val="es-AR" w:eastAsia="es-ES"/>
-                                    </w:rPr>
-                                    <w:t xml:space="preserve">, Facundo </w:t>
-                                  </w:r>
-                                  <w:proofErr w:type="spellStart"/>
-                                  <w:r>
-                                    <w:rPr>
-                                      <w:rFonts w:ascii="Corbel" w:hAnsi="Corbel"/>
-                                      <w:color w:val="F2F2F2" w:themeColor="background1" w:themeShade="F2"/>
-                                      <w:sz w:val="24"/>
-                                      <w:szCs w:val="24"/>
-                                      <w:lang w:val="es-AR" w:eastAsia="es-ES"/>
-                                    </w:rPr>
-                                    <w:t>leg</w:t>
-                                  </w:r>
-                                  <w:proofErr w:type="spellEnd"/>
-                                  <w:r>
-                                    <w:rPr>
-                                      <w:rFonts w:ascii="Corbel" w:hAnsi="Corbel"/>
-                                      <w:color w:val="F2F2F2" w:themeColor="background1" w:themeShade="F2"/>
-                                      <w:sz w:val="24"/>
-                                      <w:szCs w:val="24"/>
-                                      <w:lang w:val="es-AR" w:eastAsia="es-ES"/>
-                                    </w:rPr>
-                                    <w:t xml:space="preserve">. 58971 </w:t>
+                                    <w:t xml:space="preserve">Allemand, Facundo leg. 58971 </w:t>
                                   </w:r>
                                 </w:p>
                                 <w:p>
@@ -3158,29 +2874,7 @@
                                       <w:szCs w:val="24"/>
                                       <w:lang w:val="es-AR" w:eastAsia="es-ES"/>
                                     </w:rPr>
-                                    <w:t xml:space="preserve">Herrera, Antonio  </w:t>
-                                  </w:r>
-                                  <w:proofErr w:type="spellStart"/>
-                                  <w:r>
-                                    <w:rPr>
-                                      <w:rFonts w:ascii="Corbel" w:hAnsi="Corbel"/>
-                                      <w:color w:val="F2F2F2" w:themeColor="background1" w:themeShade="F2"/>
-                                      <w:sz w:val="24"/>
-                                      <w:szCs w:val="24"/>
-                                      <w:lang w:val="es-AR" w:eastAsia="es-ES"/>
-                                    </w:rPr>
-                                    <w:t>leg</w:t>
-                                  </w:r>
-                                  <w:proofErr w:type="spellEnd"/>
-                                  <w:r>
-                                    <w:rPr>
-                                      <w:rFonts w:ascii="Corbel" w:hAnsi="Corbel"/>
-                                      <w:color w:val="F2F2F2" w:themeColor="background1" w:themeShade="F2"/>
-                                      <w:sz w:val="24"/>
-                                      <w:szCs w:val="24"/>
-                                      <w:lang w:val="es-AR" w:eastAsia="es-ES"/>
-                                    </w:rPr>
-                                    <w:t>. 57824</w:t>
+                                    <w:t>Herrera, Antonio  leg. 57824</w:t>
                                   </w:r>
                                 </w:p>
                                 <w:p>
@@ -3280,10 +2974,10 @@
               </mc:Choice>
               <mc:Fallback>
                 <w:pict>
-                  <v:group id="Grupo 13" o:spid="_x0000_s1050" style="position:absolute;margin-left:0;margin-top:545.65pt;width:540pt;height:159.35pt;z-index:251671552" coordsize="68580,20237" o:gfxdata="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">
+                  <v:group w14:anchorId="6EE86B2E" id="Grupo 13" o:spid="_x0000_s1050" style="position:absolute;margin-left:0;margin-top:545.65pt;width:540pt;height:159.35pt;z-index:251671552" coordsize="68580,20237" o:gfxdata="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">
                     <v:rect id="Rectángulo 14" o:spid="_x0000_s1051" style="position:absolute;width:68580;height:2065;visibility:visible;mso-wrap-style:square;v-text-anchor:middle" o:gfxdata="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" fillcolor="#404040 [2429]" stroked="f" strokeweight="1pt"/>
                     <v:rect id="Rectángulo 15" o:spid="_x0000_s1052" style="position:absolute;top:1910;width:68580;height:18327;visibility:visible;mso-wrap-style:square;v-text-anchor:bottom" o:gfxdata="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" fillcolor="#5fa145" stroked="f" strokeweight="1pt">
-                      <v:fill r:id="rId12" o:title="" color2="#56ad4f" type="pattern"/>
+                      <v:fill r:id="rId11" o:title="" color2="#56ad4f" type="pattern"/>
                       <v:textbox inset="36pt,14.4pt,36pt,36pt">
                         <w:txbxContent>
                           <w:p>
@@ -3339,29 +3033,7 @@
                                 <w:szCs w:val="24"/>
                                 <w:lang w:val="es-AR" w:eastAsia="es-ES"/>
                               </w:rPr>
-                              <w:t xml:space="preserve">Ing. </w:t>
-                            </w:r>
-                            <w:proofErr w:type="spellStart"/>
-                            <w:r>
-                              <w:rPr>
-                                <w:rFonts w:ascii="Corbel" w:hAnsi="Corbel"/>
-                                <w:color w:val="F2F2F2" w:themeColor="background1" w:themeShade="F2"/>
-                                <w:sz w:val="24"/>
-                                <w:szCs w:val="24"/>
-                                <w:lang w:val="es-AR" w:eastAsia="es-ES"/>
-                              </w:rPr>
-                              <w:t>Zohil</w:t>
-                            </w:r>
-                            <w:proofErr w:type="spellEnd"/>
-                            <w:r>
-                              <w:rPr>
-                                <w:rFonts w:ascii="Corbel" w:hAnsi="Corbel"/>
-                                <w:color w:val="F2F2F2" w:themeColor="background1" w:themeShade="F2"/>
-                                <w:sz w:val="24"/>
-                                <w:szCs w:val="24"/>
-                                <w:lang w:val="es-AR" w:eastAsia="es-ES"/>
-                              </w:rPr>
-                              <w:t>, Julio</w:t>
+                              <w:t>Ing. Zohil, Julio</w:t>
                             </w:r>
                           </w:p>
                           <w:p>
@@ -3487,7 +3159,6 @@
                                 <w:lang w:val="es-AR" w:eastAsia="es-ES"/>
                               </w:rPr>
                             </w:pPr>
-                            <w:proofErr w:type="spellStart"/>
                             <w:r>
                               <w:rPr>
                                 <w:rFonts w:ascii="Corbel" w:hAnsi="Corbel"/>
@@ -3496,40 +3167,7 @@
                                 <w:szCs w:val="24"/>
                                 <w:lang w:val="es-AR" w:eastAsia="es-ES"/>
                               </w:rPr>
-                              <w:t>Allemand</w:t>
-                            </w:r>
-                            <w:proofErr w:type="spellEnd"/>
-                            <w:r>
-                              <w:rPr>
-                                <w:rFonts w:ascii="Corbel" w:hAnsi="Corbel"/>
-                                <w:color w:val="F2F2F2" w:themeColor="background1" w:themeShade="F2"/>
-                                <w:sz w:val="24"/>
-                                <w:szCs w:val="24"/>
-                                <w:lang w:val="es-AR" w:eastAsia="es-ES"/>
-                              </w:rPr>
-                              <w:t xml:space="preserve">, Facundo </w:t>
-                            </w:r>
-                            <w:proofErr w:type="spellStart"/>
-                            <w:r>
-                              <w:rPr>
-                                <w:rFonts w:ascii="Corbel" w:hAnsi="Corbel"/>
-                                <w:color w:val="F2F2F2" w:themeColor="background1" w:themeShade="F2"/>
-                                <w:sz w:val="24"/>
-                                <w:szCs w:val="24"/>
-                                <w:lang w:val="es-AR" w:eastAsia="es-ES"/>
-                              </w:rPr>
-                              <w:t>leg</w:t>
-                            </w:r>
-                            <w:proofErr w:type="spellEnd"/>
-                            <w:r>
-                              <w:rPr>
-                                <w:rFonts w:ascii="Corbel" w:hAnsi="Corbel"/>
-                                <w:color w:val="F2F2F2" w:themeColor="background1" w:themeShade="F2"/>
-                                <w:sz w:val="24"/>
-                                <w:szCs w:val="24"/>
-                                <w:lang w:val="es-AR" w:eastAsia="es-ES"/>
-                              </w:rPr>
-                              <w:t xml:space="preserve">. 58971 </w:t>
+                              <w:t xml:space="preserve">Allemand, Facundo leg. 58971 </w:t>
                             </w:r>
                           </w:p>
                           <w:p>
@@ -3551,29 +3189,7 @@
                                 <w:szCs w:val="24"/>
                                 <w:lang w:val="es-AR" w:eastAsia="es-ES"/>
                               </w:rPr>
-                              <w:t xml:space="preserve">Herrera, Antonio  </w:t>
-                            </w:r>
-                            <w:proofErr w:type="spellStart"/>
-                            <w:r>
-                              <w:rPr>
-                                <w:rFonts w:ascii="Corbel" w:hAnsi="Corbel"/>
-                                <w:color w:val="F2F2F2" w:themeColor="background1" w:themeShade="F2"/>
-                                <w:sz w:val="24"/>
-                                <w:szCs w:val="24"/>
-                                <w:lang w:val="es-AR" w:eastAsia="es-ES"/>
-                              </w:rPr>
-                              <w:t>leg</w:t>
-                            </w:r>
-                            <w:proofErr w:type="spellEnd"/>
-                            <w:r>
-                              <w:rPr>
-                                <w:rFonts w:ascii="Corbel" w:hAnsi="Corbel"/>
-                                <w:color w:val="F2F2F2" w:themeColor="background1" w:themeShade="F2"/>
-                                <w:sz w:val="24"/>
-                                <w:szCs w:val="24"/>
-                                <w:lang w:val="es-AR" w:eastAsia="es-ES"/>
-                              </w:rPr>
-                              <w:t>. 57824</w:t>
+                              <w:t>Herrera, Antonio  leg. 57824</w:t>
                             </w:r>
                           </w:p>
                           <w:p>
@@ -3676,7 +3292,7 @@
         </w:p>
         <w:tbl>
           <w:tblPr>
-            <w:tblStyle w:val="GridTable5DarkAccent2"/>
+            <w:tblStyle w:val="Tabladecuadrcula5oscura-nfasis21"/>
             <w:tblpPr w:leftFromText="141" w:rightFromText="141" w:topFromText="120" w:vertAnchor="text" w:horzAnchor="margin" w:tblpY="-93"/>
             <w:tblW w:w="14312" w:type="dxa"/>
             <w:tblLook w:val="06A0" w:firstRow="1" w:lastRow="0" w:firstColumn="1" w:lastColumn="0" w:noHBand="1" w:noVBand="1"/>
@@ -3915,33 +3531,8 @@
                     <w:rFonts w:ascii="Calibri Light" w:hAnsi="Calibri Light"/>
                     <w:lang w:val="es-ES"/>
                   </w:rPr>
-                  <w:t xml:space="preserve">Creación Documento </w:t>
+                  <w:t>Creación Documento Product Backlog</w:t>
                 </w:r>
-                <w:proofErr w:type="spellStart"/>
-                <w:r>
-                  <w:rPr>
-                    <w:rFonts w:ascii="Calibri Light" w:hAnsi="Calibri Light"/>
-                    <w:lang w:val="es-ES"/>
-                  </w:rPr>
-                  <w:t>Product</w:t>
-                </w:r>
-                <w:proofErr w:type="spellEnd"/>
-                <w:r>
-                  <w:rPr>
-                    <w:rFonts w:ascii="Calibri Light" w:hAnsi="Calibri Light"/>
-                    <w:lang w:val="es-ES"/>
-                  </w:rPr>
-                  <w:t xml:space="preserve"> </w:t>
-                </w:r>
-                <w:proofErr w:type="spellStart"/>
-                <w:r>
-                  <w:rPr>
-                    <w:rFonts w:ascii="Calibri Light" w:hAnsi="Calibri Light"/>
-                    <w:lang w:val="es-ES"/>
-                  </w:rPr>
-                  <w:t>Backlog</w:t>
-                </w:r>
-                <w:proofErr w:type="spellEnd"/>
               </w:p>
             </w:tc>
           </w:tr>
@@ -4388,7 +3979,7 @@
     </w:sdt>
     <w:tbl>
       <w:tblPr>
-        <w:tblStyle w:val="GridTable4Accent2"/>
+        <w:tblStyle w:val="Tabladecuadrcula4-nfasis21"/>
         <w:tblW w:w="14983" w:type="dxa"/>
         <w:tblInd w:w="-147" w:type="dxa"/>
         <w:tblLayout w:type="fixed"/>
@@ -6154,7 +5745,7 @@
               <w:rPr>
                 <w:rFonts w:ascii="Calibri Light" w:hAnsi="Calibri Light"/>
                 <w:noProof/>
-                <w:color w:val="000000" w:themeColor="text1"/>
+                <w:color w:val="FF0000"/>
                 <w:lang w:val="es-AR"/>
               </w:rPr>
             </w:pPr>
@@ -6162,7 +5753,7 @@
               <w:rPr>
                 <w:rFonts w:ascii="Calibri Light" w:hAnsi="Calibri Light"/>
                 <w:noProof/>
-                <w:color w:val="000000" w:themeColor="text1"/>
+                <w:color w:val="FF0000"/>
                 <w:lang w:val="es-AR"/>
               </w:rPr>
               <w:t xml:space="preserve">Nombre </w:t>
@@ -6179,7 +5770,7 @@
               <w:rPr>
                 <w:rFonts w:ascii="Calibri Light" w:hAnsi="Calibri Light"/>
                 <w:noProof/>
-                <w:color w:val="000000" w:themeColor="text1"/>
+                <w:color w:val="FF0000"/>
                 <w:lang w:val="es-AR"/>
               </w:rPr>
             </w:pPr>
@@ -6187,11 +5778,13 @@
               <w:rPr>
                 <w:rFonts w:ascii="Calibri Light" w:hAnsi="Calibri Light"/>
                 <w:noProof/>
-                <w:color w:val="000000" w:themeColor="text1"/>
+                <w:color w:val="FF0000"/>
                 <w:lang w:val="es-AR"/>
               </w:rPr>
               <w:t>Apellido</w:t>
             </w:r>
+            <w:bookmarkStart w:id="0" w:name="_GoBack"/>
+            <w:bookmarkEnd w:id="0"/>
           </w:p>
           <w:p>
             <w:pPr>
@@ -6204,7 +5797,7 @@
               <w:rPr>
                 <w:rFonts w:ascii="Calibri Light" w:hAnsi="Calibri Light"/>
                 <w:noProof/>
-                <w:color w:val="000000" w:themeColor="text1"/>
+                <w:color w:val="FF0000"/>
                 <w:lang w:val="es-AR"/>
               </w:rPr>
             </w:pPr>
@@ -6212,7 +5805,7 @@
               <w:rPr>
                 <w:rFonts w:ascii="Calibri Light" w:hAnsi="Calibri Light"/>
                 <w:noProof/>
-                <w:color w:val="000000" w:themeColor="text1"/>
+                <w:color w:val="FF0000"/>
                 <w:lang w:val="es-AR"/>
               </w:rPr>
               <w:t>Mail</w:t>
@@ -6262,10 +5855,19 @@
               <w:rPr>
                 <w:rFonts w:ascii="Calibri Light" w:hAnsi="Calibri Light"/>
                 <w:noProof/>
-                <w:color w:val="000000" w:themeColor="text1"/>
+                <w:color w:val="FF0000"/>
                 <w:lang w:val="es-AR"/>
               </w:rPr>
-              <w:t>contraseña</w:t>
+              <w:t>C</w:t>
+            </w:r>
+            <w:r>
+              <w:rPr>
+                <w:rFonts w:ascii="Calibri Light" w:hAnsi="Calibri Light"/>
+                <w:noProof/>
+                <w:color w:val="FF0000"/>
+                <w:lang w:val="es-AR"/>
+              </w:rPr>
+              <w:t>ontraseña</w:t>
             </w:r>
           </w:p>
         </w:tc>
@@ -6292,21 +5894,14 @@
                 <w:rFonts w:ascii="Calibri Light" w:hAnsi="Calibri Light"/>
                 <w:lang w:val="es-AR"/>
               </w:rPr>
-              <w:t>nombre d</w:t>
+              <w:t>N</w:t>
             </w:r>
             <w:r>
               <w:rPr>
                 <w:rFonts w:ascii="Calibri Light" w:hAnsi="Calibri Light"/>
                 <w:lang w:val="es-AR"/>
               </w:rPr>
-              <w:t>e usuario mínimo 4 caracteres</w:t>
-            </w:r>
-            <w:r>
-              <w:rPr>
-                <w:rFonts w:ascii="Calibri Light" w:hAnsi="Calibri Light"/>
-                <w:lang w:val="es-AR"/>
-              </w:rPr>
-              <w:t xml:space="preserve"> </w:t>
+              <w:t xml:space="preserve">ombre de usuario mínimo 4 caracteres </w:t>
             </w:r>
           </w:p>
           <w:p>
@@ -6329,14 +5924,14 @@
                 <w:rFonts w:ascii="Calibri Light" w:hAnsi="Calibri Light"/>
                 <w:lang w:val="es-AR"/>
               </w:rPr>
-              <w:t>contraseña mínimo 6 caracteres</w:t>
+              <w:t>C</w:t>
             </w:r>
             <w:r>
               <w:rPr>
                 <w:rFonts w:ascii="Calibri Light" w:hAnsi="Calibri Light"/>
                 <w:lang w:val="es-AR"/>
               </w:rPr>
-              <w:t xml:space="preserve">. </w:t>
+              <w:t xml:space="preserve">ontraseña mínimo 6 caracteres. </w:t>
             </w:r>
           </w:p>
           <w:p>
@@ -6364,6 +5959,29 @@
           </w:p>
           <w:p>
             <w:pPr>
+              <w:pStyle w:val="Prrafodelista"/>
+              <w:numPr>
+                <w:ilvl w:val="0"/>
+                <w:numId w:val="16"/>
+              </w:numPr>
+              <w:ind w:hanging="218"/>
+              <w:jc w:val="both"/>
+              <w:cnfStyle w:val="000000100000" w:firstRow="0" w:lastRow="0" w:firstColumn="0" w:lastColumn="0" w:oddVBand="0" w:evenVBand="0" w:oddHBand="1" w:evenHBand="0" w:firstRowFirstColumn="0" w:firstRowLastColumn="0" w:lastRowFirstColumn="0" w:lastRowLastColumn="0"/>
+              <w:rPr>
+                <w:rFonts w:ascii="Calibri Light" w:hAnsi="Calibri Light"/>
+                <w:lang w:val="es-AR"/>
+              </w:rPr>
+            </w:pPr>
+            <w:r>
+              <w:rPr>
+                <w:rFonts w:ascii="Calibri Light" w:hAnsi="Calibri Light"/>
+                <w:lang w:val="es-AR"/>
+              </w:rPr>
+              <w:t>Todos los datos del usuario son campos mandatorios, salvo el teléfono.</w:t>
+            </w:r>
+          </w:p>
+          <w:p>
+            <w:pPr>
               <w:cnfStyle w:val="000000100000" w:firstRow="0" w:lastRow="0" w:firstColumn="0" w:lastColumn="0" w:oddVBand="0" w:evenVBand="0" w:oddHBand="1" w:evenHBand="0" w:firstRowFirstColumn="0" w:firstRowLastColumn="0" w:lastRowFirstColumn="0" w:lastRowLastColumn="0"/>
               <w:rPr>
                 <w:rFonts w:ascii="Calibri Light" w:hAnsi="Calibri Light"/>
@@ -8817,23 +8435,7 @@
                 <w:rFonts w:ascii="Calibri Light" w:hAnsi="Calibri Light"/>
                 <w:lang w:val="es-AR"/>
               </w:rPr>
-              <w:t xml:space="preserve">La contraseña se debe </w:t>
-            </w:r>
-            <w:proofErr w:type="spellStart"/>
-            <w:r>
-              <w:rPr>
-                <w:rFonts w:ascii="Calibri Light" w:hAnsi="Calibri Light"/>
-                <w:lang w:val="es-AR"/>
-              </w:rPr>
-              <w:t>encriptar</w:t>
-            </w:r>
-            <w:proofErr w:type="spellEnd"/>
-            <w:r>
-              <w:rPr>
-                <w:rFonts w:ascii="Calibri Light" w:hAnsi="Calibri Light"/>
-                <w:lang w:val="es-AR"/>
-              </w:rPr>
-              <w:t xml:space="preserve"> en una sola vía.</w:t>
+              <w:t>La contraseña se debe encriptar en una sola vía.</w:t>
             </w:r>
           </w:p>
         </w:tc>
@@ -9888,18 +9490,7 @@
                 <w:color w:val="000000" w:themeColor="text1"/>
                 <w:lang w:val="es-ES"/>
               </w:rPr>
-              <w:t>La edicion debe tener configurada la posibilidad de gestionar arbitro</w:t>
-            </w:r>
-            <w:bookmarkStart w:id="0" w:name="_GoBack"/>
-            <w:bookmarkEnd w:id="0"/>
-            <w:r>
-              <w:rPr>
-                <w:rFonts w:ascii="Calibri Light" w:hAnsi="Calibri Light"/>
-                <w:noProof/>
-                <w:color w:val="000000" w:themeColor="text1"/>
-                <w:lang w:val="es-ES"/>
-              </w:rPr>
-              <w:t>s para poder hacerlo.</w:t>
+              <w:t>La edicion debe tener configurada la posibilidad de gestionar arbitros para poder hacerlo.</w:t>
             </w:r>
           </w:p>
         </w:tc>
@@ -10345,8 +9936,8 @@
       </w:pPr>
     </w:p>
     <w:sectPr>
-      <w:headerReference w:type="default" r:id="rId16"/>
-      <w:footerReference w:type="default" r:id="rId17"/>
+      <w:headerReference w:type="default" r:id="rId15"/>
+      <w:footerReference w:type="default" r:id="rId16"/>
       <w:type w:val="continuous"/>
       <w:pgSz w:w="15840" w:h="12240" w:orient="landscape"/>
       <w:pgMar w:top="720" w:right="720" w:bottom="720" w:left="720" w:header="850" w:footer="0" w:gutter="0"/>
@@ -10360,7 +9951,7 @@
 </file>
 
 <file path=word/endnotes.xml><?xml version="1.0" encoding="utf-8"?>
-<w:endnotes xmlns:wpc="http://schemas.microsoft.com/office/word/2010/wordprocessingCanvas" xmlns:mc="http://schemas.openxmlformats.org/markup-compatibility/2006" xmlns:o="urn:schemas-microsoft-com:office:office" xmlns:r="http://schemas.openxmlformats.org/officeDocument/2006/relationships" xmlns:m="http://schemas.openxmlformats.org/officeDocument/2006/math" xmlns:v="urn:schemas-microsoft-com:vml" xmlns:wp14="http://schemas.microsoft.com/office/word/2010/wordprocessingDrawing" xmlns:wp="http://schemas.openxmlformats.org/drawingml/2006/wordprocessingDrawing" xmlns:w10="urn:schemas-microsoft-com:office:word" xmlns:w="http://schemas.openxmlformats.org/wordprocessingml/2006/main" xmlns:w14="http://schemas.microsoft.com/office/word/2010/wordml" xmlns:wpg="http://schemas.microsoft.com/office/word/2010/wordprocessingGroup" xmlns:wpi="http://schemas.microsoft.com/office/word/2010/wordprocessingInk" xmlns:wne="http://schemas.microsoft.com/office/word/2006/wordml" xmlns:wps="http://schemas.microsoft.com/office/word/2010/wordprocessingShape" mc:Ignorable="w14 wp14">
+<w:endnotes xmlns:wpc="http://schemas.microsoft.com/office/word/2010/wordprocessingCanvas" xmlns:mc="http://schemas.openxmlformats.org/markup-compatibility/2006" xmlns:o="urn:schemas-microsoft-com:office:office" xmlns:r="http://schemas.openxmlformats.org/officeDocument/2006/relationships" xmlns:m="http://schemas.openxmlformats.org/officeDocument/2006/math" xmlns:v="urn:schemas-microsoft-com:vml" xmlns:wp14="http://schemas.microsoft.com/office/word/2010/wordprocessingDrawing" xmlns:wp="http://schemas.openxmlformats.org/drawingml/2006/wordprocessingDrawing" xmlns:w10="urn:schemas-microsoft-com:office:word" xmlns:w="http://schemas.openxmlformats.org/wordprocessingml/2006/main" xmlns:w14="http://schemas.microsoft.com/office/word/2010/wordml" xmlns:w15="http://schemas.microsoft.com/office/word/2012/wordml" xmlns:wpg="http://schemas.microsoft.com/office/word/2010/wordprocessingGroup" xmlns:wpi="http://schemas.microsoft.com/office/word/2010/wordprocessingInk" xmlns:wne="http://schemas.microsoft.com/office/word/2006/wordml" xmlns:wps="http://schemas.microsoft.com/office/word/2010/wordprocessingShape" mc:Ignorable="w14 w15 wp14">
   <w:endnote w:type="separator" w:id="-1">
     <w:p>
       <w:pPr>
@@ -10385,7 +9976,7 @@
 </file>
 
 <file path=word/footer1.xml><?xml version="1.0" encoding="utf-8"?>
-<w:ftr xmlns:wpc="http://schemas.microsoft.com/office/word/2010/wordprocessingCanvas" xmlns:mc="http://schemas.openxmlformats.org/markup-compatibility/2006" xmlns:o="urn:schemas-microsoft-com:office:office" xmlns:r="http://schemas.openxmlformats.org/officeDocument/2006/relationships" xmlns:m="http://schemas.openxmlformats.org/officeDocument/2006/math" xmlns:v="urn:schemas-microsoft-com:vml" xmlns:wp14="http://schemas.microsoft.com/office/word/2010/wordprocessingDrawing" xmlns:wp="http://schemas.openxmlformats.org/drawingml/2006/wordprocessingDrawing" xmlns:w10="urn:schemas-microsoft-com:office:word" xmlns:w="http://schemas.openxmlformats.org/wordprocessingml/2006/main" xmlns:w14="http://schemas.microsoft.com/office/word/2010/wordml" xmlns:wpg="http://schemas.microsoft.com/office/word/2010/wordprocessingGroup" xmlns:wpi="http://schemas.microsoft.com/office/word/2010/wordprocessingInk" xmlns:wne="http://schemas.microsoft.com/office/word/2006/wordml" xmlns:wps="http://schemas.microsoft.com/office/word/2010/wordprocessingShape" mc:Ignorable="w14 wp14">
+<w:ftr xmlns:wpc="http://schemas.microsoft.com/office/word/2010/wordprocessingCanvas" xmlns:mc="http://schemas.openxmlformats.org/markup-compatibility/2006" xmlns:o="urn:schemas-microsoft-com:office:office" xmlns:r="http://schemas.openxmlformats.org/officeDocument/2006/relationships" xmlns:m="http://schemas.openxmlformats.org/officeDocument/2006/math" xmlns:v="urn:schemas-microsoft-com:vml" xmlns:wp14="http://schemas.microsoft.com/office/word/2010/wordprocessingDrawing" xmlns:wp="http://schemas.openxmlformats.org/drawingml/2006/wordprocessingDrawing" xmlns:w10="urn:schemas-microsoft-com:office:word" xmlns:w="http://schemas.openxmlformats.org/wordprocessingml/2006/main" xmlns:w14="http://schemas.microsoft.com/office/word/2010/wordml" xmlns:w15="http://schemas.microsoft.com/office/word/2012/wordml" xmlns:wpg="http://schemas.microsoft.com/office/word/2010/wordprocessingGroup" xmlns:wpi="http://schemas.microsoft.com/office/word/2010/wordprocessingInk" xmlns:wne="http://schemas.microsoft.com/office/word/2006/wordml" xmlns:wps="http://schemas.microsoft.com/office/word/2010/wordprocessingShape" mc:Ignorable="w14 w15 wp14">
   <w:tbl>
     <w:tblPr>
       <w:tblW w:w="5000" w:type="pct"/>
@@ -10569,7 +10160,7 @@
 </file>
 
 <file path=word/footnotes.xml><?xml version="1.0" encoding="utf-8"?>
-<w:footnotes xmlns:wpc="http://schemas.microsoft.com/office/word/2010/wordprocessingCanvas" xmlns:mc="http://schemas.openxmlformats.org/markup-compatibility/2006" xmlns:o="urn:schemas-microsoft-com:office:office" xmlns:r="http://schemas.openxmlformats.org/officeDocument/2006/relationships" xmlns:m="http://schemas.openxmlformats.org/officeDocument/2006/math" xmlns:v="urn:schemas-microsoft-com:vml" xmlns:wp14="http://schemas.microsoft.com/office/word/2010/wordprocessingDrawing" xmlns:wp="http://schemas.openxmlformats.org/drawingml/2006/wordprocessingDrawing" xmlns:w10="urn:schemas-microsoft-com:office:word" xmlns:w="http://schemas.openxmlformats.org/wordprocessingml/2006/main" xmlns:w14="http://schemas.microsoft.com/office/word/2010/wordml" xmlns:wpg="http://schemas.microsoft.com/office/word/2010/wordprocessingGroup" xmlns:wpi="http://schemas.microsoft.com/office/word/2010/wordprocessingInk" xmlns:wne="http://schemas.microsoft.com/office/word/2006/wordml" xmlns:wps="http://schemas.microsoft.com/office/word/2010/wordprocessingShape" mc:Ignorable="w14 wp14">
+<w:footnotes xmlns:wpc="http://schemas.microsoft.com/office/word/2010/wordprocessingCanvas" xmlns:mc="http://schemas.openxmlformats.org/markup-compatibility/2006" xmlns:o="urn:schemas-microsoft-com:office:office" xmlns:r="http://schemas.openxmlformats.org/officeDocument/2006/relationships" xmlns:m="http://schemas.openxmlformats.org/officeDocument/2006/math" xmlns:v="urn:schemas-microsoft-com:vml" xmlns:wp14="http://schemas.microsoft.com/office/word/2010/wordprocessingDrawing" xmlns:wp="http://schemas.openxmlformats.org/drawingml/2006/wordprocessingDrawing" xmlns:w10="urn:schemas-microsoft-com:office:word" xmlns:w="http://schemas.openxmlformats.org/wordprocessingml/2006/main" xmlns:w14="http://schemas.microsoft.com/office/word/2010/wordml" xmlns:w15="http://schemas.microsoft.com/office/word/2012/wordml" xmlns:wpg="http://schemas.microsoft.com/office/word/2010/wordprocessingGroup" xmlns:wpi="http://schemas.microsoft.com/office/word/2010/wordprocessingInk" xmlns:wne="http://schemas.microsoft.com/office/word/2006/wordml" xmlns:wps="http://schemas.microsoft.com/office/word/2010/wordprocessingShape" mc:Ignorable="w14 w15 wp14">
   <w:footnote w:type="separator" w:id="-1">
     <w:p>
       <w:pPr>
@@ -10594,7 +10185,7 @@
 </file>
 
 <file path=word/header1.xml><?xml version="1.0" encoding="utf-8"?>
-<w:hdr xmlns:wpc="http://schemas.microsoft.com/office/word/2010/wordprocessingCanvas" xmlns:mc="http://schemas.openxmlformats.org/markup-compatibility/2006" xmlns:o="urn:schemas-microsoft-com:office:office" xmlns:r="http://schemas.openxmlformats.org/officeDocument/2006/relationships" xmlns:m="http://schemas.openxmlformats.org/officeDocument/2006/math" xmlns:v="urn:schemas-microsoft-com:vml" xmlns:wp14="http://schemas.microsoft.com/office/word/2010/wordprocessingDrawing" xmlns:wp="http://schemas.openxmlformats.org/drawingml/2006/wordprocessingDrawing" xmlns:w10="urn:schemas-microsoft-com:office:word" xmlns:w="http://schemas.openxmlformats.org/wordprocessingml/2006/main" xmlns:w14="http://schemas.microsoft.com/office/word/2010/wordml" xmlns:wpg="http://schemas.microsoft.com/office/word/2010/wordprocessingGroup" xmlns:wpi="http://schemas.microsoft.com/office/word/2010/wordprocessingInk" xmlns:wne="http://schemas.microsoft.com/office/word/2006/wordml" xmlns:wps="http://schemas.microsoft.com/office/word/2010/wordprocessingShape" mc:Ignorable="w14 wp14">
+<w:hdr xmlns:wpc="http://schemas.microsoft.com/office/word/2010/wordprocessingCanvas" xmlns:mc="http://schemas.openxmlformats.org/markup-compatibility/2006" xmlns:o="urn:schemas-microsoft-com:office:office" xmlns:r="http://schemas.openxmlformats.org/officeDocument/2006/relationships" xmlns:m="http://schemas.openxmlformats.org/officeDocument/2006/math" xmlns:v="urn:schemas-microsoft-com:vml" xmlns:wp14="http://schemas.microsoft.com/office/word/2010/wordprocessingDrawing" xmlns:wp="http://schemas.openxmlformats.org/drawingml/2006/wordprocessingDrawing" xmlns:w10="urn:schemas-microsoft-com:office:word" xmlns:w="http://schemas.openxmlformats.org/wordprocessingml/2006/main" xmlns:w14="http://schemas.microsoft.com/office/word/2010/wordml" xmlns:w15="http://schemas.microsoft.com/office/word/2012/wordml" xmlns:wpg="http://schemas.microsoft.com/office/word/2010/wordprocessingGroup" xmlns:wpi="http://schemas.microsoft.com/office/word/2010/wordprocessingInk" xmlns:wne="http://schemas.microsoft.com/office/word/2006/wordml" xmlns:wps="http://schemas.microsoft.com/office/word/2010/wordprocessingShape" mc:Ignorable="w14 w15 wp14">
   <w:p>
     <w:pPr>
       <w:pStyle w:val="Encabezado"/>
@@ -10602,7 +10193,7 @@
     <w:r>
       <w:rPr>
         <w:noProof/>
-        <w:lang w:val="es-AR" w:eastAsia="es-AR"/>
+        <w:lang w:val="es-ES" w:eastAsia="es-ES"/>
       </w:rPr>
       <w:drawing>
         <wp:anchor distT="0" distB="0" distL="114300" distR="114300" simplePos="0" relativeHeight="251661312" behindDoc="0" locked="0" layoutInCell="1" allowOverlap="1" wp14:anchorId="569C94F9" wp14:editId="52F5CD85">
@@ -10663,7 +10254,7 @@
     <w:r>
       <w:rPr>
         <w:noProof/>
-        <w:lang w:val="es-AR" w:eastAsia="es-AR"/>
+        <w:lang w:val="es-ES" w:eastAsia="es-ES"/>
       </w:rPr>
       <mc:AlternateContent>
         <mc:Choice Requires="wps">
@@ -11471,7 +11062,7 @@
         </mc:Choice>
         <mc:Fallback>
           <w:pict>
-            <v:shape id="Llamada rectangular 1" o:spid="_x0000_s1055" style="position:absolute;margin-left:680.05pt;margin-top:-25.25pt;width:731.25pt;height:30.8pt;z-index:251660288;visibility:visible;mso-wrap-style:square;mso-width-percent:0;mso-wrap-distance-left:9pt;mso-wrap-distance-top:0;mso-wrap-distance-right:9pt;mso-wrap-distance-bottom:0;mso-position-horizontal:right;mso-position-horizontal-relative:margin;mso-position-vertical:absolute;mso-position-vertical-relative:text;mso-width-percent:0;mso-width-relative:margin;v-text-anchor:middle" coordsize="6325235,447182" o:spt="100" o:gfxdata="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" adj="-11796480,,5400" path="m,l1054206,r,l2635515,,6325235,r,207804l6325235,207804r,89059l6325235,356235,455622,357392,329225,447181,204326,358410,,356235,,296863,,207804r,l,xe" fillcolor="#56ad4f" stroked="f" strokeweight="1pt">
+            <v:shape w14:anchorId="7573E343" id="Llamada rectangular 1" o:spid="_x0000_s1055" style="position:absolute;margin-left:680.05pt;margin-top:-25.25pt;width:731.25pt;height:30.8pt;z-index:251660288;visibility:visible;mso-wrap-style:square;mso-width-percent:0;mso-wrap-distance-left:9pt;mso-wrap-distance-top:0;mso-wrap-distance-right:9pt;mso-wrap-distance-bottom:0;mso-position-horizontal:right;mso-position-horizontal-relative:margin;mso-position-vertical:absolute;mso-position-vertical-relative:text;mso-width-percent:0;mso-width-relative:margin;v-text-anchor:middle" coordsize="6325235,447182" o:spt="100" o:gfxdata="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" adj="-11796480,,5400" path="m,l1054206,r,l2635515,,6325235,r,207804l6325235,207804r,89059l6325235,356235,455622,357392,329225,447181,204326,358410,,356235,,296863,,207804r,l,xe" fillcolor="#56ad4f" stroked="f" strokeweight="1pt">
               <v:fill r:id="rId2" o:title="" color2="#5fa145" type="pattern"/>
               <v:stroke joinstyle="miter"/>
               <v:formulas/>
@@ -11671,7 +11262,7 @@
 </file>
 
 <file path=word/numbering.xml><?xml version="1.0" encoding="utf-8"?>
-<w:numbering xmlns:wpc="http://schemas.microsoft.com/office/word/2010/wordprocessingCanvas" xmlns:mc="http://schemas.openxmlformats.org/markup-compatibility/2006" xmlns:o="urn:schemas-microsoft-com:office:office" xmlns:r="http://schemas.openxmlformats.org/officeDocument/2006/relationships" xmlns:m="http://schemas.openxmlformats.org/officeDocument/2006/math" xmlns:v="urn:schemas-microsoft-com:vml" xmlns:wp14="http://schemas.microsoft.com/office/word/2010/wordprocessingDrawing" xmlns:wp="http://schemas.openxmlformats.org/drawingml/2006/wordprocessingDrawing" xmlns:w10="urn:schemas-microsoft-com:office:word" xmlns:w="http://schemas.openxmlformats.org/wordprocessingml/2006/main" xmlns:w14="http://schemas.microsoft.com/office/word/2010/wordml" xmlns:wpg="http://schemas.microsoft.com/office/word/2010/wordprocessingGroup" xmlns:wpi="http://schemas.microsoft.com/office/word/2010/wordprocessingInk" xmlns:wne="http://schemas.microsoft.com/office/word/2006/wordml" xmlns:wps="http://schemas.microsoft.com/office/word/2010/wordprocessingShape" mc:Ignorable="w14 wp14">
+<w:numbering xmlns:wpc="http://schemas.microsoft.com/office/word/2010/wordprocessingCanvas" xmlns:mc="http://schemas.openxmlformats.org/markup-compatibility/2006" xmlns:o="urn:schemas-microsoft-com:office:office" xmlns:r="http://schemas.openxmlformats.org/officeDocument/2006/relationships" xmlns:m="http://schemas.openxmlformats.org/officeDocument/2006/math" xmlns:v="urn:schemas-microsoft-com:vml" xmlns:wp14="http://schemas.microsoft.com/office/word/2010/wordprocessingDrawing" xmlns:wp="http://schemas.openxmlformats.org/drawingml/2006/wordprocessingDrawing" xmlns:w10="urn:schemas-microsoft-com:office:word" xmlns:w="http://schemas.openxmlformats.org/wordprocessingml/2006/main" xmlns:w14="http://schemas.microsoft.com/office/word/2010/wordml" xmlns:w15="http://schemas.microsoft.com/office/word/2012/wordml" xmlns:wpg="http://schemas.microsoft.com/office/word/2010/wordprocessingGroup" xmlns:wpi="http://schemas.microsoft.com/office/word/2010/wordprocessingInk" xmlns:wne="http://schemas.microsoft.com/office/word/2006/wordml" xmlns:wps="http://schemas.microsoft.com/office/word/2010/wordprocessingShape" mc:Ignorable="w14 w15 wp14">
   <w:abstractNum w:abstractNumId="0">
     <w:nsid w:val="021E6361"/>
     <w:multiLevelType w:val="hybridMultilevel"/>
@@ -12159,8 +11750,8 @@
   <w:abstractNum w:abstractNumId="5">
     <w:nsid w:val="4CC560A2"/>
     <w:multiLevelType w:val="hybridMultilevel"/>
-    <w:tmpl w:val="D2964A48"/>
-    <w:lvl w:ilvl="0" w:tplc="2C0A0001">
+    <w:tmpl w:val="32E251E2"/>
+    <w:lvl w:ilvl="0" w:tplc="DE04DE7A">
       <w:start w:val="1"/>
       <w:numFmt w:val="bullet"/>
       <w:lvlText w:val=""/>
@@ -12170,6 +11761,7 @@
       </w:pPr>
       <w:rPr>
         <w:rFonts w:ascii="Symbol" w:hAnsi="Symbol" w:hint="default"/>
+        <w:color w:val="auto"/>
       </w:rPr>
     </w:lvl>
     <w:lvl w:ilvl="1" w:tplc="2C0A0003" w:tentative="1">
@@ -13383,7 +12975,7 @@
 </file>
 
 <file path=word/styles.xml><?xml version="1.0" encoding="utf-8"?>
-<w:styles xmlns:mc="http://schemas.openxmlformats.org/markup-compatibility/2006" xmlns:r="http://schemas.openxmlformats.org/officeDocument/2006/relationships" xmlns:w="http://schemas.openxmlformats.org/wordprocessingml/2006/main" xmlns:w14="http://schemas.microsoft.com/office/word/2010/wordml" mc:Ignorable="w14">
+<w:styles xmlns:mc="http://schemas.openxmlformats.org/markup-compatibility/2006" xmlns:r="http://schemas.openxmlformats.org/officeDocument/2006/relationships" xmlns:w="http://schemas.openxmlformats.org/wordprocessingml/2006/main" xmlns:w14="http://schemas.microsoft.com/office/word/2010/wordml" xmlns:w15="http://schemas.microsoft.com/office/word/2012/wordml" mc:Ignorable="w14 w15">
   <w:docDefaults>
     <w:rPrDefault>
       <w:rPr>
@@ -13399,144 +12991,378 @@
       </w:pPr>
     </w:pPrDefault>
   </w:docDefaults>
-  <w:latentStyles w:defLockedState="0" w:defUIPriority="99" w:defSemiHidden="1" w:defUnhideWhenUsed="1" w:defQFormat="0" w:count="267">
-    <w:lsdException w:name="Normal" w:semiHidden="0" w:uiPriority="0" w:unhideWhenUsed="0" w:qFormat="1"/>
-    <w:lsdException w:name="heading 1" w:semiHidden="0" w:uiPriority="9" w:unhideWhenUsed="0" w:qFormat="1"/>
-    <w:lsdException w:name="heading 2" w:uiPriority="9" w:qFormat="1"/>
-    <w:lsdException w:name="heading 3" w:uiPriority="9" w:qFormat="1"/>
-    <w:lsdException w:name="heading 4" w:uiPriority="9" w:qFormat="1"/>
-    <w:lsdException w:name="heading 5" w:uiPriority="9" w:qFormat="1"/>
-    <w:lsdException w:name="heading 6" w:uiPriority="9" w:qFormat="1"/>
-    <w:lsdException w:name="heading 7" w:uiPriority="9" w:qFormat="1"/>
-    <w:lsdException w:name="heading 8" w:uiPriority="9" w:qFormat="1"/>
-    <w:lsdException w:name="heading 9" w:uiPriority="9" w:qFormat="1"/>
-    <w:lsdException w:name="toc 1" w:uiPriority="39"/>
-    <w:lsdException w:name="toc 2" w:uiPriority="39"/>
-    <w:lsdException w:name="toc 3" w:uiPriority="39"/>
-    <w:lsdException w:name="toc 4" w:uiPriority="39"/>
-    <w:lsdException w:name="toc 5" w:uiPriority="39"/>
-    <w:lsdException w:name="toc 6" w:uiPriority="39"/>
-    <w:lsdException w:name="toc 7" w:uiPriority="39"/>
-    <w:lsdException w:name="toc 8" w:uiPriority="39"/>
-    <w:lsdException w:name="toc 9" w:uiPriority="39"/>
-    <w:lsdException w:name="caption" w:uiPriority="35" w:qFormat="1"/>
-    <w:lsdException w:name="Title" w:semiHidden="0" w:uiPriority="10" w:unhideWhenUsed="0" w:qFormat="1"/>
-    <w:lsdException w:name="Default Paragraph Font" w:uiPriority="1"/>
-    <w:lsdException w:name="Subtitle" w:semiHidden="0" w:uiPriority="11" w:unhideWhenUsed="0" w:qFormat="1"/>
-    <w:lsdException w:name="Strong" w:semiHidden="0" w:uiPriority="22" w:unhideWhenUsed="0" w:qFormat="1"/>
-    <w:lsdException w:name="Emphasis" w:semiHidden="0" w:uiPriority="20" w:unhideWhenUsed="0" w:qFormat="1"/>
-    <w:lsdException w:name="Table Grid" w:semiHidden="0" w:uiPriority="1" w:unhideWhenUsed="0"/>
-    <w:lsdException w:name="Placeholder Text" w:unhideWhenUsed="0"/>
-    <w:lsdException w:name="No Spacing" w:semiHidden="0" w:uiPriority="1" w:unhideWhenUsed="0" w:qFormat="1"/>
-    <w:lsdException w:name="Light Shading" w:semiHidden="0" w:uiPriority="60" w:unhideWhenUsed="0"/>
-    <w:lsdException w:name="Light List" w:semiHidden="0" w:uiPriority="61" w:unhideWhenUsed="0"/>
-    <w:lsdException w:name="Light Grid" w:semiHidden="0" w:uiPriority="62" w:unhideWhenUsed="0"/>
-    <w:lsdException w:name="Medium Shading 1" w:semiHidden="0" w:uiPriority="63" w:unhideWhenUsed="0"/>
-    <w:lsdException w:name="Medium Shading 2" w:semiHidden="0" w:uiPriority="64" w:unhideWhenUsed="0"/>
-    <w:lsdException w:name="Medium List 1" w:semiHidden="0" w:uiPriority="65" w:unhideWhenUsed="0"/>
-    <w:lsdException w:name="Medium List 2" w:semiHidden="0" w:uiPriority="66" w:unhideWhenUsed="0"/>
-    <w:lsdException w:name="Medium Grid 1" w:semiHidden="0" w:uiPriority="67" w:unhideWhenUsed="0"/>
-    <w:lsdException w:name="Medium Grid 2" w:semiHidden="0" w:uiPriority="68" w:unhideWhenUsed="0"/>
-    <w:lsdException w:name="Medium Grid 3" w:semiHidden="0" w:uiPriority="69" w:unhideWhenUsed="0"/>
-    <w:lsdException w:name="Dark List" w:semiHidden="0" w:uiPriority="70" w:unhideWhenUsed="0"/>
-    <w:lsdException w:name="Colorful Shading" w:semiHidden="0" w:uiPriority="71" w:unhideWhenUsed="0"/>
-    <w:lsdException w:name="Colorful List" w:semiHidden="0" w:uiPriority="72" w:unhideWhenUsed="0"/>
-    <w:lsdException w:name="Colorful Grid" w:semiHidden="0" w:uiPriority="73" w:unhideWhenUsed="0"/>
-    <w:lsdException w:name="Light Shading Accent 1" w:semiHidden="0" w:uiPriority="60" w:unhideWhenUsed="0"/>
-    <w:lsdException w:name="Light List Accent 1" w:semiHidden="0" w:uiPriority="61" w:unhideWhenUsed="0"/>
-    <w:lsdException w:name="Light Grid Accent 1" w:semiHidden="0" w:uiPriority="62" w:unhideWhenUsed="0"/>
-    <w:lsdException w:name="Medium Shading 1 Accent 1" w:semiHidden="0" w:uiPriority="63" w:unhideWhenUsed="0"/>
-    <w:lsdException w:name="Medium Shading 2 Accent 1" w:semiHidden="0" w:uiPriority="64" w:unhideWhenUsed="0"/>
-    <w:lsdException w:name="Medium List 1 Accent 1" w:semiHidden="0" w:uiPriority="65" w:unhideWhenUsed="0"/>
-    <w:lsdException w:name="Revision" w:unhideWhenUsed="0"/>
-    <w:lsdException w:name="List Paragraph" w:semiHidden="0" w:uiPriority="34" w:unhideWhenUsed="0" w:qFormat="1"/>
-    <w:lsdException w:name="Quote" w:semiHidden="0" w:uiPriority="29" w:unhideWhenUsed="0" w:qFormat="1"/>
-    <w:lsdException w:name="Intense Quote" w:semiHidden="0" w:uiPriority="30" w:unhideWhenUsed="0" w:qFormat="1"/>
-    <w:lsdException w:name="Medium List 2 Accent 1" w:semiHidden="0" w:uiPriority="66" w:unhideWhenUsed="0"/>
-    <w:lsdException w:name="Medium Grid 1 Accent 1" w:semiHidden="0" w:uiPriority="67" w:unhideWhenUsed="0"/>
-    <w:lsdException w:name="Medium Grid 2 Accent 1" w:semiHidden="0" w:uiPriority="68" w:unhideWhenUsed="0"/>
-    <w:lsdException w:name="Medium Grid 3 Accent 1" w:semiHidden="0" w:uiPriority="69" w:unhideWhenUsed="0"/>
-    <w:lsdException w:name="Dark List Accent 1" w:semiHidden="0" w:uiPriority="70" w:unhideWhenUsed="0"/>
-    <w:lsdException w:name="Colorful Shading Accent 1" w:semiHidden="0" w:uiPriority="71" w:unhideWhenUsed="0"/>
-    <w:lsdException w:name="Colorful List Accent 1" w:semiHidden="0" w:uiPriority="72" w:unhideWhenUsed="0"/>
-    <w:lsdException w:name="Colorful Grid Accent 1" w:semiHidden="0" w:uiPriority="73" w:unhideWhenUsed="0"/>
-    <w:lsdException w:name="Light Shading Accent 2" w:semiHidden="0" w:uiPriority="60" w:unhideWhenUsed="0"/>
-    <w:lsdException w:name="Light List Accent 2" w:semiHidden="0" w:uiPriority="61" w:unhideWhenUsed="0"/>
-    <w:lsdException w:name="Light Grid Accent 2" w:semiHidden="0" w:uiPriority="62" w:unhideWhenUsed="0"/>
-    <w:lsdException w:name="Medium Shading 1 Accent 2" w:semiHidden="0" w:uiPriority="63" w:unhideWhenUsed="0"/>
-    <w:lsdException w:name="Medium Shading 2 Accent 2" w:semiHidden="0" w:uiPriority="64" w:unhideWhenUsed="0"/>
-    <w:lsdException w:name="Medium List 1 Accent 2" w:semiHidden="0" w:uiPriority="65" w:unhideWhenUsed="0"/>
-    <w:lsdException w:name="Medium List 2 Accent 2" w:semiHidden="0" w:uiPriority="66" w:unhideWhenUsed="0"/>
-    <w:lsdException w:name="Medium Grid 1 Accent 2" w:semiHidden="0" w:uiPriority="67" w:unhideWhenUsed="0"/>
-    <w:lsdException w:name="Medium Grid 2 Accent 2" w:semiHidden="0" w:uiPriority="68" w:unhideWhenUsed="0"/>
-    <w:lsdException w:name="Medium Grid 3 Accent 2" w:semiHidden="0" w:uiPriority="69" w:unhideWhenUsed="0"/>
-    <w:lsdException w:name="Dark List Accent 2" w:semiHidden="0" w:uiPriority="70" w:unhideWhenUsed="0"/>
-    <w:lsdException w:name="Colorful Shading Accent 2" w:semiHidden="0" w:uiPriority="71" w:unhideWhenUsed="0"/>
-    <w:lsdException w:name="Colorful List Accent 2" w:semiHidden="0" w:uiPriority="72" w:unhideWhenUsed="0"/>
-    <w:lsdException w:name="Colorful Grid Accent 2" w:semiHidden="0" w:uiPriority="73" w:unhideWhenUsed="0"/>
-    <w:lsdException w:name="Light Shading Accent 3" w:semiHidden="0" w:uiPriority="60" w:unhideWhenUsed="0"/>
-    <w:lsdException w:name="Light List Accent 3" w:semiHidden="0" w:uiPriority="61" w:unhideWhenUsed="0"/>
-    <w:lsdException w:name="Light Grid Accent 3" w:semiHidden="0" w:uiPriority="62" w:unhideWhenUsed="0"/>
-    <w:lsdException w:name="Medium Shading 1 Accent 3" w:semiHidden="0" w:uiPriority="63" w:unhideWhenUsed="0"/>
-    <w:lsdException w:name="Medium Shading 2 Accent 3" w:semiHidden="0" w:uiPriority="64" w:unhideWhenUsed="0"/>
-    <w:lsdException w:name="Medium List 1 Accent 3" w:semiHidden="0" w:uiPriority="65" w:unhideWhenUsed="0"/>
-    <w:lsdException w:name="Medium List 2 Accent 3" w:semiHidden="0" w:uiPriority="66" w:unhideWhenUsed="0"/>
-    <w:lsdException w:name="Medium Grid 1 Accent 3" w:semiHidden="0" w:uiPriority="67" w:unhideWhenUsed="0"/>
-    <w:lsdException w:name="Medium Grid 2 Accent 3" w:semiHidden="0" w:uiPriority="68" w:unhideWhenUsed="0"/>
-    <w:lsdException w:name="Medium Grid 3 Accent 3" w:semiHidden="0" w:uiPriority="69" w:unhideWhenUsed="0"/>
-    <w:lsdException w:name="Dark List Accent 3" w:semiHidden="0" w:uiPriority="70" w:unhideWhenUsed="0"/>
-    <w:lsdException w:name="Colorful Shading Accent 3" w:semiHidden="0" w:uiPriority="71" w:unhideWhenUsed="0"/>
-    <w:lsdException w:name="Colorful List Accent 3" w:semiHidden="0" w:uiPriority="72" w:unhideWhenUsed="0"/>
-    <w:lsdException w:name="Colorful Grid Accent 3" w:semiHidden="0" w:uiPriority="73" w:unhideWhenUsed="0"/>
-    <w:lsdException w:name="Light Shading Accent 4" w:semiHidden="0" w:uiPriority="60" w:unhideWhenUsed="0"/>
-    <w:lsdException w:name="Light List Accent 4" w:semiHidden="0" w:uiPriority="61" w:unhideWhenUsed="0"/>
-    <w:lsdException w:name="Light Grid Accent 4" w:semiHidden="0" w:uiPriority="62" w:unhideWhenUsed="0"/>
-    <w:lsdException w:name="Medium Shading 1 Accent 4" w:semiHidden="0" w:uiPriority="63" w:unhideWhenUsed="0"/>
-    <w:lsdException w:name="Medium Shading 2 Accent 4" w:semiHidden="0" w:uiPriority="64" w:unhideWhenUsed="0"/>
-    <w:lsdException w:name="Medium List 1 Accent 4" w:semiHidden="0" w:uiPriority="65" w:unhideWhenUsed="0"/>
-    <w:lsdException w:name="Medium List 2 Accent 4" w:semiHidden="0" w:uiPriority="66" w:unhideWhenUsed="0"/>
-    <w:lsdException w:name="Medium Grid 1 Accent 4" w:semiHidden="0" w:uiPriority="67" w:unhideWhenUsed="0"/>
-    <w:lsdException w:name="Medium Grid 2 Accent 4" w:semiHidden="0" w:uiPriority="68" w:unhideWhenUsed="0"/>
-    <w:lsdException w:name="Medium Grid 3 Accent 4" w:semiHidden="0" w:uiPriority="69" w:unhideWhenUsed="0"/>
-    <w:lsdException w:name="Dark List Accent 4" w:semiHidden="0" w:uiPriority="70" w:unhideWhenUsed="0"/>
-    <w:lsdException w:name="Colorful Shading Accent 4" w:semiHidden="0" w:uiPriority="71" w:unhideWhenUsed="0"/>
-    <w:lsdException w:name="Colorful List Accent 4" w:semiHidden="0" w:uiPriority="72" w:unhideWhenUsed="0"/>
-    <w:lsdException w:name="Colorful Grid Accent 4" w:semiHidden="0" w:uiPriority="73" w:unhideWhenUsed="0"/>
-    <w:lsdException w:name="Light Shading Accent 5" w:semiHidden="0" w:uiPriority="60" w:unhideWhenUsed="0"/>
-    <w:lsdException w:name="Light List Accent 5" w:semiHidden="0" w:uiPriority="61" w:unhideWhenUsed="0"/>
-    <w:lsdException w:name="Light Grid Accent 5" w:semiHidden="0" w:uiPriority="62" w:unhideWhenUsed="0"/>
-    <w:lsdException w:name="Medium Shading 1 Accent 5" w:semiHidden="0" w:uiPriority="63" w:unhideWhenUsed="0"/>
-    <w:lsdException w:name="Medium Shading 2 Accent 5" w:semiHidden="0" w:uiPriority="64" w:unhideWhenUsed="0"/>
-    <w:lsdException w:name="Medium List 1 Accent 5" w:semiHidden="0" w:uiPriority="65" w:unhideWhenUsed="0"/>
-    <w:lsdException w:name="Medium List 2 Accent 5" w:semiHidden="0" w:uiPriority="66" w:unhideWhenUsed="0"/>
-    <w:lsdException w:name="Medium Grid 1 Accent 5" w:semiHidden="0" w:uiPriority="67" w:unhideWhenUsed="0"/>
-    <w:lsdException w:name="Medium Grid 2 Accent 5" w:semiHidden="0" w:uiPriority="68" w:unhideWhenUsed="0"/>
-    <w:lsdException w:name="Medium Grid 3 Accent 5" w:semiHidden="0" w:uiPriority="69" w:unhideWhenUsed="0"/>
-    <w:lsdException w:name="Dark List Accent 5" w:semiHidden="0" w:uiPriority="70" w:unhideWhenUsed="0"/>
-    <w:lsdException w:name="Colorful Shading Accent 5" w:semiHidden="0" w:uiPriority="71" w:unhideWhenUsed="0"/>
-    <w:lsdException w:name="Colorful List Accent 5" w:semiHidden="0" w:uiPriority="72" w:unhideWhenUsed="0"/>
-    <w:lsdException w:name="Colorful Grid Accent 5" w:semiHidden="0" w:uiPriority="73" w:unhideWhenUsed="0"/>
-    <w:lsdException w:name="Light Shading Accent 6" w:semiHidden="0" w:uiPriority="60" w:unhideWhenUsed="0"/>
-    <w:lsdException w:name="Light List Accent 6" w:semiHidden="0" w:uiPriority="61" w:unhideWhenUsed="0"/>
-    <w:lsdException w:name="Light Grid Accent 6" w:semiHidden="0" w:uiPriority="62" w:unhideWhenUsed="0"/>
-    <w:lsdException w:name="Medium Shading 1 Accent 6" w:semiHidden="0" w:uiPriority="63" w:unhideWhenUsed="0"/>
-    <w:lsdException w:name="Medium Shading 2 Accent 6" w:semiHidden="0" w:uiPriority="64" w:unhideWhenUsed="0"/>
-    <w:lsdException w:name="Medium List 1 Accent 6" w:semiHidden="0" w:uiPriority="65" w:unhideWhenUsed="0"/>
-    <w:lsdException w:name="Medium List 2 Accent 6" w:semiHidden="0" w:uiPriority="66" w:unhideWhenUsed="0"/>
-    <w:lsdException w:name="Medium Grid 1 Accent 6" w:semiHidden="0" w:uiPriority="67" w:unhideWhenUsed="0"/>
-    <w:lsdException w:name="Medium Grid 2 Accent 6" w:semiHidden="0" w:uiPriority="68" w:unhideWhenUsed="0"/>
-    <w:lsdException w:name="Medium Grid 3 Accent 6" w:semiHidden="0" w:uiPriority="69" w:unhideWhenUsed="0"/>
-    <w:lsdException w:name="Dark List Accent 6" w:semiHidden="0" w:uiPriority="70" w:unhideWhenUsed="0"/>
-    <w:lsdException w:name="Colorful Shading Accent 6" w:semiHidden="0" w:uiPriority="71" w:unhideWhenUsed="0"/>
-    <w:lsdException w:name="Colorful List Accent 6" w:semiHidden="0" w:uiPriority="72" w:unhideWhenUsed="0"/>
-    <w:lsdException w:name="Colorful Grid Accent 6" w:semiHidden="0" w:uiPriority="73" w:unhideWhenUsed="0"/>
-    <w:lsdException w:name="Subtle Emphasis" w:semiHidden="0" w:uiPriority="19" w:unhideWhenUsed="0" w:qFormat="1"/>
-    <w:lsdException w:name="Intense Emphasis" w:semiHidden="0" w:uiPriority="21" w:unhideWhenUsed="0" w:qFormat="1"/>
-    <w:lsdException w:name="Subtle Reference" w:semiHidden="0" w:uiPriority="31" w:unhideWhenUsed="0" w:qFormat="1"/>
-    <w:lsdException w:name="Intense Reference" w:semiHidden="0" w:uiPriority="32" w:unhideWhenUsed="0" w:qFormat="1"/>
-    <w:lsdException w:name="Book Title" w:semiHidden="0" w:uiPriority="33" w:unhideWhenUsed="0" w:qFormat="1"/>
-    <w:lsdException w:name="Bibliography" w:uiPriority="37"/>
-    <w:lsdException w:name="TOC Heading" w:uiPriority="39" w:qFormat="1"/>
+  <w:latentStyles w:defLockedState="0" w:defUIPriority="99" w:defSemiHidden="0" w:defUnhideWhenUsed="0" w:defQFormat="0" w:count="371">
+    <w:lsdException w:name="Normal" w:uiPriority="0" w:qFormat="1"/>
+    <w:lsdException w:name="heading 1" w:uiPriority="9" w:qFormat="1"/>
+    <w:lsdException w:name="heading 2" w:semiHidden="1" w:uiPriority="9" w:unhideWhenUsed="1" w:qFormat="1"/>
+    <w:lsdException w:name="heading 3" w:semiHidden="1" w:uiPriority="9" w:unhideWhenUsed="1" w:qFormat="1"/>
+    <w:lsdException w:name="heading 4" w:semiHidden="1" w:uiPriority="9" w:unhideWhenUsed="1" w:qFormat="1"/>
+    <w:lsdException w:name="heading 5" w:semiHidden="1" w:uiPriority="9" w:unhideWhenUsed="1" w:qFormat="1"/>
+    <w:lsdException w:name="heading 6" w:semiHidden="1" w:uiPriority="9" w:unhideWhenUsed="1" w:qFormat="1"/>
+    <w:lsdException w:name="heading 7" w:semiHidden="1" w:uiPriority="9" w:unhideWhenUsed="1" w:qFormat="1"/>
+    <w:lsdException w:name="heading 8" w:semiHidden="1" w:uiPriority="9" w:unhideWhenUsed="1" w:qFormat="1"/>
+    <w:lsdException w:name="heading 9" w:semiHidden="1" w:uiPriority="9" w:unhideWhenUsed="1" w:qFormat="1"/>
+    <w:lsdException w:name="index 1" w:semiHidden="1" w:unhideWhenUsed="1"/>
+    <w:lsdException w:name="index 2" w:semiHidden="1" w:unhideWhenUsed="1"/>
+    <w:lsdException w:name="index 3" w:semiHidden="1" w:unhideWhenUsed="1"/>
+    <w:lsdException w:name="index 4" w:semiHidden="1" w:unhideWhenUsed="1"/>
+    <w:lsdException w:name="index 5" w:semiHidden="1" w:unhideWhenUsed="1"/>
+    <w:lsdException w:name="index 6" w:semiHidden="1" w:unhideWhenUsed="1"/>
+    <w:lsdException w:name="index 7" w:semiHidden="1" w:unhideWhenUsed="1"/>
+    <w:lsdException w:name="index 8" w:semiHidden="1" w:unhideWhenUsed="1"/>
+    <w:lsdException w:name="index 9" w:semiHidden="1" w:unhideWhenUsed="1"/>
+    <w:lsdException w:name="toc 1" w:semiHidden="1" w:uiPriority="39" w:unhideWhenUsed="1"/>
+    <w:lsdException w:name="toc 2" w:semiHidden="1" w:uiPriority="39" w:unhideWhenUsed="1"/>
+    <w:lsdException w:name="toc 3" w:semiHidden="1" w:uiPriority="39" w:unhideWhenUsed="1"/>
+    <w:lsdException w:name="toc 4" w:semiHidden="1" w:uiPriority="39" w:unhideWhenUsed="1"/>
+    <w:lsdException w:name="toc 5" w:semiHidden="1" w:uiPriority="39" w:unhideWhenUsed="1"/>
+    <w:lsdException w:name="toc 6" w:semiHidden="1" w:uiPriority="39" w:unhideWhenUsed="1"/>
+    <w:lsdException w:name="toc 7" w:semiHidden="1" w:uiPriority="39" w:unhideWhenUsed="1"/>
+    <w:lsdException w:name="toc 8" w:semiHidden="1" w:uiPriority="39" w:unhideWhenUsed="1"/>
+    <w:lsdException w:name="toc 9" w:semiHidden="1" w:uiPriority="39" w:unhideWhenUsed="1"/>
+    <w:lsdException w:name="Normal Indent" w:semiHidden="1" w:unhideWhenUsed="1"/>
+    <w:lsdException w:name="footnote text" w:semiHidden="1" w:unhideWhenUsed="1"/>
+    <w:lsdException w:name="annotation text" w:semiHidden="1" w:unhideWhenUsed="1"/>
+    <w:lsdException w:name="header" w:semiHidden="1" w:unhideWhenUsed="1"/>
+    <w:lsdException w:name="footer" w:semiHidden="1" w:unhideWhenUsed="1"/>
+    <w:lsdException w:name="index heading" w:semiHidden="1" w:unhideWhenUsed="1"/>
+    <w:lsdException w:name="caption" w:semiHidden="1" w:uiPriority="35" w:unhideWhenUsed="1" w:qFormat="1"/>
+    <w:lsdException w:name="table of figures" w:semiHidden="1" w:unhideWhenUsed="1"/>
+    <w:lsdException w:name="envelope address" w:semiHidden="1" w:unhideWhenUsed="1"/>
+    <w:lsdException w:name="envelope return" w:semiHidden="1" w:unhideWhenUsed="1"/>
+    <w:lsdException w:name="footnote reference" w:semiHidden="1" w:unhideWhenUsed="1"/>
+    <w:lsdException w:name="annotation reference" w:semiHidden="1" w:unhideWhenUsed="1"/>
+    <w:lsdException w:name="line number" w:semiHidden="1" w:unhideWhenUsed="1"/>
+    <w:lsdException w:name="page number" w:semiHidden="1" w:unhideWhenUsed="1"/>
+    <w:lsdException w:name="endnote reference" w:semiHidden="1" w:unhideWhenUsed="1"/>
+    <w:lsdException w:name="endnote text" w:semiHidden="1" w:unhideWhenUsed="1"/>
+    <w:lsdException w:name="table of authorities" w:semiHidden="1" w:unhideWhenUsed="1"/>
+    <w:lsdException w:name="macro" w:semiHidden="1" w:unhideWhenUsed="1"/>
+    <w:lsdException w:name="toa heading" w:semiHidden="1" w:unhideWhenUsed="1"/>
+    <w:lsdException w:name="List" w:semiHidden="1" w:unhideWhenUsed="1"/>
+    <w:lsdException w:name="List Bullet" w:semiHidden="1" w:unhideWhenUsed="1"/>
+    <w:lsdException w:name="List Number" w:semiHidden="1" w:unhideWhenUsed="1"/>
+    <w:lsdException w:name="List 2" w:semiHidden="1" w:unhideWhenUsed="1"/>
+    <w:lsdException w:name="List 3" w:semiHidden="1" w:unhideWhenUsed="1"/>
+    <w:lsdException w:name="List 4" w:semiHidden="1" w:unhideWhenUsed="1"/>
+    <w:lsdException w:name="List 5" w:semiHidden="1" w:unhideWhenUsed="1"/>
+    <w:lsdException w:name="List Bullet 2" w:semiHidden="1" w:unhideWhenUsed="1"/>
+    <w:lsdException w:name="List Bullet 3" w:semiHidden="1" w:unhideWhenUsed="1"/>
+    <w:lsdException w:name="List Bullet 4" w:semiHidden="1" w:unhideWhenUsed="1"/>
+    <w:lsdException w:name="List Bullet 5" w:semiHidden="1" w:unhideWhenUsed="1"/>
+    <w:lsdException w:name="List Number 2" w:semiHidden="1" w:unhideWhenUsed="1"/>
+    <w:lsdException w:name="List Number 3" w:semiHidden="1" w:unhideWhenUsed="1"/>
+    <w:lsdException w:name="List Number 4" w:semiHidden="1" w:unhideWhenUsed="1"/>
+    <w:lsdException w:name="List Number 5" w:semiHidden="1" w:unhideWhenUsed="1"/>
+    <w:lsdException w:name="Title" w:uiPriority="10" w:qFormat="1"/>
+    <w:lsdException w:name="Closing" w:semiHidden="1" w:unhideWhenUsed="1"/>
+    <w:lsdException w:name="Signature" w:semiHidden="1" w:unhideWhenUsed="1"/>
+    <w:lsdException w:name="Default Paragraph Font" w:semiHidden="1" w:uiPriority="1" w:unhideWhenUsed="1"/>
+    <w:lsdException w:name="Body Text" w:semiHidden="1" w:unhideWhenUsed="1"/>
+    <w:lsdException w:name="Body Text Indent" w:semiHidden="1" w:unhideWhenUsed="1"/>
+    <w:lsdException w:name="List Continue" w:semiHidden="1" w:unhideWhenUsed="1"/>
+    <w:lsdException w:name="List Continue 2" w:semiHidden="1" w:unhideWhenUsed="1"/>
+    <w:lsdException w:name="List Continue 3" w:semiHidden="1" w:unhideWhenUsed="1"/>
+    <w:lsdException w:name="List Continue 4" w:semiHidden="1" w:unhideWhenUsed="1"/>
+    <w:lsdException w:name="List Continue 5" w:semiHidden="1" w:unhideWhenUsed="1"/>
+    <w:lsdException w:name="Message Header" w:semiHidden="1" w:unhideWhenUsed="1"/>
+    <w:lsdException w:name="Subtitle" w:uiPriority="11" w:qFormat="1"/>
+    <w:lsdException w:name="Salutation" w:semiHidden="1" w:unhideWhenUsed="1"/>
+    <w:lsdException w:name="Date" w:semiHidden="1" w:unhideWhenUsed="1"/>
+    <w:lsdException w:name="Body Text First Indent" w:semiHidden="1" w:unhideWhenUsed="1"/>
+    <w:lsdException w:name="Body Text First Indent 2" w:semiHidden="1" w:unhideWhenUsed="1"/>
+    <w:lsdException w:name="Note Heading" w:semiHidden="1" w:unhideWhenUsed="1"/>
+    <w:lsdException w:name="Body Text 2" w:semiHidden="1" w:unhideWhenUsed="1"/>
+    <w:lsdException w:name="Body Text 3" w:semiHidden="1" w:unhideWhenUsed="1"/>
+    <w:lsdException w:name="Body Text Indent 2" w:semiHidden="1" w:unhideWhenUsed="1"/>
+    <w:lsdException w:name="Body Text Indent 3" w:semiHidden="1" w:unhideWhenUsed="1"/>
+    <w:lsdException w:name="Block Text" w:semiHidden="1" w:unhideWhenUsed="1"/>
+    <w:lsdException w:name="Hyperlink" w:semiHidden="1" w:unhideWhenUsed="1"/>
+    <w:lsdException w:name="FollowedHyperlink" w:semiHidden="1" w:unhideWhenUsed="1"/>
+    <w:lsdException w:name="Strong" w:uiPriority="22" w:qFormat="1"/>
+    <w:lsdException w:name="Emphasis" w:uiPriority="20" w:qFormat="1"/>
+    <w:lsdException w:name="Document Map" w:semiHidden="1" w:unhideWhenUsed="1"/>
+    <w:lsdException w:name="Plain Text" w:semiHidden="1" w:unhideWhenUsed="1"/>
+    <w:lsdException w:name="E-mail Signature" w:semiHidden="1" w:unhideWhenUsed="1"/>
+    <w:lsdException w:name="HTML Top of Form" w:semiHidden="1" w:unhideWhenUsed="1"/>
+    <w:lsdException w:name="HTML Bottom of Form" w:semiHidden="1" w:unhideWhenUsed="1"/>
+    <w:lsdException w:name="Normal (Web)" w:semiHidden="1" w:unhideWhenUsed="1"/>
+    <w:lsdException w:name="HTML Acronym" w:semiHidden="1" w:unhideWhenUsed="1"/>
+    <w:lsdException w:name="HTML Address" w:semiHidden="1" w:unhideWhenUsed="1"/>
+    <w:lsdException w:name="HTML Cite" w:semiHidden="1" w:unhideWhenUsed="1"/>
+    <w:lsdException w:name="HTML Code" w:semiHidden="1" w:unhideWhenUsed="1"/>
+    <w:lsdException w:name="HTML Definition" w:semiHidden="1" w:unhideWhenUsed="1"/>
+    <w:lsdException w:name="HTML Keyboard" w:semiHidden="1" w:unhideWhenUsed="1"/>
+    <w:lsdException w:name="HTML Preformatted" w:semiHidden="1" w:unhideWhenUsed="1"/>
+    <w:lsdException w:name="HTML Sample" w:semiHidden="1" w:unhideWhenUsed="1"/>
+    <w:lsdException w:name="HTML Typewriter" w:semiHidden="1" w:unhideWhenUsed="1"/>
+    <w:lsdException w:name="HTML Variable" w:semiHidden="1" w:unhideWhenUsed="1"/>
+    <w:lsdException w:name="Normal Table" w:semiHidden="1" w:unhideWhenUsed="1"/>
+    <w:lsdException w:name="annotation subject" w:semiHidden="1" w:unhideWhenUsed="1"/>
+    <w:lsdException w:name="No List" w:semiHidden="1" w:unhideWhenUsed="1"/>
+    <w:lsdException w:name="Outline List 1" w:semiHidden="1" w:unhideWhenUsed="1"/>
+    <w:lsdException w:name="Outline List 2" w:semiHidden="1" w:unhideWhenUsed="1"/>
+    <w:lsdException w:name="Outline List 3" w:semiHidden="1" w:unhideWhenUsed="1"/>
+    <w:lsdException w:name="Table Simple 1" w:semiHidden="1" w:unhideWhenUsed="1"/>
+    <w:lsdException w:name="Table Simple 2" w:semiHidden="1" w:unhideWhenUsed="1"/>
+    <w:lsdException w:name="Table Simple 3" w:semiHidden="1" w:unhideWhenUsed="1"/>
+    <w:lsdException w:name="Table Classic 1" w:semiHidden="1" w:unhideWhenUsed="1"/>
+    <w:lsdException w:name="Table Classic 2" w:semiHidden="1" w:unhideWhenUsed="1"/>
+    <w:lsdException w:name="Table Classic 3" w:semiHidden="1" w:unhideWhenUsed="1"/>
+    <w:lsdException w:name="Table Classic 4" w:semiHidden="1" w:unhideWhenUsed="1"/>
+    <w:lsdException w:name="Table Colorful 1" w:semiHidden="1" w:unhideWhenUsed="1"/>
+    <w:lsdException w:name="Table Colorful 2" w:semiHidden="1" w:unhideWhenUsed="1"/>
+    <w:lsdException w:name="Table Colorful 3" w:semiHidden="1" w:unhideWhenUsed="1"/>
+    <w:lsdException w:name="Table Columns 1" w:semiHidden="1" w:unhideWhenUsed="1"/>
+    <w:lsdException w:name="Table Columns 2" w:semiHidden="1" w:unhideWhenUsed="1"/>
+    <w:lsdException w:name="Table Columns 3" w:semiHidden="1" w:unhideWhenUsed="1"/>
+    <w:lsdException w:name="Table Columns 4" w:semiHidden="1" w:unhideWhenUsed="1"/>
+    <w:lsdException w:name="Table Columns 5" w:semiHidden="1" w:unhideWhenUsed="1"/>
+    <w:lsdException w:name="Table Grid 1" w:semiHidden="1" w:unhideWhenUsed="1"/>
+    <w:lsdException w:name="Table Grid 2" w:semiHidden="1" w:unhideWhenUsed="1"/>
+    <w:lsdException w:name="Table Grid 3" w:semiHidden="1" w:unhideWhenUsed="1"/>
+    <w:lsdException w:name="Table Grid 4" w:semiHidden="1" w:unhideWhenUsed="1"/>
+    <w:lsdException w:name="Table Grid 5" w:semiHidden="1" w:unhideWhenUsed="1"/>
+    <w:lsdException w:name="Table Grid 6" w:semiHidden="1" w:unhideWhenUsed="1"/>
+    <w:lsdException w:name="Table Grid 7" w:semiHidden="1" w:unhideWhenUsed="1"/>
+    <w:lsdException w:name="Table Grid 8" w:semiHidden="1" w:unhideWhenUsed="1"/>
+    <w:lsdException w:name="Table List 1" w:semiHidden="1" w:unhideWhenUsed="1"/>
+    <w:lsdException w:name="Table List 2" w:semiHidden="1" w:unhideWhenUsed="1"/>
+    <w:lsdException w:name="Table List 3" w:semiHidden="1" w:unhideWhenUsed="1"/>
+    <w:lsdException w:name="Table List 4" w:semiHidden="1" w:unhideWhenUsed="1"/>
+    <w:lsdException w:name="Table List 5" w:semiHidden="1" w:unhideWhenUsed="1"/>
+    <w:lsdException w:name="Table List 6" w:semiHidden="1" w:unhideWhenUsed="1"/>
+    <w:lsdException w:name="Table List 7" w:semiHidden="1" w:unhideWhenUsed="1"/>
+    <w:lsdException w:name="Table List 8" w:semiHidden="1" w:unhideWhenUsed="1"/>
+    <w:lsdException w:name="Table 3D effects 1" w:semiHidden="1" w:unhideWhenUsed="1"/>
+    <w:lsdException w:name="Table 3D effects 2" w:semiHidden="1" w:unhideWhenUsed="1"/>
+    <w:lsdException w:name="Table 3D effects 3" w:semiHidden="1" w:unhideWhenUsed="1"/>
+    <w:lsdException w:name="Table Contemporary" w:semiHidden="1" w:unhideWhenUsed="1"/>
+    <w:lsdException w:name="Table Elegant" w:semiHidden="1" w:unhideWhenUsed="1"/>
+    <w:lsdException w:name="Table Professional" w:semiHidden="1" w:unhideWhenUsed="1"/>
+    <w:lsdException w:name="Table Subtle 1" w:semiHidden="1" w:unhideWhenUsed="1"/>
+    <w:lsdException w:name="Table Subtle 2" w:semiHidden="1" w:unhideWhenUsed="1"/>
+    <w:lsdException w:name="Table Web 1" w:semiHidden="1" w:unhideWhenUsed="1"/>
+    <w:lsdException w:name="Table Web 2" w:semiHidden="1" w:unhideWhenUsed="1"/>
+    <w:lsdException w:name="Table Web 3" w:semiHidden="1" w:unhideWhenUsed="1"/>
+    <w:lsdException w:name="Balloon Text" w:semiHidden="1" w:unhideWhenUsed="1"/>
+    <w:lsdException w:name="Table Grid" w:uiPriority="1"/>
+    <w:lsdException w:name="Table Theme" w:semiHidden="1" w:unhideWhenUsed="1"/>
+    <w:lsdException w:name="Placeholder Text" w:semiHidden="1"/>
+    <w:lsdException w:name="No Spacing" w:uiPriority="1" w:qFormat="1"/>
+    <w:lsdException w:name="Light Shading" w:uiPriority="60"/>
+    <w:lsdException w:name="Light List" w:uiPriority="61"/>
+    <w:lsdException w:name="Light Grid" w:uiPriority="62"/>
+    <w:lsdException w:name="Medium Shading 1" w:uiPriority="63"/>
+    <w:lsdException w:name="Medium Shading 2" w:uiPriority="64"/>
+    <w:lsdException w:name="Medium List 1" w:uiPriority="65"/>
+    <w:lsdException w:name="Medium List 2" w:uiPriority="66"/>
+    <w:lsdException w:name="Medium Grid 1" w:uiPriority="67"/>
+    <w:lsdException w:name="Medium Grid 2" w:uiPriority="68"/>
+    <w:lsdException w:name="Medium Grid 3" w:uiPriority="69"/>
+    <w:lsdException w:name="Dark List" w:uiPriority="70"/>
+    <w:lsdException w:name="Colorful Shading" w:uiPriority="71"/>
+    <w:lsdException w:name="Colorful List" w:uiPriority="72"/>
+    <w:lsdException w:name="Colorful Grid" w:uiPriority="73"/>
+    <w:lsdException w:name="Light Shading Accent 1" w:uiPriority="60"/>
+    <w:lsdException w:name="Light List Accent 1" w:uiPriority="61"/>
+    <w:lsdException w:name="Light Grid Accent 1" w:uiPriority="62"/>
+    <w:lsdException w:name="Medium Shading 1 Accent 1" w:uiPriority="63"/>
+    <w:lsdException w:name="Medium Shading 2 Accent 1" w:uiPriority="64"/>
+    <w:lsdException w:name="Medium List 1 Accent 1" w:uiPriority="65"/>
+    <w:lsdException w:name="Revision" w:semiHidden="1"/>
+    <w:lsdException w:name="List Paragraph" w:uiPriority="34" w:qFormat="1"/>
+    <w:lsdException w:name="Quote" w:uiPriority="29" w:qFormat="1"/>
+    <w:lsdException w:name="Intense Quote" w:uiPriority="30" w:qFormat="1"/>
+    <w:lsdException w:name="Medium List 2 Accent 1" w:uiPriority="66"/>
+    <w:lsdException w:name="Medium Grid 1 Accent 1" w:uiPriority="67"/>
+    <w:lsdException w:name="Medium Grid 2 Accent 1" w:uiPriority="68"/>
+    <w:lsdException w:name="Medium Grid 3 Accent 1" w:uiPriority="69"/>
+    <w:lsdException w:name="Dark List Accent 1" w:uiPriority="70"/>
+    <w:lsdException w:name="Colorful Shading Accent 1" w:uiPriority="71"/>
+    <w:lsdException w:name="Colorful List Accent 1" w:uiPriority="72"/>
+    <w:lsdException w:name="Colorful Grid Accent 1" w:uiPriority="73"/>
+    <w:lsdException w:name="Light Shading Accent 2" w:uiPriority="60"/>
+    <w:lsdException w:name="Light List Accent 2" w:uiPriority="61"/>
+    <w:lsdException w:name="Light Grid Accent 2" w:uiPriority="62"/>
+    <w:lsdException w:name="Medium Shading 1 Accent 2" w:uiPriority="63"/>
+    <w:lsdException w:name="Medium Shading 2 Accent 2" w:uiPriority="64"/>
+    <w:lsdException w:name="Medium List 1 Accent 2" w:uiPriority="65"/>
+    <w:lsdException w:name="Medium List 2 Accent 2" w:uiPriority="66"/>
+    <w:lsdException w:name="Medium Grid 1 Accent 2" w:uiPriority="67"/>
+    <w:lsdException w:name="Medium Grid 2 Accent 2" w:uiPriority="68"/>
+    <w:lsdException w:name="Medium Grid 3 Accent 2" w:uiPriority="69"/>
+    <w:lsdException w:name="Dark List Accent 2" w:uiPriority="70"/>
+    <w:lsdException w:name="Colorful Shading Accent 2" w:uiPriority="71"/>
+    <w:lsdException w:name="Colorful List Accent 2" w:uiPriority="72"/>
+    <w:lsdException w:name="Colorful Grid Accent 2" w:uiPriority="73"/>
+    <w:lsdException w:name="Light Shading Accent 3" w:uiPriority="60"/>
+    <w:lsdException w:name="Light List Accent 3" w:uiPriority="61"/>
+    <w:lsdException w:name="Light Grid Accent 3" w:uiPriority="62"/>
+    <w:lsdException w:name="Medium Shading 1 Accent 3" w:uiPriority="63"/>
+    <w:lsdException w:name="Medium Shading 2 Accent 3" w:uiPriority="64"/>
+    <w:lsdException w:name="Medium List 1 Accent 3" w:uiPriority="65"/>
+    <w:lsdException w:name="Medium List 2 Accent 3" w:uiPriority="66"/>
+    <w:lsdException w:name="Medium Grid 1 Accent 3" w:uiPriority="67"/>
+    <w:lsdException w:name="Medium Grid 2 Accent 3" w:uiPriority="68"/>
+    <w:lsdException w:name="Medium Grid 3 Accent 3" w:uiPriority="69"/>
+    <w:lsdException w:name="Dark List Accent 3" w:uiPriority="70"/>
+    <w:lsdException w:name="Colorful Shading Accent 3" w:uiPriority="71"/>
+    <w:lsdException w:name="Colorful List Accent 3" w:uiPriority="72"/>
+    <w:lsdException w:name="Colorful Grid Accent 3" w:uiPriority="73"/>
+    <w:lsdException w:name="Light Shading Accent 4" w:uiPriority="60"/>
+    <w:lsdException w:name="Light List Accent 4" w:uiPriority="61"/>
+    <w:lsdException w:name="Light Grid Accent 4" w:uiPriority="62"/>
+    <w:lsdException w:name="Medium Shading 1 Accent 4" w:uiPriority="63"/>
+    <w:lsdException w:name="Medium Shading 2 Accent 4" w:uiPriority="64"/>
+    <w:lsdException w:name="Medium List 1 Accent 4" w:uiPriority="65"/>
+    <w:lsdException w:name="Medium List 2 Accent 4" w:uiPriority="66"/>
+    <w:lsdException w:name="Medium Grid 1 Accent 4" w:uiPriority="67"/>
+    <w:lsdException w:name="Medium Grid 2 Accent 4" w:uiPriority="68"/>
+    <w:lsdException w:name="Medium Grid 3 Accent 4" w:uiPriority="69"/>
+    <w:lsdException w:name="Dark List Accent 4" w:uiPriority="70"/>
+    <w:lsdException w:name="Colorful Shading Accent 4" w:uiPriority="71"/>
+    <w:lsdException w:name="Colorful List Accent 4" w:uiPriority="72"/>
+    <w:lsdException w:name="Colorful Grid Accent 4" w:uiPriority="73"/>
+    <w:lsdException w:name="Light Shading Accent 5" w:uiPriority="60"/>
+    <w:lsdException w:name="Light List Accent 5" w:uiPriority="61"/>
+    <w:lsdException w:name="Light Grid Accent 5" w:uiPriority="62"/>
+    <w:lsdException w:name="Medium Shading 1 Accent 5" w:uiPriority="63"/>
+    <w:lsdException w:name="Medium Shading 2 Accent 5" w:uiPriority="64"/>
+    <w:lsdException w:name="Medium List 1 Accent 5" w:uiPriority="65"/>
+    <w:lsdException w:name="Medium List 2 Accent 5" w:uiPriority="66"/>
+    <w:lsdException w:name="Medium Grid 1 Accent 5" w:uiPriority="67"/>
+    <w:lsdException w:name="Medium Grid 2 Accent 5" w:uiPriority="68"/>
+    <w:lsdException w:name="Medium Grid 3 Accent 5" w:uiPriority="69"/>
+    <w:lsdException w:name="Dark List Accent 5" w:uiPriority="70"/>
+    <w:lsdException w:name="Colorful Shading Accent 5" w:uiPriority="71"/>
+    <w:lsdException w:name="Colorful List Accent 5" w:uiPriority="72"/>
+    <w:lsdException w:name="Colorful Grid Accent 5" w:uiPriority="73"/>
+    <w:lsdException w:name="Light Shading Accent 6" w:uiPriority="60"/>
+    <w:lsdException w:name="Light List Accent 6" w:uiPriority="61"/>
+    <w:lsdException w:name="Light Grid Accent 6" w:uiPriority="62"/>
+    <w:lsdException w:name="Medium Shading 1 Accent 6" w:uiPriority="63"/>
+    <w:lsdException w:name="Medium Shading 2 Accent 6" w:uiPriority="64"/>
+    <w:lsdException w:name="Medium List 1 Accent 6" w:uiPriority="65"/>
+    <w:lsdException w:name="Medium List 2 Accent 6" w:uiPriority="66"/>
+    <w:lsdException w:name="Medium Grid 1 Accent 6" w:uiPriority="67"/>
+    <w:lsdException w:name="Medium Grid 2 Accent 6" w:uiPriority="68"/>
+    <w:lsdException w:name="Medium Grid 3 Accent 6" w:uiPriority="69"/>
+    <w:lsdException w:name="Dark List Accent 6" w:uiPriority="70"/>
+    <w:lsdException w:name="Colorful Shading Accent 6" w:uiPriority="71"/>
+    <w:lsdException w:name="Colorful List Accent 6" w:uiPriority="72"/>
+    <w:lsdException w:name="Colorful Grid Accent 6" w:uiPriority="73"/>
+    <w:lsdException w:name="Subtle Emphasis" w:uiPriority="19" w:qFormat="1"/>
+    <w:lsdException w:name="Intense Emphasis" w:uiPriority="21" w:qFormat="1"/>
+    <w:lsdException w:name="Subtle Reference" w:uiPriority="31" w:qFormat="1"/>
+    <w:lsdException w:name="Intense Reference" w:uiPriority="32" w:qFormat="1"/>
+    <w:lsdException w:name="Book Title" w:uiPriority="33" w:qFormat="1"/>
+    <w:lsdException w:name="Bibliography" w:semiHidden="1" w:uiPriority="37" w:unhideWhenUsed="1"/>
+    <w:lsdException w:name="TOC Heading" w:semiHidden="1" w:uiPriority="39" w:unhideWhenUsed="1" w:qFormat="1"/>
+    <w:lsdException w:name="Plain Table 1" w:uiPriority="41"/>
+    <w:lsdException w:name="Plain Table 2" w:uiPriority="42"/>
+    <w:lsdException w:name="Plain Table 3" w:uiPriority="43"/>
+    <w:lsdException w:name="Plain Table 4" w:uiPriority="44"/>
+    <w:lsdException w:name="Plain Table 5" w:uiPriority="45"/>
+    <w:lsdException w:name="Grid Table Light" w:uiPriority="40"/>
+    <w:lsdException w:name="Grid Table 1 Light" w:uiPriority="46"/>
+    <w:lsdException w:name="Grid Table 2" w:uiPriority="47"/>
+    <w:lsdException w:name="Grid Table 3" w:uiPriority="48"/>
+    <w:lsdException w:name="Grid Table 4" w:uiPriority="49"/>
+    <w:lsdException w:name="Grid Table 5 Dark" w:uiPriority="50"/>
+    <w:lsdException w:name="Grid Table 6 Colorful" w:uiPriority="51"/>
+    <w:lsdException w:name="Grid Table 7 Colorful" w:uiPriority="52"/>
+    <w:lsdException w:name="Grid Table 1 Light Accent 1" w:uiPriority="46"/>
+    <w:lsdException w:name="Grid Table 2 Accent 1" w:uiPriority="47"/>
+    <w:lsdException w:name="Grid Table 3 Accent 1" w:uiPriority="48"/>
+    <w:lsdException w:name="Grid Table 4 Accent 1" w:uiPriority="49"/>
+    <w:lsdException w:name="Grid Table 5 Dark Accent 1" w:uiPriority="50"/>
+    <w:lsdException w:name="Grid Table 6 Colorful Accent 1" w:uiPriority="51"/>
+    <w:lsdException w:name="Grid Table 7 Colorful Accent 1" w:uiPriority="52"/>
+    <w:lsdException w:name="Grid Table 1 Light Accent 2" w:uiPriority="46"/>
+    <w:lsdException w:name="Grid Table 2 Accent 2" w:uiPriority="47"/>
+    <w:lsdException w:name="Grid Table 3 Accent 2" w:uiPriority="48"/>
+    <w:lsdException w:name="Grid Table 4 Accent 2" w:uiPriority="49"/>
+    <w:lsdException w:name="Grid Table 5 Dark Accent 2" w:uiPriority="50"/>
+    <w:lsdException w:name="Grid Table 6 Colorful Accent 2" w:uiPriority="51"/>
+    <w:lsdException w:name="Grid Table 7 Colorful Accent 2" w:uiPriority="52"/>
+    <w:lsdException w:name="Grid Table 1 Light Accent 3" w:uiPriority="46"/>
+    <w:lsdException w:name="Grid Table 2 Accent 3" w:uiPriority="47"/>
+    <w:lsdException w:name="Grid Table 3 Accent 3" w:uiPriority="48"/>
+    <w:lsdException w:name="Grid Table 4 Accent 3" w:uiPriority="49"/>
+    <w:lsdException w:name="Grid Table 5 Dark Accent 3" w:uiPriority="50"/>
+    <w:lsdException w:name="Grid Table 6 Colorful Accent 3" w:uiPriority="51"/>
+    <w:lsdException w:name="Grid Table 7 Colorful Accent 3" w:uiPriority="52"/>
+    <w:lsdException w:name="Grid Table 1 Light Accent 4" w:uiPriority="46"/>
+    <w:lsdException w:name="Grid Table 2 Accent 4" w:uiPriority="47"/>
+    <w:lsdException w:name="Grid Table 3 Accent 4" w:uiPriority="48"/>
+    <w:lsdException w:name="Grid Table 4 Accent 4" w:uiPriority="49"/>
+    <w:lsdException w:name="Grid Table 5 Dark Accent 4" w:uiPriority="50"/>
+    <w:lsdException w:name="Grid Table 6 Colorful Accent 4" w:uiPriority="51"/>
+    <w:lsdException w:name="Grid Table 7 Colorful Accent 4" w:uiPriority="52"/>
+    <w:lsdException w:name="Grid Table 1 Light Accent 5" w:uiPriority="46"/>
+    <w:lsdException w:name="Grid Table 2 Accent 5" w:uiPriority="47"/>
+    <w:lsdException w:name="Grid Table 3 Accent 5" w:uiPriority="48"/>
+    <w:lsdException w:name="Grid Table 4 Accent 5" w:uiPriority="49"/>
+    <w:lsdException w:name="Grid Table 5 Dark Accent 5" w:uiPriority="50"/>
+    <w:lsdException w:name="Grid Table 6 Colorful Accent 5" w:uiPriority="51"/>
+    <w:lsdException w:name="Grid Table 7 Colorful Accent 5" w:uiPriority="52"/>
+    <w:lsdException w:name="Grid Table 1 Light Accent 6" w:uiPriority="46"/>
+    <w:lsdException w:name="Grid Table 2 Accent 6" w:uiPriority="47"/>
+    <w:lsdException w:name="Grid Table 3 Accent 6" w:uiPriority="48"/>
+    <w:lsdException w:name="Grid Table 4 Accent 6" w:uiPriority="49"/>
+    <w:lsdException w:name="Grid Table 5 Dark Accent 6" w:uiPriority="50"/>
+    <w:lsdException w:name="Grid Table 6 Colorful Accent 6" w:uiPriority="51"/>
+    <w:lsdException w:name="Grid Table 7 Colorful Accent 6" w:uiPriority="52"/>
+    <w:lsdException w:name="List Table 1 Light" w:uiPriority="46"/>
+    <w:lsdException w:name="List Table 2" w:uiPriority="47"/>
+    <w:lsdException w:name="List Table 3" w:uiPriority="48"/>
+    <w:lsdException w:name="List Table 4" w:uiPriority="49"/>
+    <w:lsdException w:name="List Table 5 Dark" w:uiPriority="50"/>
+    <w:lsdException w:name="List Table 6 Colorful" w:uiPriority="51"/>
+    <w:lsdException w:name="List Table 7 Colorful" w:uiPriority="52"/>
+    <w:lsdException w:name="List Table 1 Light Accent 1" w:uiPriority="46"/>
+    <w:lsdException w:name="List Table 2 Accent 1" w:uiPriority="47"/>
+    <w:lsdException w:name="List Table 3 Accent 1" w:uiPriority="48"/>
+    <w:lsdException w:name="List Table 4 Accent 1" w:uiPriority="49"/>
+    <w:lsdException w:name="List Table 5 Dark Accent 1" w:uiPriority="50"/>
+    <w:lsdException w:name="List Table 6 Colorful Accent 1" w:uiPriority="51"/>
+    <w:lsdException w:name="List Table 7 Colorful Accent 1" w:uiPriority="52"/>
+    <w:lsdException w:name="List Table 1 Light Accent 2" w:uiPriority="46"/>
+    <w:lsdException w:name="List Table 2 Accent 2" w:uiPriority="47"/>
+    <w:lsdException w:name="List Table 3 Accent 2" w:uiPriority="48"/>
+    <w:lsdException w:name="List Table 4 Accent 2" w:uiPriority="49"/>
+    <w:lsdException w:name="List Table 5 Dark Accent 2" w:uiPriority="50"/>
+    <w:lsdException w:name="List Table 6 Colorful Accent 2" w:uiPriority="51"/>
+    <w:lsdException w:name="List Table 7 Colorful Accent 2" w:uiPriority="52"/>
+    <w:lsdException w:name="List Table 1 Light Accent 3" w:uiPriority="46"/>
+    <w:lsdException w:name="List Table 2 Accent 3" w:uiPriority="47"/>
+    <w:lsdException w:name="List Table 3 Accent 3" w:uiPriority="48"/>
+    <w:lsdException w:name="List Table 4 Accent 3" w:uiPriority="49"/>
+    <w:lsdException w:name="List Table 5 Dark Accent 3" w:uiPriority="50"/>
+    <w:lsdException w:name="List Table 6 Colorful Accent 3" w:uiPriority="51"/>
+    <w:lsdException w:name="List Table 7 Colorful Accent 3" w:uiPriority="52"/>
+    <w:lsdException w:name="List Table 1 Light Accent 4" w:uiPriority="46"/>
+    <w:lsdException w:name="List Table 2 Accent 4" w:uiPriority="47"/>
+    <w:lsdException w:name="List Table 3 Accent 4" w:uiPriority="48"/>
+    <w:lsdException w:name="List Table 4 Accent 4" w:uiPriority="49"/>
+    <w:lsdException w:name="List Table 5 Dark Accent 4" w:uiPriority="50"/>
+    <w:lsdException w:name="List Table 6 Colorful Accent 4" w:uiPriority="51"/>
+    <w:lsdException w:name="List Table 7 Colorful Accent 4" w:uiPriority="52"/>
+    <w:lsdException w:name="List Table 1 Light Accent 5" w:uiPriority="46"/>
+    <w:lsdException w:name="List Table 2 Accent 5" w:uiPriority="47"/>
+    <w:lsdException w:name="List Table 3 Accent 5" w:uiPriority="48"/>
+    <w:lsdException w:name="List Table 4 Accent 5" w:uiPriority="49"/>
+    <w:lsdException w:name="List Table 5 Dark Accent 5" w:uiPriority="50"/>
+    <w:lsdException w:name="List Table 6 Colorful Accent 5" w:uiPriority="51"/>
+    <w:lsdException w:name="List Table 7 Colorful Accent 5" w:uiPriority="52"/>
+    <w:lsdException w:name="List Table 1 Light Accent 6" w:uiPriority="46"/>
+    <w:lsdException w:name="List Table 2 Accent 6" w:uiPriority="47"/>
+    <w:lsdException w:name="List Table 3 Accent 6" w:uiPriority="48"/>
+    <w:lsdException w:name="List Table 4 Accent 6" w:uiPriority="49"/>
+    <w:lsdException w:name="List Table 5 Dark Accent 6" w:uiPriority="50"/>
+    <w:lsdException w:name="List Table 6 Colorful Accent 6" w:uiPriority="51"/>
+    <w:lsdException w:name="List Table 7 Colorful Accent 6" w:uiPriority="52"/>
   </w:latentStyles>
   <w:style w:type="paragraph" w:default="1" w:styleId="Normal">
     <w:name w:val="Normal"/>
@@ -13842,11 +13668,11 @@
       </w:tblCellMar>
     </w:tblPr>
   </w:style>
-  <w:style w:type="paragraph" w:styleId="Ttulo">
+  <w:style w:type="paragraph" w:styleId="Puesto">
     <w:name w:val="Title"/>
     <w:basedOn w:val="Normal"/>
     <w:next w:val="Normal"/>
-    <w:link w:val="TtuloCar"/>
+    <w:link w:val="PuestoCar"/>
     <w:uiPriority w:val="10"/>
     <w:qFormat/>
     <w:pPr>
@@ -13861,10 +13687,10 @@
       <w:szCs w:val="52"/>
     </w:rPr>
   </w:style>
-  <w:style w:type="character" w:customStyle="1" w:styleId="TtuloCar">
-    <w:name w:val="Título Car"/>
+  <w:style w:type="character" w:customStyle="1" w:styleId="PuestoCar">
+    <w:name w:val="Puesto Car"/>
     <w:basedOn w:val="Fuentedeprrafopredeter"/>
-    <w:link w:val="Ttulo"/>
+    <w:link w:val="Puesto"/>
     <w:uiPriority w:val="10"/>
     <w:rPr>
       <w:rFonts w:asciiTheme="majorHAnsi" w:eastAsiaTheme="majorEastAsia" w:hAnsiTheme="majorHAnsi" w:cstheme="majorBidi"/>
@@ -14114,7 +13940,7 @@
       <w:spacing w:val="0"/>
     </w:rPr>
   </w:style>
-  <w:style w:type="paragraph" w:styleId="Epgrafe">
+  <w:style w:type="paragraph" w:styleId="Descripcin">
     <w:name w:val="caption"/>
     <w:basedOn w:val="Normal"/>
     <w:next w:val="Normal"/>
@@ -14214,8 +14040,8 @@
     <w:uiPriority w:val="99"/>
     <w:rsid w:val="009372CD"/>
   </w:style>
-  <w:style w:type="table" w:customStyle="1" w:styleId="GridTable3Accent1">
-    <w:name w:val="Grid Table 3 Accent 1"/>
+  <w:style w:type="table" w:customStyle="1" w:styleId="Tabladecuadrcula3-nfasis11">
+    <w:name w:val="Tabla de cuadrícula 3 - Énfasis 11"/>
     <w:basedOn w:val="Tablanormal"/>
     <w:uiPriority w:val="48"/>
     <w:rsid w:val="008F7DA3"/>
@@ -14357,8 +14183,8 @@
       </w:tcPr>
     </w:tblStylePr>
   </w:style>
-  <w:style w:type="table" w:customStyle="1" w:styleId="GridTable5DarkAccent1">
-    <w:name w:val="Grid Table 5 Dark Accent 1"/>
+  <w:style w:type="table" w:customStyle="1" w:styleId="Tabladecuadrcula5oscura-nfasis11">
+    <w:name w:val="Tabla de cuadrícula 5 oscura - Énfasis 11"/>
     <w:basedOn w:val="Tablanormal"/>
     <w:uiPriority w:val="50"/>
     <w:rsid w:val="00B677C3"/>
@@ -14470,8 +14296,8 @@
       </w:tcPr>
     </w:tblStylePr>
   </w:style>
-  <w:style w:type="table" w:customStyle="1" w:styleId="GridTable4Accent2">
-    <w:name w:val="Grid Table 4 Accent 2"/>
+  <w:style w:type="table" w:customStyle="1" w:styleId="Tabladecuadrcula4-nfasis21">
+    <w:name w:val="Tabla de cuadrícula 4 - Énfasis 21"/>
     <w:basedOn w:val="Tablanormal"/>
     <w:uiPriority w:val="49"/>
     <w:rsid w:val="00B677C3"/>
@@ -14553,1393 +14379,8 @@
       </w:tcPr>
     </w:tblStylePr>
   </w:style>
-  <w:style w:type="table" w:customStyle="1" w:styleId="GridTable5DarkAccent2">
-    <w:name w:val="Grid Table 5 Dark Accent 2"/>
-    <w:basedOn w:val="Tablanormal"/>
-    <w:uiPriority w:val="50"/>
-    <w:rsid w:val="00B677C3"/>
-    <w:pPr>
-      <w:spacing w:after="0" w:line="240" w:lineRule="auto"/>
-    </w:pPr>
-    <w:tblPr>
-      <w:tblStyleRowBandSize w:val="1"/>
-      <w:tblStyleColBandSize w:val="1"/>
-      <w:tblInd w:w="0" w:type="dxa"/>
-      <w:tblBorders>
-        <w:top w:val="single" w:sz="4" w:space="0" w:color="FFFFFF" w:themeColor="background1"/>
-        <w:left w:val="single" w:sz="4" w:space="0" w:color="FFFFFF" w:themeColor="background1"/>
-        <w:bottom w:val="single" w:sz="4" w:space="0" w:color="FFFFFF" w:themeColor="background1"/>
-        <w:right w:val="single" w:sz="4" w:space="0" w:color="FFFFFF" w:themeColor="background1"/>
-        <w:insideH w:val="single" w:sz="4" w:space="0" w:color="FFFFFF" w:themeColor="background1"/>
-        <w:insideV w:val="single" w:sz="4" w:space="0" w:color="FFFFFF" w:themeColor="background1"/>
-      </w:tblBorders>
-      <w:tblCellMar>
-        <w:top w:w="0" w:type="dxa"/>
-        <w:left w:w="108" w:type="dxa"/>
-        <w:bottom w:w="0" w:type="dxa"/>
-        <w:right w:w="108" w:type="dxa"/>
-      </w:tblCellMar>
-    </w:tblPr>
-    <w:tcPr>
-      <w:shd w:val="clear" w:color="auto" w:fill="DFF0D3" w:themeFill="accent2" w:themeFillTint="33"/>
-    </w:tcPr>
-    <w:tblStylePr w:type="firstRow">
-      <w:rPr>
-        <w:b/>
-        <w:bCs/>
-        <w:color w:val="FFFFFF" w:themeColor="background1"/>
-      </w:rPr>
-      <w:tblPr/>
-      <w:tcPr>
-        <w:tcBorders>
-          <w:top w:val="single" w:sz="4" w:space="0" w:color="FFFFFF" w:themeColor="background1"/>
-          <w:left w:val="single" w:sz="4" w:space="0" w:color="FFFFFF" w:themeColor="background1"/>
-          <w:right w:val="single" w:sz="4" w:space="0" w:color="FFFFFF" w:themeColor="background1"/>
-          <w:insideH w:val="nil"/>
-          <w:insideV w:val="nil"/>
-        </w:tcBorders>
-        <w:shd w:val="clear" w:color="auto" w:fill="63A537" w:themeFill="accent2"/>
-      </w:tcPr>
-    </w:tblStylePr>
-    <w:tblStylePr w:type="lastRow">
-      <w:rPr>
-        <w:b/>
-        <w:bCs/>
-        <w:color w:val="FFFFFF" w:themeColor="background1"/>
-      </w:rPr>
-      <w:tblPr/>
-      <w:tcPr>
-        <w:tcBorders>
-          <w:left w:val="single" w:sz="4" w:space="0" w:color="FFFFFF" w:themeColor="background1"/>
-          <w:bottom w:val="single" w:sz="4" w:space="0" w:color="FFFFFF" w:themeColor="background1"/>
-          <w:right w:val="single" w:sz="4" w:space="0" w:color="FFFFFF" w:themeColor="background1"/>
-          <w:insideH w:val="nil"/>
-          <w:insideV w:val="nil"/>
-        </w:tcBorders>
-        <w:shd w:val="clear" w:color="auto" w:fill="63A537" w:themeFill="accent2"/>
-      </w:tcPr>
-    </w:tblStylePr>
-    <w:tblStylePr w:type="firstCol">
-      <w:rPr>
-        <w:b/>
-        <w:bCs/>
-        <w:color w:val="FFFFFF" w:themeColor="background1"/>
-      </w:rPr>
-      <w:tblPr/>
-      <w:tcPr>
-        <w:tcBorders>
-          <w:top w:val="single" w:sz="4" w:space="0" w:color="FFFFFF" w:themeColor="background1"/>
-          <w:left w:val="single" w:sz="4" w:space="0" w:color="FFFFFF" w:themeColor="background1"/>
-          <w:bottom w:val="single" w:sz="4" w:space="0" w:color="FFFFFF" w:themeColor="background1"/>
-          <w:insideV w:val="nil"/>
-        </w:tcBorders>
-        <w:shd w:val="clear" w:color="auto" w:fill="63A537" w:themeFill="accent2"/>
-      </w:tcPr>
-    </w:tblStylePr>
-    <w:tblStylePr w:type="lastCol">
-      <w:rPr>
-        <w:b/>
-        <w:bCs/>
-        <w:color w:val="FFFFFF" w:themeColor="background1"/>
-      </w:rPr>
-      <w:tblPr/>
-      <w:tcPr>
-        <w:tcBorders>
-          <w:top w:val="single" w:sz="4" w:space="0" w:color="FFFFFF" w:themeColor="background1"/>
-          <w:bottom w:val="single" w:sz="4" w:space="0" w:color="FFFFFF" w:themeColor="background1"/>
-          <w:right w:val="single" w:sz="4" w:space="0" w:color="FFFFFF" w:themeColor="background1"/>
-          <w:insideV w:val="nil"/>
-        </w:tcBorders>
-        <w:shd w:val="clear" w:color="auto" w:fill="63A537" w:themeFill="accent2"/>
-      </w:tcPr>
-    </w:tblStylePr>
-    <w:tblStylePr w:type="band1Vert">
-      <w:tblPr/>
-      <w:tcPr>
-        <w:shd w:val="clear" w:color="auto" w:fill="BFE2A8" w:themeFill="accent2" w:themeFillTint="66"/>
-      </w:tcPr>
-    </w:tblStylePr>
-    <w:tblStylePr w:type="band1Horz">
-      <w:tblPr/>
-      <w:tcPr>
-        <w:shd w:val="clear" w:color="auto" w:fill="BFE2A8" w:themeFill="accent2" w:themeFillTint="66"/>
-      </w:tcPr>
-    </w:tblStylePr>
-  </w:style>
-  <w:style w:type="paragraph" w:styleId="Textodeglobo">
-    <w:name w:val="Balloon Text"/>
-    <w:basedOn w:val="Normal"/>
-    <w:link w:val="TextodegloboCar"/>
-    <w:uiPriority w:val="99"/>
-    <w:semiHidden/>
-    <w:unhideWhenUsed/>
-    <w:rsid w:val="00BE35BF"/>
-    <w:pPr>
-      <w:spacing w:before="0" w:after="0" w:line="240" w:lineRule="auto"/>
-    </w:pPr>
-    <w:rPr>
-      <w:rFonts w:ascii="Segoe UI" w:hAnsi="Segoe UI" w:cs="Segoe UI"/>
-      <w:sz w:val="18"/>
-      <w:szCs w:val="18"/>
-    </w:rPr>
-  </w:style>
-  <w:style w:type="character" w:customStyle="1" w:styleId="TextodegloboCar">
-    <w:name w:val="Texto de globo Car"/>
-    <w:basedOn w:val="Fuentedeprrafopredeter"/>
-    <w:link w:val="Textodeglobo"/>
-    <w:uiPriority w:val="99"/>
-    <w:semiHidden/>
-    <w:rsid w:val="00BE35BF"/>
-    <w:rPr>
-      <w:rFonts w:ascii="Segoe UI" w:hAnsi="Segoe UI" w:cs="Segoe UI"/>
-      <w:sz w:val="18"/>
-      <w:szCs w:val="18"/>
-    </w:rPr>
-  </w:style>
-  <w:style w:type="character" w:styleId="Refdecomentario">
-    <w:name w:val="annotation reference"/>
-    <w:basedOn w:val="Fuentedeprrafopredeter"/>
-    <w:uiPriority w:val="99"/>
-    <w:semiHidden/>
-    <w:unhideWhenUsed/>
-    <w:rsid w:val="003E6FE1"/>
-    <w:rPr>
-      <w:sz w:val="16"/>
-      <w:szCs w:val="16"/>
-    </w:rPr>
-  </w:style>
-  <w:style w:type="paragraph" w:styleId="Textocomentario">
-    <w:name w:val="annotation text"/>
-    <w:basedOn w:val="Normal"/>
-    <w:link w:val="TextocomentarioCar"/>
-    <w:uiPriority w:val="99"/>
-    <w:semiHidden/>
-    <w:unhideWhenUsed/>
-    <w:rsid w:val="003E6FE1"/>
-    <w:pPr>
-      <w:spacing w:line="240" w:lineRule="auto"/>
-    </w:pPr>
-    <w:rPr>
-      <w:sz w:val="20"/>
-      <w:szCs w:val="20"/>
-    </w:rPr>
-  </w:style>
-  <w:style w:type="character" w:customStyle="1" w:styleId="TextocomentarioCar">
-    <w:name w:val="Texto comentario Car"/>
-    <w:basedOn w:val="Fuentedeprrafopredeter"/>
-    <w:link w:val="Textocomentario"/>
-    <w:uiPriority w:val="99"/>
-    <w:semiHidden/>
-    <w:rsid w:val="003E6FE1"/>
-    <w:rPr>
-      <w:sz w:val="20"/>
-      <w:szCs w:val="20"/>
-    </w:rPr>
-  </w:style>
-  <w:style w:type="paragraph" w:styleId="Asuntodelcomentario">
-    <w:name w:val="annotation subject"/>
-    <w:basedOn w:val="Textocomentario"/>
-    <w:next w:val="Textocomentario"/>
-    <w:link w:val="AsuntodelcomentarioCar"/>
-    <w:uiPriority w:val="99"/>
-    <w:semiHidden/>
-    <w:unhideWhenUsed/>
-    <w:rsid w:val="003E6FE1"/>
-    <w:rPr>
-      <w:b/>
-      <w:bCs/>
-    </w:rPr>
-  </w:style>
-  <w:style w:type="character" w:customStyle="1" w:styleId="AsuntodelcomentarioCar">
-    <w:name w:val="Asunto del comentario Car"/>
-    <w:basedOn w:val="TextocomentarioCar"/>
-    <w:link w:val="Asuntodelcomentario"/>
-    <w:uiPriority w:val="99"/>
-    <w:semiHidden/>
-    <w:rsid w:val="003E6FE1"/>
-    <w:rPr>
-      <w:b/>
-      <w:bCs/>
-      <w:sz w:val="20"/>
-      <w:szCs w:val="20"/>
-    </w:rPr>
-  </w:style>
-</w:styles>
-</file>
-
-<file path=word/stylesWithEffects.xml><?xml version="1.0" encoding="utf-8"?>
-<w:styles xmlns:wpc="http://schemas.microsoft.com/office/word/2010/wordprocessingCanvas" xmlns:mc="http://schemas.openxmlformats.org/markup-compatibility/2006" xmlns:o="urn:schemas-microsoft-com:office:office" xmlns:r="http://schemas.openxmlformats.org/officeDocument/2006/relationships" xmlns:m="http://schemas.openxmlformats.org/officeDocument/2006/math" xmlns:v="urn:schemas-microsoft-com:vml" xmlns:wp14="http://schemas.microsoft.com/office/word/2010/wordprocessingDrawing" xmlns:wp="http://schemas.openxmlformats.org/drawingml/2006/wordprocessingDrawing" xmlns:w10="urn:schemas-microsoft-com:office:word" xmlns:w="http://schemas.openxmlformats.org/wordprocessingml/2006/main" xmlns:w14="http://schemas.microsoft.com/office/word/2010/wordml" xmlns:wpg="http://schemas.microsoft.com/office/word/2010/wordprocessingGroup" xmlns:wpi="http://schemas.microsoft.com/office/word/2010/wordprocessingInk" xmlns:wne="http://schemas.microsoft.com/office/word/2006/wordml" xmlns:wps="http://schemas.microsoft.com/office/word/2010/wordprocessingShape" mc:Ignorable="w14 wp14">
-  <w:docDefaults>
-    <w:rPrDefault>
-      <w:rPr>
-        <w:rFonts w:asciiTheme="minorHAnsi" w:eastAsiaTheme="minorEastAsia" w:hAnsiTheme="minorHAnsi" w:cstheme="minorBidi"/>
-        <w:sz w:val="22"/>
-        <w:szCs w:val="22"/>
-        <w:lang w:val="en-US" w:eastAsia="ja-JP" w:bidi="ar-SA"/>
-      </w:rPr>
-    </w:rPrDefault>
-    <w:pPrDefault>
-      <w:pPr>
-        <w:spacing w:before="120" w:after="200" w:line="264" w:lineRule="auto"/>
-      </w:pPr>
-    </w:pPrDefault>
-  </w:docDefaults>
-  <w:latentStyles w:defLockedState="0" w:defUIPriority="99" w:defSemiHidden="1" w:defUnhideWhenUsed="1" w:defQFormat="0" w:count="267">
-    <w:lsdException w:name="Normal" w:semiHidden="0" w:uiPriority="0" w:unhideWhenUsed="0" w:qFormat="1"/>
-    <w:lsdException w:name="heading 1" w:semiHidden="0" w:uiPriority="9" w:unhideWhenUsed="0" w:qFormat="1"/>
-    <w:lsdException w:name="heading 2" w:uiPriority="9" w:qFormat="1"/>
-    <w:lsdException w:name="heading 3" w:uiPriority="9" w:qFormat="1"/>
-    <w:lsdException w:name="heading 4" w:uiPriority="9" w:qFormat="1"/>
-    <w:lsdException w:name="heading 5" w:uiPriority="9" w:qFormat="1"/>
-    <w:lsdException w:name="heading 6" w:uiPriority="9" w:qFormat="1"/>
-    <w:lsdException w:name="heading 7" w:uiPriority="9" w:qFormat="1"/>
-    <w:lsdException w:name="heading 8" w:uiPriority="9" w:qFormat="1"/>
-    <w:lsdException w:name="heading 9" w:uiPriority="9" w:qFormat="1"/>
-    <w:lsdException w:name="toc 1" w:uiPriority="39"/>
-    <w:lsdException w:name="toc 2" w:uiPriority="39"/>
-    <w:lsdException w:name="toc 3" w:uiPriority="39"/>
-    <w:lsdException w:name="toc 4" w:uiPriority="39"/>
-    <w:lsdException w:name="toc 5" w:uiPriority="39"/>
-    <w:lsdException w:name="toc 6" w:uiPriority="39"/>
-    <w:lsdException w:name="toc 7" w:uiPriority="39"/>
-    <w:lsdException w:name="toc 8" w:uiPriority="39"/>
-    <w:lsdException w:name="toc 9" w:uiPriority="39"/>
-    <w:lsdException w:name="caption" w:uiPriority="35" w:qFormat="1"/>
-    <w:lsdException w:name="Title" w:semiHidden="0" w:uiPriority="10" w:unhideWhenUsed="0" w:qFormat="1"/>
-    <w:lsdException w:name="Default Paragraph Font" w:uiPriority="1"/>
-    <w:lsdException w:name="Subtitle" w:semiHidden="0" w:uiPriority="11" w:unhideWhenUsed="0" w:qFormat="1"/>
-    <w:lsdException w:name="Strong" w:semiHidden="0" w:uiPriority="22" w:unhideWhenUsed="0" w:qFormat="1"/>
-    <w:lsdException w:name="Emphasis" w:semiHidden="0" w:uiPriority="20" w:unhideWhenUsed="0" w:qFormat="1"/>
-    <w:lsdException w:name="Table Grid" w:semiHidden="0" w:uiPriority="1" w:unhideWhenUsed="0"/>
-    <w:lsdException w:name="Placeholder Text" w:unhideWhenUsed="0"/>
-    <w:lsdException w:name="No Spacing" w:semiHidden="0" w:uiPriority="1" w:unhideWhenUsed="0" w:qFormat="1"/>
-    <w:lsdException w:name="Light Shading" w:semiHidden="0" w:uiPriority="60" w:unhideWhenUsed="0"/>
-    <w:lsdException w:name="Light List" w:semiHidden="0" w:uiPriority="61" w:unhideWhenUsed="0"/>
-    <w:lsdException w:name="Light Grid" w:semiHidden="0" w:uiPriority="62" w:unhideWhenUsed="0"/>
-    <w:lsdException w:name="Medium Shading 1" w:semiHidden="0" w:uiPriority="63" w:unhideWhenUsed="0"/>
-    <w:lsdException w:name="Medium Shading 2" w:semiHidden="0" w:uiPriority="64" w:unhideWhenUsed="0"/>
-    <w:lsdException w:name="Medium List 1" w:semiHidden="0" w:uiPriority="65" w:unhideWhenUsed="0"/>
-    <w:lsdException w:name="Medium List 2" w:semiHidden="0" w:uiPriority="66" w:unhideWhenUsed="0"/>
-    <w:lsdException w:name="Medium Grid 1" w:semiHidden="0" w:uiPriority="67" w:unhideWhenUsed="0"/>
-    <w:lsdException w:name="Medium Grid 2" w:semiHidden="0" w:uiPriority="68" w:unhideWhenUsed="0"/>
-    <w:lsdException w:name="Medium Grid 3" w:semiHidden="0" w:uiPriority="69" w:unhideWhenUsed="0"/>
-    <w:lsdException w:name="Dark List" w:semiHidden="0" w:uiPriority="70" w:unhideWhenUsed="0"/>
-    <w:lsdException w:name="Colorful Shading" w:semiHidden="0" w:uiPriority="71" w:unhideWhenUsed="0"/>
-    <w:lsdException w:name="Colorful List" w:semiHidden="0" w:uiPriority="72" w:unhideWhenUsed="0"/>
-    <w:lsdException w:name="Colorful Grid" w:semiHidden="0" w:uiPriority="73" w:unhideWhenUsed="0"/>
-    <w:lsdException w:name="Light Shading Accent 1" w:semiHidden="0" w:uiPriority="60" w:unhideWhenUsed="0"/>
-    <w:lsdException w:name="Light List Accent 1" w:semiHidden="0" w:uiPriority="61" w:unhideWhenUsed="0"/>
-    <w:lsdException w:name="Light Grid Accent 1" w:semiHidden="0" w:uiPriority="62" w:unhideWhenUsed="0"/>
-    <w:lsdException w:name="Medium Shading 1 Accent 1" w:semiHidden="0" w:uiPriority="63" w:unhideWhenUsed="0"/>
-    <w:lsdException w:name="Medium Shading 2 Accent 1" w:semiHidden="0" w:uiPriority="64" w:unhideWhenUsed="0"/>
-    <w:lsdException w:name="Medium List 1 Accent 1" w:semiHidden="0" w:uiPriority="65" w:unhideWhenUsed="0"/>
-    <w:lsdException w:name="Revision" w:unhideWhenUsed="0"/>
-    <w:lsdException w:name="List Paragraph" w:semiHidden="0" w:uiPriority="34" w:unhideWhenUsed="0" w:qFormat="1"/>
-    <w:lsdException w:name="Quote" w:semiHidden="0" w:uiPriority="29" w:unhideWhenUsed="0" w:qFormat="1"/>
-    <w:lsdException w:name="Intense Quote" w:semiHidden="0" w:uiPriority="30" w:unhideWhenUsed="0" w:qFormat="1"/>
-    <w:lsdException w:name="Medium List 2 Accent 1" w:semiHidden="0" w:uiPriority="66" w:unhideWhenUsed="0"/>
-    <w:lsdException w:name="Medium Grid 1 Accent 1" w:semiHidden="0" w:uiPriority="67" w:unhideWhenUsed="0"/>
-    <w:lsdException w:name="Medium Grid 2 Accent 1" w:semiHidden="0" w:uiPriority="68" w:unhideWhenUsed="0"/>
-    <w:lsdException w:name="Medium Grid 3 Accent 1" w:semiHidden="0" w:uiPriority="69" w:unhideWhenUsed="0"/>
-    <w:lsdException w:name="Dark List Accent 1" w:semiHidden="0" w:uiPriority="70" w:unhideWhenUsed="0"/>
-    <w:lsdException w:name="Colorful Shading Accent 1" w:semiHidden="0" w:uiPriority="71" w:unhideWhenUsed="0"/>
-    <w:lsdException w:name="Colorful List Accent 1" w:semiHidden="0" w:uiPriority="72" w:unhideWhenUsed="0"/>
-    <w:lsdException w:name="Colorful Grid Accent 1" w:semiHidden="0" w:uiPriority="73" w:unhideWhenUsed="0"/>
-    <w:lsdException w:name="Light Shading Accent 2" w:semiHidden="0" w:uiPriority="60" w:unhideWhenUsed="0"/>
-    <w:lsdException w:name="Light List Accent 2" w:semiHidden="0" w:uiPriority="61" w:unhideWhenUsed="0"/>
-    <w:lsdException w:name="Light Grid Accent 2" w:semiHidden="0" w:uiPriority="62" w:unhideWhenUsed="0"/>
-    <w:lsdException w:name="Medium Shading 1 Accent 2" w:semiHidden="0" w:uiPriority="63" w:unhideWhenUsed="0"/>
-    <w:lsdException w:name="Medium Shading 2 Accent 2" w:semiHidden="0" w:uiPriority="64" w:unhideWhenUsed="0"/>
-    <w:lsdException w:name="Medium List 1 Accent 2" w:semiHidden="0" w:uiPriority="65" w:unhideWhenUsed="0"/>
-    <w:lsdException w:name="Medium List 2 Accent 2" w:semiHidden="0" w:uiPriority="66" w:unhideWhenUsed="0"/>
-    <w:lsdException w:name="Medium Grid 1 Accent 2" w:semiHidden="0" w:uiPriority="67" w:unhideWhenUsed="0"/>
-    <w:lsdException w:name="Medium Grid 2 Accent 2" w:semiHidden="0" w:uiPriority="68" w:unhideWhenUsed="0"/>
-    <w:lsdException w:name="Medium Grid 3 Accent 2" w:semiHidden="0" w:uiPriority="69" w:unhideWhenUsed="0"/>
-    <w:lsdException w:name="Dark List Accent 2" w:semiHidden="0" w:uiPriority="70" w:unhideWhenUsed="0"/>
-    <w:lsdException w:name="Colorful Shading Accent 2" w:semiHidden="0" w:uiPriority="71" w:unhideWhenUsed="0"/>
-    <w:lsdException w:name="Colorful List Accent 2" w:semiHidden="0" w:uiPriority="72" w:unhideWhenUsed="0"/>
-    <w:lsdException w:name="Colorful Grid Accent 2" w:semiHidden="0" w:uiPriority="73" w:unhideWhenUsed="0"/>
-    <w:lsdException w:name="Light Shading Accent 3" w:semiHidden="0" w:uiPriority="60" w:unhideWhenUsed="0"/>
-    <w:lsdException w:name="Light List Accent 3" w:semiHidden="0" w:uiPriority="61" w:unhideWhenUsed="0"/>
-    <w:lsdException w:name="Light Grid Accent 3" w:semiHidden="0" w:uiPriority="62" w:unhideWhenUsed="0"/>
-    <w:lsdException w:name="Medium Shading 1 Accent 3" w:semiHidden="0" w:uiPriority="63" w:unhideWhenUsed="0"/>
-    <w:lsdException w:name="Medium Shading 2 Accent 3" w:semiHidden="0" w:uiPriority="64" w:unhideWhenUsed="0"/>
-    <w:lsdException w:name="Medium List 1 Accent 3" w:semiHidden="0" w:uiPriority="65" w:unhideWhenUsed="0"/>
-    <w:lsdException w:name="Medium List 2 Accent 3" w:semiHidden="0" w:uiPriority="66" w:unhideWhenUsed="0"/>
-    <w:lsdException w:name="Medium Grid 1 Accent 3" w:semiHidden="0" w:uiPriority="67" w:unhideWhenUsed="0"/>
-    <w:lsdException w:name="Medium Grid 2 Accent 3" w:semiHidden="0" w:uiPriority="68" w:unhideWhenUsed="0"/>
-    <w:lsdException w:name="Medium Grid 3 Accent 3" w:semiHidden="0" w:uiPriority="69" w:unhideWhenUsed="0"/>
-    <w:lsdException w:name="Dark List Accent 3" w:semiHidden="0" w:uiPriority="70" w:unhideWhenUsed="0"/>
-    <w:lsdException w:name="Colorful Shading Accent 3" w:semiHidden="0" w:uiPriority="71" w:unhideWhenUsed="0"/>
-    <w:lsdException w:name="Colorful List Accent 3" w:semiHidden="0" w:uiPriority="72" w:unhideWhenUsed="0"/>
-    <w:lsdException w:name="Colorful Grid Accent 3" w:semiHidden="0" w:uiPriority="73" w:unhideWhenUsed="0"/>
-    <w:lsdException w:name="Light Shading Accent 4" w:semiHidden="0" w:uiPriority="60" w:unhideWhenUsed="0"/>
-    <w:lsdException w:name="Light List Accent 4" w:semiHidden="0" w:uiPriority="61" w:unhideWhenUsed="0"/>
-    <w:lsdException w:name="Light Grid Accent 4" w:semiHidden="0" w:uiPriority="62" w:unhideWhenUsed="0"/>
-    <w:lsdException w:name="Medium Shading 1 Accent 4" w:semiHidden="0" w:uiPriority="63" w:unhideWhenUsed="0"/>
-    <w:lsdException w:name="Medium Shading 2 Accent 4" w:semiHidden="0" w:uiPriority="64" w:unhideWhenUsed="0"/>
-    <w:lsdException w:name="Medium List 1 Accent 4" w:semiHidden="0" w:uiPriority="65" w:unhideWhenUsed="0"/>
-    <w:lsdException w:name="Medium List 2 Accent 4" w:semiHidden="0" w:uiPriority="66" w:unhideWhenUsed="0"/>
-    <w:lsdException w:name="Medium Grid 1 Accent 4" w:semiHidden="0" w:uiPriority="67" w:unhideWhenUsed="0"/>
-    <w:lsdException w:name="Medium Grid 2 Accent 4" w:semiHidden="0" w:uiPriority="68" w:unhideWhenUsed="0"/>
-    <w:lsdException w:name="Medium Grid 3 Accent 4" w:semiHidden="0" w:uiPriority="69" w:unhideWhenUsed="0"/>
-    <w:lsdException w:name="Dark List Accent 4" w:semiHidden="0" w:uiPriority="70" w:unhideWhenUsed="0"/>
-    <w:lsdException w:name="Colorful Shading Accent 4" w:semiHidden="0" w:uiPriority="71" w:unhideWhenUsed="0"/>
-    <w:lsdException w:name="Colorful List Accent 4" w:semiHidden="0" w:uiPriority="72" w:unhideWhenUsed="0"/>
-    <w:lsdException w:name="Colorful Grid Accent 4" w:semiHidden="0" w:uiPriority="73" w:unhideWhenUsed="0"/>
-    <w:lsdException w:name="Light Shading Accent 5" w:semiHidden="0" w:uiPriority="60" w:unhideWhenUsed="0"/>
-    <w:lsdException w:name="Light List Accent 5" w:semiHidden="0" w:uiPriority="61" w:unhideWhenUsed="0"/>
-    <w:lsdException w:name="Light Grid Accent 5" w:semiHidden="0" w:uiPriority="62" w:unhideWhenUsed="0"/>
-    <w:lsdException w:name="Medium Shading 1 Accent 5" w:semiHidden="0" w:uiPriority="63" w:unhideWhenUsed="0"/>
-    <w:lsdException w:name="Medium Shading 2 Accent 5" w:semiHidden="0" w:uiPriority="64" w:unhideWhenUsed="0"/>
-    <w:lsdException w:name="Medium List 1 Accent 5" w:semiHidden="0" w:uiPriority="65" w:unhideWhenUsed="0"/>
-    <w:lsdException w:name="Medium List 2 Accent 5" w:semiHidden="0" w:uiPriority="66" w:unhideWhenUsed="0"/>
-    <w:lsdException w:name="Medium Grid 1 Accent 5" w:semiHidden="0" w:uiPriority="67" w:unhideWhenUsed="0"/>
-    <w:lsdException w:name="Medium Grid 2 Accent 5" w:semiHidden="0" w:uiPriority="68" w:unhideWhenUsed="0"/>
-    <w:lsdException w:name="Medium Grid 3 Accent 5" w:semiHidden="0" w:uiPriority="69" w:unhideWhenUsed="0"/>
-    <w:lsdException w:name="Dark List Accent 5" w:semiHidden="0" w:uiPriority="70" w:unhideWhenUsed="0"/>
-    <w:lsdException w:name="Colorful Shading Accent 5" w:semiHidden="0" w:uiPriority="71" w:unhideWhenUsed="0"/>
-    <w:lsdException w:name="Colorful List Accent 5" w:semiHidden="0" w:uiPriority="72" w:unhideWhenUsed="0"/>
-    <w:lsdException w:name="Colorful Grid Accent 5" w:semiHidden="0" w:uiPriority="73" w:unhideWhenUsed="0"/>
-    <w:lsdException w:name="Light Shading Accent 6" w:semiHidden="0" w:uiPriority="60" w:unhideWhenUsed="0"/>
-    <w:lsdException w:name="Light List Accent 6" w:semiHidden="0" w:uiPriority="61" w:unhideWhenUsed="0"/>
-    <w:lsdException w:name="Light Grid Accent 6" w:semiHidden="0" w:uiPriority="62" w:unhideWhenUsed="0"/>
-    <w:lsdException w:name="Medium Shading 1 Accent 6" w:semiHidden="0" w:uiPriority="63" w:unhideWhenUsed="0"/>
-    <w:lsdException w:name="Medium Shading 2 Accent 6" w:semiHidden="0" w:uiPriority="64" w:unhideWhenUsed="0"/>
-    <w:lsdException w:name="Medium List 1 Accent 6" w:semiHidden="0" w:uiPriority="65" w:unhideWhenUsed="0"/>
-    <w:lsdException w:name="Medium List 2 Accent 6" w:semiHidden="0" w:uiPriority="66" w:unhideWhenUsed="0"/>
-    <w:lsdException w:name="Medium Grid 1 Accent 6" w:semiHidden="0" w:uiPriority="67" w:unhideWhenUsed="0"/>
-    <w:lsdException w:name="Medium Grid 2 Accent 6" w:semiHidden="0" w:uiPriority="68" w:unhideWhenUsed="0"/>
-    <w:lsdException w:name="Medium Grid 3 Accent 6" w:semiHidden="0" w:uiPriority="69" w:unhideWhenUsed="0"/>
-    <w:lsdException w:name="Dark List Accent 6" w:semiHidden="0" w:uiPriority="70" w:unhideWhenUsed="0"/>
-    <w:lsdException w:name="Colorful Shading Accent 6" w:semiHidden="0" w:uiPriority="71" w:unhideWhenUsed="0"/>
-    <w:lsdException w:name="Colorful List Accent 6" w:semiHidden="0" w:uiPriority="72" w:unhideWhenUsed="0"/>
-    <w:lsdException w:name="Colorful Grid Accent 6" w:semiHidden="0" w:uiPriority="73" w:unhideWhenUsed="0"/>
-    <w:lsdException w:name="Subtle Emphasis" w:semiHidden="0" w:uiPriority="19" w:unhideWhenUsed="0" w:qFormat="1"/>
-    <w:lsdException w:name="Intense Emphasis" w:semiHidden="0" w:uiPriority="21" w:unhideWhenUsed="0" w:qFormat="1"/>
-    <w:lsdException w:name="Subtle Reference" w:semiHidden="0" w:uiPriority="31" w:unhideWhenUsed="0" w:qFormat="1"/>
-    <w:lsdException w:name="Intense Reference" w:semiHidden="0" w:uiPriority="32" w:unhideWhenUsed="0" w:qFormat="1"/>
-    <w:lsdException w:name="Book Title" w:semiHidden="0" w:uiPriority="33" w:unhideWhenUsed="0" w:qFormat="1"/>
-    <w:lsdException w:name="Bibliography" w:uiPriority="37"/>
-    <w:lsdException w:name="TOC Heading" w:uiPriority="39" w:qFormat="1"/>
-  </w:latentStyles>
-  <w:style w:type="paragraph" w:default="1" w:styleId="Normal">
-    <w:name w:val="Normal"/>
-    <w:qFormat/>
-    <w:rsid w:val="001B336C"/>
-  </w:style>
-  <w:style w:type="paragraph" w:styleId="Ttulo1">
-    <w:name w:val="heading 1"/>
-    <w:basedOn w:val="Normal"/>
-    <w:next w:val="Normal"/>
-    <w:link w:val="Ttulo1Car"/>
-    <w:uiPriority w:val="9"/>
-    <w:qFormat/>
-    <w:pPr>
-      <w:pBdr>
-        <w:top w:val="single" w:sz="24" w:space="0" w:color="63A537" w:themeColor="text2"/>
-        <w:left w:val="single" w:sz="24" w:space="0" w:color="63A537" w:themeColor="text2"/>
-        <w:bottom w:val="single" w:sz="24" w:space="0" w:color="63A537" w:themeColor="text2"/>
-        <w:right w:val="single" w:sz="24" w:space="0" w:color="63A537" w:themeColor="text2"/>
-      </w:pBdr>
-      <w:shd w:val="clear" w:color="auto" w:fill="63A537" w:themeFill="text2"/>
-      <w:spacing w:after="0"/>
-      <w:outlineLvl w:val="0"/>
-    </w:pPr>
-    <w:rPr>
-      <w:rFonts w:asciiTheme="majorHAnsi" w:eastAsiaTheme="majorEastAsia" w:hAnsiTheme="majorHAnsi" w:cstheme="majorBidi"/>
-      <w:caps/>
-      <w:color w:val="FFFFFF" w:themeColor="background1"/>
-      <w:spacing w:val="15"/>
-    </w:rPr>
-  </w:style>
-  <w:style w:type="paragraph" w:styleId="Ttulo2">
-    <w:name w:val="heading 2"/>
-    <w:basedOn w:val="Normal"/>
-    <w:next w:val="Normal"/>
-    <w:link w:val="Ttulo2Car"/>
-    <w:uiPriority w:val="9"/>
-    <w:unhideWhenUsed/>
-    <w:qFormat/>
-    <w:rsid w:val="00D65023"/>
-    <w:pPr>
-      <w:pBdr>
-        <w:top w:val="single" w:sz="24" w:space="0" w:color="DFF0D3" w:themeColor="text2" w:themeTint="33"/>
-        <w:left w:val="single" w:sz="24" w:space="0" w:color="DFF0D3" w:themeColor="text2" w:themeTint="33"/>
-        <w:bottom w:val="single" w:sz="24" w:space="0" w:color="DFF0D3" w:themeColor="text2" w:themeTint="33"/>
-        <w:right w:val="single" w:sz="24" w:space="0" w:color="DFF0D3" w:themeColor="text2" w:themeTint="33"/>
-      </w:pBdr>
-      <w:shd w:val="clear" w:color="auto" w:fill="DFF0D3" w:themeFill="text2" w:themeFillTint="33"/>
-      <w:spacing w:after="0"/>
-      <w:outlineLvl w:val="1"/>
-    </w:pPr>
-    <w:rPr>
-      <w:rFonts w:asciiTheme="majorHAnsi" w:eastAsiaTheme="majorEastAsia" w:hAnsiTheme="majorHAnsi" w:cstheme="majorBidi"/>
-      <w:caps/>
-      <w:spacing w:val="15"/>
-      <w:sz w:val="20"/>
-    </w:rPr>
-  </w:style>
-  <w:style w:type="paragraph" w:styleId="Ttulo3">
-    <w:name w:val="heading 3"/>
-    <w:basedOn w:val="Normal"/>
-    <w:next w:val="Normal"/>
-    <w:link w:val="Ttulo3Car"/>
-    <w:uiPriority w:val="9"/>
-    <w:semiHidden/>
-    <w:unhideWhenUsed/>
-    <w:qFormat/>
-    <w:pPr>
-      <w:pBdr>
-        <w:top w:val="single" w:sz="6" w:space="2" w:color="63A537" w:themeColor="text2"/>
-      </w:pBdr>
-      <w:spacing w:before="300" w:after="0"/>
-      <w:outlineLvl w:val="2"/>
-    </w:pPr>
-    <w:rPr>
-      <w:rFonts w:asciiTheme="majorHAnsi" w:eastAsiaTheme="majorEastAsia" w:hAnsiTheme="majorHAnsi" w:cstheme="majorBidi"/>
-      <w:caps/>
-      <w:color w:val="31521B" w:themeColor="text2" w:themeShade="80"/>
-      <w:spacing w:val="15"/>
-    </w:rPr>
-  </w:style>
-  <w:style w:type="paragraph" w:styleId="Ttulo4">
-    <w:name w:val="heading 4"/>
-    <w:basedOn w:val="Normal"/>
-    <w:next w:val="Normal"/>
-    <w:link w:val="Ttulo4Car"/>
-    <w:uiPriority w:val="9"/>
-    <w:semiHidden/>
-    <w:unhideWhenUsed/>
-    <w:qFormat/>
-    <w:pPr>
-      <w:pBdr>
-        <w:top w:val="dotted" w:sz="6" w:space="2" w:color="63A537" w:themeColor="text2"/>
-      </w:pBdr>
-      <w:spacing w:before="200" w:after="0"/>
-      <w:outlineLvl w:val="3"/>
-    </w:pPr>
-    <w:rPr>
-      <w:rFonts w:asciiTheme="majorHAnsi" w:eastAsiaTheme="majorEastAsia" w:hAnsiTheme="majorHAnsi" w:cstheme="majorBidi"/>
-      <w:caps/>
-      <w:color w:val="4A7B29" w:themeColor="text2" w:themeShade="BF"/>
-      <w:spacing w:val="10"/>
-    </w:rPr>
-  </w:style>
-  <w:style w:type="paragraph" w:styleId="Ttulo5">
-    <w:name w:val="heading 5"/>
-    <w:basedOn w:val="Normal"/>
-    <w:next w:val="Normal"/>
-    <w:link w:val="Ttulo5Car"/>
-    <w:uiPriority w:val="9"/>
-    <w:semiHidden/>
-    <w:unhideWhenUsed/>
-    <w:qFormat/>
-    <w:pPr>
-      <w:pBdr>
-        <w:bottom w:val="single" w:sz="6" w:space="1" w:color="63A537" w:themeColor="text2"/>
-      </w:pBdr>
-      <w:spacing w:before="200" w:after="0"/>
-      <w:outlineLvl w:val="4"/>
-    </w:pPr>
-    <w:rPr>
-      <w:rFonts w:asciiTheme="majorHAnsi" w:eastAsiaTheme="majorEastAsia" w:hAnsiTheme="majorHAnsi" w:cstheme="majorBidi"/>
-      <w:caps/>
-      <w:color w:val="4A7B29" w:themeColor="text2" w:themeShade="BF"/>
-      <w:spacing w:val="10"/>
-    </w:rPr>
-  </w:style>
-  <w:style w:type="paragraph" w:styleId="Ttulo6">
-    <w:name w:val="heading 6"/>
-    <w:basedOn w:val="Normal"/>
-    <w:next w:val="Normal"/>
-    <w:link w:val="Ttulo6Car"/>
-    <w:uiPriority w:val="9"/>
-    <w:semiHidden/>
-    <w:unhideWhenUsed/>
-    <w:qFormat/>
-    <w:pPr>
-      <w:pBdr>
-        <w:bottom w:val="dotted" w:sz="6" w:space="1" w:color="63A537" w:themeColor="text2"/>
-      </w:pBdr>
-      <w:spacing w:before="200" w:after="0"/>
-      <w:outlineLvl w:val="5"/>
-    </w:pPr>
-    <w:rPr>
-      <w:rFonts w:asciiTheme="majorHAnsi" w:eastAsiaTheme="majorEastAsia" w:hAnsiTheme="majorHAnsi" w:cstheme="majorBidi"/>
-      <w:caps/>
-      <w:color w:val="4A7B29" w:themeColor="text2" w:themeShade="BF"/>
-      <w:spacing w:val="10"/>
-    </w:rPr>
-  </w:style>
-  <w:style w:type="paragraph" w:styleId="Ttulo7">
-    <w:name w:val="heading 7"/>
-    <w:basedOn w:val="Normal"/>
-    <w:next w:val="Normal"/>
-    <w:link w:val="Ttulo7Car"/>
-    <w:uiPriority w:val="9"/>
-    <w:semiHidden/>
-    <w:unhideWhenUsed/>
-    <w:qFormat/>
-    <w:pPr>
-      <w:spacing w:before="200" w:after="0"/>
-      <w:outlineLvl w:val="6"/>
-    </w:pPr>
-    <w:rPr>
-      <w:rFonts w:asciiTheme="majorHAnsi" w:eastAsiaTheme="majorEastAsia" w:hAnsiTheme="majorHAnsi" w:cstheme="majorBidi"/>
-      <w:caps/>
-      <w:color w:val="4A7B29" w:themeColor="text2" w:themeShade="BF"/>
-      <w:spacing w:val="10"/>
-    </w:rPr>
-  </w:style>
-  <w:style w:type="paragraph" w:styleId="Ttulo8">
-    <w:name w:val="heading 8"/>
-    <w:basedOn w:val="Normal"/>
-    <w:next w:val="Normal"/>
-    <w:link w:val="Ttulo8Car"/>
-    <w:uiPriority w:val="9"/>
-    <w:semiHidden/>
-    <w:unhideWhenUsed/>
-    <w:qFormat/>
-    <w:pPr>
-      <w:spacing w:before="200" w:after="0"/>
-      <w:outlineLvl w:val="7"/>
-    </w:pPr>
-    <w:rPr>
-      <w:rFonts w:asciiTheme="majorHAnsi" w:eastAsiaTheme="majorEastAsia" w:hAnsiTheme="majorHAnsi" w:cstheme="majorBidi"/>
-      <w:caps/>
-      <w:spacing w:val="10"/>
-      <w:sz w:val="18"/>
-      <w:szCs w:val="18"/>
-    </w:rPr>
-  </w:style>
-  <w:style w:type="paragraph" w:styleId="Ttulo9">
-    <w:name w:val="heading 9"/>
-    <w:basedOn w:val="Normal"/>
-    <w:next w:val="Normal"/>
-    <w:link w:val="Ttulo9Car"/>
-    <w:uiPriority w:val="9"/>
-    <w:semiHidden/>
-    <w:unhideWhenUsed/>
-    <w:qFormat/>
-    <w:pPr>
-      <w:spacing w:before="200" w:after="0"/>
-      <w:outlineLvl w:val="8"/>
-    </w:pPr>
-    <w:rPr>
-      <w:rFonts w:asciiTheme="majorHAnsi" w:eastAsiaTheme="majorEastAsia" w:hAnsiTheme="majorHAnsi" w:cstheme="majorBidi"/>
-      <w:i/>
-      <w:iCs/>
-      <w:caps/>
-      <w:spacing w:val="10"/>
-      <w:sz w:val="18"/>
-      <w:szCs w:val="18"/>
-    </w:rPr>
-  </w:style>
-  <w:style w:type="character" w:default="1" w:styleId="Fuentedeprrafopredeter">
-    <w:name w:val="Default Paragraph Font"/>
-    <w:uiPriority w:val="1"/>
-    <w:semiHidden/>
-    <w:unhideWhenUsed/>
-  </w:style>
-  <w:style w:type="table" w:default="1" w:styleId="Tablanormal">
-    <w:name w:val="Normal Table"/>
-    <w:uiPriority w:val="99"/>
-    <w:semiHidden/>
-    <w:unhideWhenUsed/>
-    <w:tblPr>
-      <w:tblInd w:w="0" w:type="dxa"/>
-      <w:tblCellMar>
-        <w:top w:w="0" w:type="dxa"/>
-        <w:left w:w="108" w:type="dxa"/>
-        <w:bottom w:w="0" w:type="dxa"/>
-        <w:right w:w="108" w:type="dxa"/>
-      </w:tblCellMar>
-    </w:tblPr>
-  </w:style>
-  <w:style w:type="numbering" w:default="1" w:styleId="Sinlista">
-    <w:name w:val="No List"/>
-    <w:uiPriority w:val="99"/>
-    <w:semiHidden/>
-    <w:unhideWhenUsed/>
-  </w:style>
-  <w:style w:type="character" w:customStyle="1" w:styleId="Ttulo1Car">
-    <w:name w:val="Título 1 Car"/>
-    <w:basedOn w:val="Fuentedeprrafopredeter"/>
-    <w:link w:val="Ttulo1"/>
-    <w:uiPriority w:val="9"/>
-    <w:rPr>
-      <w:rFonts w:asciiTheme="majorHAnsi" w:eastAsiaTheme="majorEastAsia" w:hAnsiTheme="majorHAnsi" w:cstheme="majorBidi"/>
-      <w:caps/>
-      <w:color w:val="FFFFFF" w:themeColor="background1"/>
-      <w:spacing w:val="15"/>
-      <w:shd w:val="clear" w:color="auto" w:fill="63A537" w:themeFill="text2"/>
-    </w:rPr>
-  </w:style>
-  <w:style w:type="character" w:customStyle="1" w:styleId="Ttulo2Car">
-    <w:name w:val="Título 2 Car"/>
-    <w:basedOn w:val="Fuentedeprrafopredeter"/>
-    <w:link w:val="Ttulo2"/>
-    <w:uiPriority w:val="9"/>
-    <w:rsid w:val="00D65023"/>
-    <w:rPr>
-      <w:rFonts w:asciiTheme="majorHAnsi" w:eastAsiaTheme="majorEastAsia" w:hAnsiTheme="majorHAnsi" w:cstheme="majorBidi"/>
-      <w:caps/>
-      <w:spacing w:val="15"/>
-      <w:sz w:val="20"/>
-      <w:shd w:val="clear" w:color="auto" w:fill="DFF0D3" w:themeFill="text2" w:themeFillTint="33"/>
-    </w:rPr>
-  </w:style>
-  <w:style w:type="character" w:customStyle="1" w:styleId="Ttulo3Car">
-    <w:name w:val="Título 3 Car"/>
-    <w:basedOn w:val="Fuentedeprrafopredeter"/>
-    <w:link w:val="Ttulo3"/>
-    <w:uiPriority w:val="9"/>
-    <w:rPr>
-      <w:rFonts w:asciiTheme="majorHAnsi" w:eastAsiaTheme="majorEastAsia" w:hAnsiTheme="majorHAnsi" w:cstheme="majorBidi"/>
-      <w:caps/>
-      <w:color w:val="31521B" w:themeColor="text2" w:themeShade="80"/>
-      <w:spacing w:val="15"/>
-    </w:rPr>
-  </w:style>
-  <w:style w:type="table" w:styleId="Tablaconcuadrcula">
-    <w:name w:val="Table Grid"/>
-    <w:basedOn w:val="Tablanormal"/>
-    <w:uiPriority w:val="1"/>
-    <w:pPr>
-      <w:spacing w:after="0" w:line="240" w:lineRule="auto"/>
-    </w:pPr>
-    <w:tblPr>
-      <w:tblInd w:w="0" w:type="dxa"/>
-      <w:tblBorders>
-        <w:top w:val="single" w:sz="4" w:space="0" w:color="000000" w:themeColor="text1"/>
-        <w:left w:val="single" w:sz="4" w:space="0" w:color="000000" w:themeColor="text1"/>
-        <w:bottom w:val="single" w:sz="4" w:space="0" w:color="000000" w:themeColor="text1"/>
-        <w:right w:val="single" w:sz="4" w:space="0" w:color="000000" w:themeColor="text1"/>
-        <w:insideH w:val="single" w:sz="4" w:space="0" w:color="000000" w:themeColor="text1"/>
-        <w:insideV w:val="single" w:sz="4" w:space="0" w:color="000000" w:themeColor="text1"/>
-      </w:tblBorders>
-      <w:tblCellMar>
-        <w:top w:w="0" w:type="dxa"/>
-        <w:left w:w="108" w:type="dxa"/>
-        <w:bottom w:w="0" w:type="dxa"/>
-        <w:right w:w="108" w:type="dxa"/>
-      </w:tblCellMar>
-    </w:tblPr>
-  </w:style>
-  <w:style w:type="paragraph" w:styleId="Ttulo">
-    <w:name w:val="Title"/>
-    <w:basedOn w:val="Normal"/>
-    <w:next w:val="Normal"/>
-    <w:link w:val="TtuloCar"/>
-    <w:uiPriority w:val="10"/>
-    <w:qFormat/>
-    <w:pPr>
-      <w:spacing w:before="0" w:after="0"/>
-    </w:pPr>
-    <w:rPr>
-      <w:rFonts w:asciiTheme="majorHAnsi" w:eastAsiaTheme="majorEastAsia" w:hAnsiTheme="majorHAnsi" w:cstheme="majorBidi"/>
-      <w:caps/>
-      <w:color w:val="63A537" w:themeColor="text2"/>
-      <w:spacing w:val="10"/>
-      <w:sz w:val="52"/>
-      <w:szCs w:val="52"/>
-    </w:rPr>
-  </w:style>
-  <w:style w:type="character" w:customStyle="1" w:styleId="TtuloCar">
-    <w:name w:val="Título Car"/>
-    <w:basedOn w:val="Fuentedeprrafopredeter"/>
-    <w:link w:val="Ttulo"/>
-    <w:uiPriority w:val="10"/>
-    <w:rPr>
-      <w:rFonts w:asciiTheme="majorHAnsi" w:eastAsiaTheme="majorEastAsia" w:hAnsiTheme="majorHAnsi" w:cstheme="majorBidi"/>
-      <w:caps/>
-      <w:color w:val="63A537" w:themeColor="text2"/>
-      <w:spacing w:val="10"/>
-      <w:sz w:val="52"/>
-      <w:szCs w:val="52"/>
-    </w:rPr>
-  </w:style>
-  <w:style w:type="paragraph" w:styleId="Subttulo">
-    <w:name w:val="Subtitle"/>
-    <w:basedOn w:val="Normal"/>
-    <w:next w:val="Normal"/>
-    <w:link w:val="SubttuloCar"/>
-    <w:uiPriority w:val="11"/>
-    <w:qFormat/>
-    <w:pPr>
-      <w:spacing w:before="0" w:after="500" w:line="240" w:lineRule="auto"/>
-    </w:pPr>
-    <w:rPr>
-      <w:caps/>
-      <w:color w:val="595959" w:themeColor="text1" w:themeTint="A6"/>
-      <w:spacing w:val="10"/>
-      <w:sz w:val="21"/>
-      <w:szCs w:val="21"/>
-    </w:rPr>
-  </w:style>
-  <w:style w:type="character" w:customStyle="1" w:styleId="SubttuloCar">
-    <w:name w:val="Subtítulo Car"/>
-    <w:basedOn w:val="Fuentedeprrafopredeter"/>
-    <w:link w:val="Subttulo"/>
-    <w:uiPriority w:val="11"/>
-    <w:rPr>
-      <w:caps/>
-      <w:color w:val="595959" w:themeColor="text1" w:themeTint="A6"/>
-      <w:spacing w:val="10"/>
-      <w:sz w:val="21"/>
-      <w:szCs w:val="21"/>
-    </w:rPr>
-  </w:style>
-  <w:style w:type="paragraph" w:styleId="Prrafodelista">
-    <w:name w:val="List Paragraph"/>
-    <w:basedOn w:val="Normal"/>
-    <w:uiPriority w:val="34"/>
-    <w:qFormat/>
-    <w:pPr>
-      <w:ind w:left="720"/>
-      <w:contextualSpacing/>
-    </w:pPr>
-  </w:style>
-  <w:style w:type="character" w:styleId="Referenciasutil">
-    <w:name w:val="Subtle Reference"/>
-    <w:uiPriority w:val="31"/>
-    <w:qFormat/>
-    <w:rPr>
-      <w:b w:val="0"/>
-      <w:bCs w:val="0"/>
-      <w:color w:val="63A537" w:themeColor="text2"/>
-    </w:rPr>
-  </w:style>
-  <w:style w:type="character" w:styleId="nfasissutil">
-    <w:name w:val="Subtle Emphasis"/>
-    <w:uiPriority w:val="19"/>
-    <w:qFormat/>
-    <w:rPr>
-      <w:i/>
-      <w:iCs/>
-      <w:color w:val="31521B" w:themeColor="text2" w:themeShade="80"/>
-    </w:rPr>
-  </w:style>
-  <w:style w:type="character" w:styleId="nfasis">
-    <w:name w:val="Emphasis"/>
-    <w:uiPriority w:val="20"/>
-    <w:qFormat/>
-    <w:rPr>
-      <w:caps/>
-      <w:color w:val="auto"/>
-      <w:spacing w:val="5"/>
-    </w:rPr>
-  </w:style>
-  <w:style w:type="paragraph" w:styleId="Cita">
-    <w:name w:val="Quote"/>
-    <w:basedOn w:val="Normal"/>
-    <w:next w:val="Normal"/>
-    <w:link w:val="CitaCar"/>
-    <w:uiPriority w:val="29"/>
-    <w:qFormat/>
-    <w:pPr>
-      <w:ind w:left="1080" w:right="1080"/>
-      <w:jc w:val="center"/>
-    </w:pPr>
-    <w:rPr>
-      <w:i/>
-      <w:iCs/>
-      <w:sz w:val="24"/>
-      <w:szCs w:val="24"/>
-    </w:rPr>
-  </w:style>
-  <w:style w:type="character" w:customStyle="1" w:styleId="CitaCar">
-    <w:name w:val="Cita Car"/>
-    <w:basedOn w:val="Fuentedeprrafopredeter"/>
-    <w:link w:val="Cita"/>
-    <w:uiPriority w:val="29"/>
-    <w:rPr>
-      <w:i/>
-      <w:iCs/>
-      <w:sz w:val="24"/>
-      <w:szCs w:val="24"/>
-    </w:rPr>
-  </w:style>
-  <w:style w:type="character" w:styleId="nfasisintenso">
-    <w:name w:val="Intense Emphasis"/>
-    <w:uiPriority w:val="21"/>
-    <w:qFormat/>
-    <w:rPr>
-      <w:b/>
-      <w:bCs/>
-      <w:caps/>
-      <w:color w:val="31521B" w:themeColor="text2" w:themeShade="80"/>
-      <w:spacing w:val="10"/>
-    </w:rPr>
-  </w:style>
-  <w:style w:type="paragraph" w:styleId="Citadestacada">
-    <w:name w:val="Intense Quote"/>
-    <w:basedOn w:val="Normal"/>
-    <w:next w:val="Normal"/>
-    <w:link w:val="CitadestacadaCar"/>
-    <w:uiPriority w:val="30"/>
-    <w:qFormat/>
-    <w:pPr>
-      <w:spacing w:before="240" w:after="240" w:line="240" w:lineRule="auto"/>
-      <w:ind w:left="1080" w:right="1080"/>
-      <w:jc w:val="center"/>
-    </w:pPr>
-    <w:rPr>
-      <w:color w:val="63A537" w:themeColor="text2"/>
-      <w:sz w:val="24"/>
-      <w:szCs w:val="24"/>
-    </w:rPr>
-  </w:style>
-  <w:style w:type="character" w:customStyle="1" w:styleId="CitadestacadaCar">
-    <w:name w:val="Cita destacada Car"/>
-    <w:basedOn w:val="Fuentedeprrafopredeter"/>
-    <w:link w:val="Citadestacada"/>
-    <w:uiPriority w:val="30"/>
-    <w:rPr>
-      <w:color w:val="63A537" w:themeColor="text2"/>
-      <w:sz w:val="24"/>
-      <w:szCs w:val="24"/>
-    </w:rPr>
-  </w:style>
-  <w:style w:type="character" w:customStyle="1" w:styleId="Ttulo4Car">
-    <w:name w:val="Título 4 Car"/>
-    <w:basedOn w:val="Fuentedeprrafopredeter"/>
-    <w:link w:val="Ttulo4"/>
-    <w:uiPriority w:val="9"/>
-    <w:rPr>
-      <w:rFonts w:asciiTheme="majorHAnsi" w:eastAsiaTheme="majorEastAsia" w:hAnsiTheme="majorHAnsi" w:cstheme="majorBidi"/>
-      <w:caps/>
-      <w:color w:val="4A7B29" w:themeColor="text2" w:themeShade="BF"/>
-      <w:spacing w:val="10"/>
-    </w:rPr>
-  </w:style>
-  <w:style w:type="character" w:customStyle="1" w:styleId="Ttulo5Car">
-    <w:name w:val="Título 5 Car"/>
-    <w:basedOn w:val="Fuentedeprrafopredeter"/>
-    <w:link w:val="Ttulo5"/>
-    <w:uiPriority w:val="9"/>
-    <w:rPr>
-      <w:rFonts w:asciiTheme="majorHAnsi" w:eastAsiaTheme="majorEastAsia" w:hAnsiTheme="majorHAnsi" w:cstheme="majorBidi"/>
-      <w:caps/>
-      <w:color w:val="4A7B29" w:themeColor="text2" w:themeShade="BF"/>
-      <w:spacing w:val="10"/>
-    </w:rPr>
-  </w:style>
-  <w:style w:type="character" w:customStyle="1" w:styleId="Ttulo6Car">
-    <w:name w:val="Título 6 Car"/>
-    <w:basedOn w:val="Fuentedeprrafopredeter"/>
-    <w:link w:val="Ttulo6"/>
-    <w:uiPriority w:val="9"/>
-    <w:rPr>
-      <w:rFonts w:asciiTheme="majorHAnsi" w:eastAsiaTheme="majorEastAsia" w:hAnsiTheme="majorHAnsi" w:cstheme="majorBidi"/>
-      <w:caps/>
-      <w:color w:val="4A7B29" w:themeColor="text2" w:themeShade="BF"/>
-      <w:spacing w:val="10"/>
-    </w:rPr>
-  </w:style>
-  <w:style w:type="character" w:customStyle="1" w:styleId="Ttulo7Car">
-    <w:name w:val="Título 7 Car"/>
-    <w:basedOn w:val="Fuentedeprrafopredeter"/>
-    <w:link w:val="Ttulo7"/>
-    <w:uiPriority w:val="9"/>
-    <w:rPr>
-      <w:rFonts w:asciiTheme="majorHAnsi" w:eastAsiaTheme="majorEastAsia" w:hAnsiTheme="majorHAnsi" w:cstheme="majorBidi"/>
-      <w:caps/>
-      <w:color w:val="4A7B29" w:themeColor="text2" w:themeShade="BF"/>
-      <w:spacing w:val="10"/>
-    </w:rPr>
-  </w:style>
-  <w:style w:type="character" w:customStyle="1" w:styleId="Ttulo8Car">
-    <w:name w:val="Título 8 Car"/>
-    <w:basedOn w:val="Fuentedeprrafopredeter"/>
-    <w:link w:val="Ttulo8"/>
-    <w:uiPriority w:val="9"/>
-    <w:rPr>
-      <w:rFonts w:asciiTheme="majorHAnsi" w:eastAsiaTheme="majorEastAsia" w:hAnsiTheme="majorHAnsi" w:cstheme="majorBidi"/>
-      <w:caps/>
-      <w:spacing w:val="10"/>
-      <w:sz w:val="18"/>
-      <w:szCs w:val="18"/>
-    </w:rPr>
-  </w:style>
-  <w:style w:type="character" w:customStyle="1" w:styleId="Ttulo9Car">
-    <w:name w:val="Título 9 Car"/>
-    <w:basedOn w:val="Fuentedeprrafopredeter"/>
-    <w:link w:val="Ttulo9"/>
-    <w:uiPriority w:val="9"/>
-    <w:rPr>
-      <w:rFonts w:asciiTheme="majorHAnsi" w:eastAsiaTheme="majorEastAsia" w:hAnsiTheme="majorHAnsi" w:cstheme="majorBidi"/>
-      <w:i/>
-      <w:iCs/>
-      <w:caps/>
-      <w:spacing w:val="10"/>
-      <w:sz w:val="18"/>
-      <w:szCs w:val="18"/>
-    </w:rPr>
-  </w:style>
-  <w:style w:type="paragraph" w:styleId="Sinespaciado">
-    <w:name w:val="No Spacing"/>
-    <w:link w:val="SinespaciadoCar"/>
-    <w:uiPriority w:val="1"/>
-    <w:qFormat/>
-    <w:pPr>
-      <w:spacing w:after="0" w:line="240" w:lineRule="auto"/>
-    </w:pPr>
-  </w:style>
-  <w:style w:type="character" w:styleId="Ttulodellibro">
-    <w:name w:val="Book Title"/>
-    <w:uiPriority w:val="33"/>
-    <w:qFormat/>
-    <w:rPr>
-      <w:b/>
-      <w:bCs/>
-      <w:i/>
-      <w:iCs/>
-      <w:spacing w:val="0"/>
-    </w:rPr>
-  </w:style>
-  <w:style w:type="paragraph" w:styleId="Epgrafe">
-    <w:name w:val="caption"/>
-    <w:basedOn w:val="Normal"/>
-    <w:next w:val="Normal"/>
-    <w:uiPriority w:val="35"/>
-    <w:semiHidden/>
-    <w:unhideWhenUsed/>
-    <w:qFormat/>
-    <w:rPr>
-      <w:b/>
-      <w:bCs/>
-      <w:color w:val="4A7B29" w:themeColor="text2" w:themeShade="BF"/>
-      <w:sz w:val="16"/>
-      <w:szCs w:val="16"/>
-    </w:rPr>
-  </w:style>
-  <w:style w:type="character" w:styleId="Referenciaintensa">
-    <w:name w:val="Intense Reference"/>
-    <w:uiPriority w:val="32"/>
-    <w:qFormat/>
-    <w:rPr>
-      <w:b w:val="0"/>
-      <w:bCs w:val="0"/>
-      <w:i/>
-      <w:iCs/>
-      <w:caps/>
-      <w:color w:val="63A537" w:themeColor="text2"/>
-    </w:rPr>
-  </w:style>
-  <w:style w:type="character" w:customStyle="1" w:styleId="SinespaciadoCar">
-    <w:name w:val="Sin espaciado Car"/>
-    <w:basedOn w:val="Fuentedeprrafopredeter"/>
-    <w:link w:val="Sinespaciado"/>
-    <w:uiPriority w:val="1"/>
-  </w:style>
-  <w:style w:type="character" w:styleId="Textoennegrita">
-    <w:name w:val="Strong"/>
-    <w:uiPriority w:val="22"/>
-    <w:qFormat/>
-    <w:rPr>
-      <w:b/>
-      <w:bCs/>
-    </w:rPr>
-  </w:style>
-  <w:style w:type="paragraph" w:styleId="TtulodeTDC">
-    <w:name w:val="TOC Heading"/>
-    <w:basedOn w:val="Ttulo1"/>
-    <w:next w:val="Normal"/>
-    <w:uiPriority w:val="39"/>
-    <w:semiHidden/>
-    <w:unhideWhenUsed/>
-    <w:qFormat/>
-    <w:pPr>
-      <w:outlineLvl w:val="9"/>
-    </w:pPr>
-  </w:style>
-  <w:style w:type="paragraph" w:styleId="Encabezado">
-    <w:name w:val="header"/>
-    <w:basedOn w:val="Normal"/>
-    <w:link w:val="EncabezadoCar"/>
-    <w:uiPriority w:val="99"/>
-    <w:unhideWhenUsed/>
-    <w:rsid w:val="009372CD"/>
-    <w:pPr>
-      <w:tabs>
-        <w:tab w:val="center" w:pos="4419"/>
-        <w:tab w:val="right" w:pos="8838"/>
-      </w:tabs>
-      <w:spacing w:before="0" w:after="0" w:line="240" w:lineRule="auto"/>
-    </w:pPr>
-  </w:style>
-  <w:style w:type="character" w:customStyle="1" w:styleId="EncabezadoCar">
-    <w:name w:val="Encabezado Car"/>
-    <w:basedOn w:val="Fuentedeprrafopredeter"/>
-    <w:link w:val="Encabezado"/>
-    <w:uiPriority w:val="99"/>
-    <w:rsid w:val="009372CD"/>
-  </w:style>
-  <w:style w:type="paragraph" w:styleId="Piedepgina">
-    <w:name w:val="footer"/>
-    <w:basedOn w:val="Normal"/>
-    <w:link w:val="PiedepginaCar"/>
-    <w:uiPriority w:val="99"/>
-    <w:unhideWhenUsed/>
-    <w:rsid w:val="009372CD"/>
-    <w:pPr>
-      <w:tabs>
-        <w:tab w:val="center" w:pos="4419"/>
-        <w:tab w:val="right" w:pos="8838"/>
-      </w:tabs>
-      <w:spacing w:before="0" w:after="0" w:line="240" w:lineRule="auto"/>
-    </w:pPr>
-  </w:style>
-  <w:style w:type="character" w:customStyle="1" w:styleId="PiedepginaCar">
-    <w:name w:val="Pie de página Car"/>
-    <w:basedOn w:val="Fuentedeprrafopredeter"/>
-    <w:link w:val="Piedepgina"/>
-    <w:uiPriority w:val="99"/>
-    <w:rsid w:val="009372CD"/>
-  </w:style>
-  <w:style w:type="table" w:customStyle="1" w:styleId="GridTable3Accent1">
-    <w:name w:val="Grid Table 3 Accent 1"/>
-    <w:basedOn w:val="Tablanormal"/>
-    <w:uiPriority w:val="48"/>
-    <w:rsid w:val="008F7DA3"/>
-    <w:pPr>
-      <w:spacing w:after="0" w:line="240" w:lineRule="auto"/>
-    </w:pPr>
-    <w:tblPr>
-      <w:tblStyleRowBandSize w:val="1"/>
-      <w:tblStyleColBandSize w:val="1"/>
-      <w:tblInd w:w="0" w:type="dxa"/>
-      <w:tblBorders>
-        <w:top w:val="single" w:sz="4" w:space="0" w:color="C1DF87" w:themeColor="accent1" w:themeTint="99"/>
-        <w:left w:val="single" w:sz="4" w:space="0" w:color="C1DF87" w:themeColor="accent1" w:themeTint="99"/>
-        <w:bottom w:val="single" w:sz="4" w:space="0" w:color="C1DF87" w:themeColor="accent1" w:themeTint="99"/>
-        <w:right w:val="single" w:sz="4" w:space="0" w:color="C1DF87" w:themeColor="accent1" w:themeTint="99"/>
-        <w:insideH w:val="single" w:sz="4" w:space="0" w:color="C1DF87" w:themeColor="accent1" w:themeTint="99"/>
-        <w:insideV w:val="single" w:sz="4" w:space="0" w:color="C1DF87" w:themeColor="accent1" w:themeTint="99"/>
-      </w:tblBorders>
-      <w:tblCellMar>
-        <w:top w:w="0" w:type="dxa"/>
-        <w:left w:w="108" w:type="dxa"/>
-        <w:bottom w:w="0" w:type="dxa"/>
-        <w:right w:w="108" w:type="dxa"/>
-      </w:tblCellMar>
-    </w:tblPr>
-    <w:tblStylePr w:type="firstRow">
-      <w:rPr>
-        <w:b/>
-        <w:bCs/>
-      </w:rPr>
-      <w:tblPr/>
-      <w:tcPr>
-        <w:tcBorders>
-          <w:top w:val="nil"/>
-          <w:left w:val="nil"/>
-          <w:right w:val="nil"/>
-          <w:insideH w:val="nil"/>
-          <w:insideV w:val="nil"/>
-        </w:tcBorders>
-        <w:shd w:val="clear" w:color="auto" w:fill="FFFFFF" w:themeFill="background1"/>
-      </w:tcPr>
-    </w:tblStylePr>
-    <w:tblStylePr w:type="lastRow">
-      <w:rPr>
-        <w:b/>
-        <w:bCs/>
-      </w:rPr>
-      <w:tblPr/>
-      <w:tcPr>
-        <w:tcBorders>
-          <w:left w:val="nil"/>
-          <w:bottom w:val="nil"/>
-          <w:right w:val="nil"/>
-          <w:insideH w:val="nil"/>
-          <w:insideV w:val="nil"/>
-        </w:tcBorders>
-        <w:shd w:val="clear" w:color="auto" w:fill="FFFFFF" w:themeFill="background1"/>
-      </w:tcPr>
-    </w:tblStylePr>
-    <w:tblStylePr w:type="firstCol">
-      <w:pPr>
-        <w:jc w:val="right"/>
-      </w:pPr>
-      <w:rPr>
-        <w:i/>
-        <w:iCs/>
-      </w:rPr>
-      <w:tblPr/>
-      <w:tcPr>
-        <w:tcBorders>
-          <w:top w:val="nil"/>
-          <w:left w:val="nil"/>
-          <w:bottom w:val="nil"/>
-          <w:insideH w:val="nil"/>
-          <w:insideV w:val="nil"/>
-        </w:tcBorders>
-        <w:shd w:val="clear" w:color="auto" w:fill="FFFFFF" w:themeFill="background1"/>
-      </w:tcPr>
-    </w:tblStylePr>
-    <w:tblStylePr w:type="lastCol">
-      <w:rPr>
-        <w:i/>
-        <w:iCs/>
-      </w:rPr>
-      <w:tblPr/>
-      <w:tcPr>
-        <w:tcBorders>
-          <w:top w:val="nil"/>
-          <w:bottom w:val="nil"/>
-          <w:right w:val="nil"/>
-          <w:insideH w:val="nil"/>
-          <w:insideV w:val="nil"/>
-        </w:tcBorders>
-        <w:shd w:val="clear" w:color="auto" w:fill="FFFFFF" w:themeFill="background1"/>
-      </w:tcPr>
-    </w:tblStylePr>
-    <w:tblStylePr w:type="band1Vert">
-      <w:tblPr/>
-      <w:tcPr>
-        <w:shd w:val="clear" w:color="auto" w:fill="EAF4D7" w:themeFill="accent1" w:themeFillTint="33"/>
-      </w:tcPr>
-    </w:tblStylePr>
-    <w:tblStylePr w:type="band1Horz">
-      <w:tblPr/>
-      <w:tcPr>
-        <w:shd w:val="clear" w:color="auto" w:fill="EAF4D7" w:themeFill="accent1" w:themeFillTint="33"/>
-      </w:tcPr>
-    </w:tblStylePr>
-    <w:tblStylePr w:type="neCell">
-      <w:tblPr/>
-      <w:tcPr>
-        <w:tcBorders>
-          <w:bottom w:val="single" w:sz="4" w:space="0" w:color="C1DF87" w:themeColor="accent1" w:themeTint="99"/>
-        </w:tcBorders>
-      </w:tcPr>
-    </w:tblStylePr>
-    <w:tblStylePr w:type="nwCell">
-      <w:tblPr/>
-      <w:tcPr>
-        <w:tcBorders>
-          <w:bottom w:val="single" w:sz="4" w:space="0" w:color="C1DF87" w:themeColor="accent1" w:themeTint="99"/>
-        </w:tcBorders>
-      </w:tcPr>
-    </w:tblStylePr>
-    <w:tblStylePr w:type="seCell">
-      <w:tblPr/>
-      <w:tcPr>
-        <w:tcBorders>
-          <w:top w:val="single" w:sz="4" w:space="0" w:color="C1DF87" w:themeColor="accent1" w:themeTint="99"/>
-        </w:tcBorders>
-      </w:tcPr>
-    </w:tblStylePr>
-    <w:tblStylePr w:type="swCell">
-      <w:tblPr/>
-      <w:tcPr>
-        <w:tcBorders>
-          <w:top w:val="single" w:sz="4" w:space="0" w:color="C1DF87" w:themeColor="accent1" w:themeTint="99"/>
-        </w:tcBorders>
-      </w:tcPr>
-    </w:tblStylePr>
-  </w:style>
-  <w:style w:type="table" w:customStyle="1" w:styleId="GridTable5DarkAccent1">
-    <w:name w:val="Grid Table 5 Dark Accent 1"/>
-    <w:basedOn w:val="Tablanormal"/>
-    <w:uiPriority w:val="50"/>
-    <w:rsid w:val="00B677C3"/>
-    <w:pPr>
-      <w:spacing w:after="0" w:line="240" w:lineRule="auto"/>
-    </w:pPr>
-    <w:tblPr>
-      <w:tblStyleRowBandSize w:val="1"/>
-      <w:tblStyleColBandSize w:val="1"/>
-      <w:tblInd w:w="0" w:type="dxa"/>
-      <w:tblBorders>
-        <w:top w:val="single" w:sz="4" w:space="0" w:color="FFFFFF" w:themeColor="background1"/>
-        <w:left w:val="single" w:sz="4" w:space="0" w:color="FFFFFF" w:themeColor="background1"/>
-        <w:bottom w:val="single" w:sz="4" w:space="0" w:color="FFFFFF" w:themeColor="background1"/>
-        <w:right w:val="single" w:sz="4" w:space="0" w:color="FFFFFF" w:themeColor="background1"/>
-        <w:insideH w:val="single" w:sz="4" w:space="0" w:color="FFFFFF" w:themeColor="background1"/>
-        <w:insideV w:val="single" w:sz="4" w:space="0" w:color="FFFFFF" w:themeColor="background1"/>
-      </w:tblBorders>
-      <w:tblCellMar>
-        <w:top w:w="0" w:type="dxa"/>
-        <w:left w:w="108" w:type="dxa"/>
-        <w:bottom w:w="0" w:type="dxa"/>
-        <w:right w:w="108" w:type="dxa"/>
-      </w:tblCellMar>
-    </w:tblPr>
-    <w:tcPr>
-      <w:shd w:val="clear" w:color="auto" w:fill="EAF4D7" w:themeFill="accent1" w:themeFillTint="33"/>
-    </w:tcPr>
-    <w:tblStylePr w:type="firstRow">
-      <w:rPr>
-        <w:b/>
-        <w:bCs/>
-        <w:color w:val="FFFFFF" w:themeColor="background1"/>
-      </w:rPr>
-      <w:tblPr/>
-      <w:tcPr>
-        <w:tcBorders>
-          <w:top w:val="single" w:sz="4" w:space="0" w:color="FFFFFF" w:themeColor="background1"/>
-          <w:left w:val="single" w:sz="4" w:space="0" w:color="FFFFFF" w:themeColor="background1"/>
-          <w:right w:val="single" w:sz="4" w:space="0" w:color="FFFFFF" w:themeColor="background1"/>
-          <w:insideH w:val="nil"/>
-          <w:insideV w:val="nil"/>
-        </w:tcBorders>
-        <w:shd w:val="clear" w:color="auto" w:fill="99CB38" w:themeFill="accent1"/>
-      </w:tcPr>
-    </w:tblStylePr>
-    <w:tblStylePr w:type="lastRow">
-      <w:rPr>
-        <w:b/>
-        <w:bCs/>
-        <w:color w:val="FFFFFF" w:themeColor="background1"/>
-      </w:rPr>
-      <w:tblPr/>
-      <w:tcPr>
-        <w:tcBorders>
-          <w:left w:val="single" w:sz="4" w:space="0" w:color="FFFFFF" w:themeColor="background1"/>
-          <w:bottom w:val="single" w:sz="4" w:space="0" w:color="FFFFFF" w:themeColor="background1"/>
-          <w:right w:val="single" w:sz="4" w:space="0" w:color="FFFFFF" w:themeColor="background1"/>
-          <w:insideH w:val="nil"/>
-          <w:insideV w:val="nil"/>
-        </w:tcBorders>
-        <w:shd w:val="clear" w:color="auto" w:fill="99CB38" w:themeFill="accent1"/>
-      </w:tcPr>
-    </w:tblStylePr>
-    <w:tblStylePr w:type="firstCol">
-      <w:rPr>
-        <w:b/>
-        <w:bCs/>
-        <w:color w:val="FFFFFF" w:themeColor="background1"/>
-      </w:rPr>
-      <w:tblPr/>
-      <w:tcPr>
-        <w:tcBorders>
-          <w:top w:val="single" w:sz="4" w:space="0" w:color="FFFFFF" w:themeColor="background1"/>
-          <w:left w:val="single" w:sz="4" w:space="0" w:color="FFFFFF" w:themeColor="background1"/>
-          <w:bottom w:val="single" w:sz="4" w:space="0" w:color="FFFFFF" w:themeColor="background1"/>
-          <w:insideV w:val="nil"/>
-        </w:tcBorders>
-        <w:shd w:val="clear" w:color="auto" w:fill="99CB38" w:themeFill="accent1"/>
-      </w:tcPr>
-    </w:tblStylePr>
-    <w:tblStylePr w:type="lastCol">
-      <w:rPr>
-        <w:b/>
-        <w:bCs/>
-        <w:color w:val="FFFFFF" w:themeColor="background1"/>
-      </w:rPr>
-      <w:tblPr/>
-      <w:tcPr>
-        <w:tcBorders>
-          <w:top w:val="single" w:sz="4" w:space="0" w:color="FFFFFF" w:themeColor="background1"/>
-          <w:bottom w:val="single" w:sz="4" w:space="0" w:color="FFFFFF" w:themeColor="background1"/>
-          <w:right w:val="single" w:sz="4" w:space="0" w:color="FFFFFF" w:themeColor="background1"/>
-          <w:insideV w:val="nil"/>
-        </w:tcBorders>
-        <w:shd w:val="clear" w:color="auto" w:fill="99CB38" w:themeFill="accent1"/>
-      </w:tcPr>
-    </w:tblStylePr>
-    <w:tblStylePr w:type="band1Vert">
-      <w:tblPr/>
-      <w:tcPr>
-        <w:shd w:val="clear" w:color="auto" w:fill="D6EAAF" w:themeFill="accent1" w:themeFillTint="66"/>
-      </w:tcPr>
-    </w:tblStylePr>
-    <w:tblStylePr w:type="band1Horz">
-      <w:tblPr/>
-      <w:tcPr>
-        <w:shd w:val="clear" w:color="auto" w:fill="D6EAAF" w:themeFill="accent1" w:themeFillTint="66"/>
-      </w:tcPr>
-    </w:tblStylePr>
-  </w:style>
-  <w:style w:type="table" w:customStyle="1" w:styleId="GridTable4Accent2">
-    <w:name w:val="Grid Table 4 Accent 2"/>
-    <w:basedOn w:val="Tablanormal"/>
-    <w:uiPriority w:val="49"/>
-    <w:rsid w:val="00B677C3"/>
-    <w:pPr>
-      <w:spacing w:after="0" w:line="240" w:lineRule="auto"/>
-    </w:pPr>
-    <w:tblPr>
-      <w:tblStyleRowBandSize w:val="1"/>
-      <w:tblStyleColBandSize w:val="1"/>
-      <w:tblInd w:w="0" w:type="dxa"/>
-      <w:tblBorders>
-        <w:top w:val="single" w:sz="4" w:space="0" w:color="9FD37C" w:themeColor="accent2" w:themeTint="99"/>
-        <w:left w:val="single" w:sz="4" w:space="0" w:color="9FD37C" w:themeColor="accent2" w:themeTint="99"/>
-        <w:bottom w:val="single" w:sz="4" w:space="0" w:color="9FD37C" w:themeColor="accent2" w:themeTint="99"/>
-        <w:right w:val="single" w:sz="4" w:space="0" w:color="9FD37C" w:themeColor="accent2" w:themeTint="99"/>
-        <w:insideH w:val="single" w:sz="4" w:space="0" w:color="9FD37C" w:themeColor="accent2" w:themeTint="99"/>
-        <w:insideV w:val="single" w:sz="4" w:space="0" w:color="9FD37C" w:themeColor="accent2" w:themeTint="99"/>
-      </w:tblBorders>
-      <w:tblCellMar>
-        <w:top w:w="0" w:type="dxa"/>
-        <w:left w:w="108" w:type="dxa"/>
-        <w:bottom w:w="0" w:type="dxa"/>
-        <w:right w:w="108" w:type="dxa"/>
-      </w:tblCellMar>
-    </w:tblPr>
-    <w:tblStylePr w:type="firstRow">
-      <w:rPr>
-        <w:b/>
-        <w:bCs/>
-        <w:color w:val="FFFFFF" w:themeColor="background1"/>
-      </w:rPr>
-      <w:tblPr/>
-      <w:tcPr>
-        <w:tcBorders>
-          <w:top w:val="single" w:sz="4" w:space="0" w:color="63A537" w:themeColor="accent2"/>
-          <w:left w:val="single" w:sz="4" w:space="0" w:color="63A537" w:themeColor="accent2"/>
-          <w:bottom w:val="single" w:sz="4" w:space="0" w:color="63A537" w:themeColor="accent2"/>
-          <w:right w:val="single" w:sz="4" w:space="0" w:color="63A537" w:themeColor="accent2"/>
-          <w:insideH w:val="nil"/>
-          <w:insideV w:val="nil"/>
-        </w:tcBorders>
-        <w:shd w:val="clear" w:color="auto" w:fill="63A537" w:themeFill="accent2"/>
-      </w:tcPr>
-    </w:tblStylePr>
-    <w:tblStylePr w:type="lastRow">
-      <w:rPr>
-        <w:b/>
-        <w:bCs/>
-      </w:rPr>
-      <w:tblPr/>
-      <w:tcPr>
-        <w:tcBorders>
-          <w:top w:val="double" w:sz="4" w:space="0" w:color="63A537" w:themeColor="accent2"/>
-        </w:tcBorders>
-      </w:tcPr>
-    </w:tblStylePr>
-    <w:tblStylePr w:type="firstCol">
-      <w:rPr>
-        <w:b/>
-        <w:bCs/>
-      </w:rPr>
-    </w:tblStylePr>
-    <w:tblStylePr w:type="lastCol">
-      <w:rPr>
-        <w:b/>
-        <w:bCs/>
-      </w:rPr>
-    </w:tblStylePr>
-    <w:tblStylePr w:type="band1Vert">
-      <w:tblPr/>
-      <w:tcPr>
-        <w:shd w:val="clear" w:color="auto" w:fill="DFF0D3" w:themeFill="accent2" w:themeFillTint="33"/>
-      </w:tcPr>
-    </w:tblStylePr>
-    <w:tblStylePr w:type="band1Horz">
-      <w:tblPr/>
-      <w:tcPr>
-        <w:shd w:val="clear" w:color="auto" w:fill="DFF0D3" w:themeFill="accent2" w:themeFillTint="33"/>
-      </w:tcPr>
-    </w:tblStylePr>
-  </w:style>
-  <w:style w:type="table" w:customStyle="1" w:styleId="GridTable5DarkAccent2">
-    <w:name w:val="Grid Table 5 Dark Accent 2"/>
+  <w:style w:type="table" w:customStyle="1" w:styleId="Tabladecuadrcula5oscura-nfasis21">
+    <w:name w:val="Tabla de cuadrícula 5 oscura - Énfasis 21"/>
     <w:basedOn w:val="Tablanormal"/>
     <w:uiPriority w:val="50"/>
     <w:rsid w:val="00B677C3"/>
@@ -16408,7 +14849,7 @@
   <a:extraClrSchemeLst/>
   <a:extLst>
     <a:ext uri="{05A4C25C-085E-4340-85A3-A5531E510DB2}">
-      <thm15:themeFamily xmlns:thm15="http://schemas.microsoft.com/office/thememl/2012/main" xmlns="" name="Banded" id="{98DFF888-2449-4D28-977C-6306C017633E}" vid="{9792607F-9579-4224-82FF-9C88C3E1E53D}"/>
+      <thm15:themeFamily xmlns:thm15="http://schemas.microsoft.com/office/thememl/2012/main" name="Banded" id="{98DFF888-2449-4D28-977C-6306C017633E}" vid="{9792607F-9579-4224-82FF-9C88C3E1E53D}"/>
     </a:ext>
   </a:extLst>
 </a:theme>
@@ -16504,7 +14945,7 @@
 </file>
 
 <file path=customXml/itemProps3.xml><?xml version="1.0" encoding="utf-8"?>
-<ds:datastoreItem xmlns:ds="http://schemas.openxmlformats.org/officeDocument/2006/customXml" ds:itemID="{FC3593A2-FB05-4C5F-A4A9-C29EA943178F}">
+<ds:datastoreItem xmlns:ds="http://schemas.openxmlformats.org/officeDocument/2006/customXml" ds:itemID="{9F9AFE22-2ED0-4318-9079-CD94819C080F}">
   <ds:schemaRefs>
     <ds:schemaRef ds:uri="http://schemas.openxmlformats.org/officeDocument/2006/bibliography"/>
   </ds:schemaRefs>

</xml_diff>

<commit_message>
- Cambios en doc validador.txt - Cambios menores en el Product Backlog.docx
</commit_message>
<xml_diff>
--- a/Documentacion/Requerimientos/Product Backlog.docx
+++ b/Documentacion/Requerimientos/Product Backlog.docx
@@ -559,8 +559,20 @@
                                       <w:sz w:val="52"/>
                                       <w:lang w:val="es-AR"/>
                                     </w:rPr>
-                                    <w:t>Que Golazo!</w:t>
+                                    <w:t>Que Golazo</w:t>
                                   </w:r>
+                                  <w:proofErr w:type="gramStart"/>
+                                  <w:r>
+                                    <w:rPr>
+                                      <w:rFonts w:asciiTheme="majorHAnsi" w:hAnsiTheme="majorHAnsi"/>
+                                      <w:b/>
+                                      <w:color w:val="595959" w:themeColor="text1" w:themeTint="A6"/>
+                                      <w:sz w:val="52"/>
+                                      <w:lang w:val="es-AR"/>
+                                    </w:rPr>
+                                    <w:t>!</w:t>
+                                  </w:r>
+                                  <w:proofErr w:type="gramEnd"/>
                                 </w:p>
                                 <w:p>
                                   <w:pPr>
@@ -778,8 +790,20 @@
                                 <w:sz w:val="52"/>
                                 <w:lang w:val="es-AR"/>
                               </w:rPr>
-                              <w:t>Que Golazo!</w:t>
+                              <w:t>Que Golazo</w:t>
                             </w:r>
+                            <w:proofErr w:type="gramStart"/>
+                            <w:r>
+                              <w:rPr>
+                                <w:rFonts w:asciiTheme="majorHAnsi" w:hAnsiTheme="majorHAnsi"/>
+                                <w:b/>
+                                <w:color w:val="595959" w:themeColor="text1" w:themeTint="A6"/>
+                                <w:sz w:val="52"/>
+                                <w:lang w:val="es-AR"/>
+                              </w:rPr>
+                              <w:t>!</w:t>
+                            </w:r>
+                            <w:proofErr w:type="gramEnd"/>
                           </w:p>
                           <w:p>
                             <w:pPr>
@@ -1376,8 +1400,20 @@
                                         <w:sz w:val="96"/>
                                         <w:lang w:val="es-AR"/>
                                       </w:rPr>
-                                      <w:t>Product Backlog</w:t>
+                                      <w:t xml:space="preserve">Product </w:t>
                                     </w:r>
+                                    <w:proofErr w:type="spellStart"/>
+                                    <w:r>
+                                      <w:rPr>
+                                        <w:rFonts w:asciiTheme="majorHAnsi" w:hAnsiTheme="majorHAnsi"/>
+                                        <w:b/>
+                                        <w:color w:val="595959" w:themeColor="text1" w:themeTint="A6"/>
+                                        <w:sz w:val="96"/>
+                                        <w:lang w:val="es-AR"/>
+                                      </w:rPr>
+                                      <w:t>Backlog</w:t>
+                                    </w:r>
+                                    <w:proofErr w:type="spellEnd"/>
                                   </w:p>
                                   <w:p>
                                     <w:pPr>
@@ -1572,8 +1608,20 @@
                                   <w:sz w:val="96"/>
                                   <w:lang w:val="es-AR"/>
                                 </w:rPr>
-                                <w:t>Product Backlog</w:t>
+                                <w:t xml:space="preserve">Product </w:t>
                               </w:r>
+                              <w:proofErr w:type="spellStart"/>
+                              <w:r>
+                                <w:rPr>
+                                  <w:rFonts w:asciiTheme="majorHAnsi" w:hAnsiTheme="majorHAnsi"/>
+                                  <w:b/>
+                                  <w:color w:val="595959" w:themeColor="text1" w:themeTint="A6"/>
+                                  <w:sz w:val="96"/>
+                                  <w:lang w:val="es-AR"/>
+                                </w:rPr>
+                                <w:t>Backlog</w:t>
+                              </w:r>
+                              <w:proofErr w:type="spellEnd"/>
                             </w:p>
                             <w:p>
                               <w:pPr>
@@ -1869,7 +1917,29 @@
                                       <w:szCs w:val="24"/>
                                       <w:lang w:val="es-AR" w:eastAsia="es-ES"/>
                                     </w:rPr>
-                                    <w:t>Ing. Zohil, Julio</w:t>
+                                    <w:t xml:space="preserve">Ing. </w:t>
+                                  </w:r>
+                                  <w:proofErr w:type="spellStart"/>
+                                  <w:r>
+                                    <w:rPr>
+                                      <w:rFonts w:ascii="Corbel" w:hAnsi="Corbel"/>
+                                      <w:color w:val="F2F2F2" w:themeColor="background1" w:themeShade="F2"/>
+                                      <w:sz w:val="24"/>
+                                      <w:szCs w:val="24"/>
+                                      <w:lang w:val="es-AR" w:eastAsia="es-ES"/>
+                                    </w:rPr>
+                                    <w:t>Zohil</w:t>
+                                  </w:r>
+                                  <w:proofErr w:type="spellEnd"/>
+                                  <w:r>
+                                    <w:rPr>
+                                      <w:rFonts w:ascii="Corbel" w:hAnsi="Corbel"/>
+                                      <w:color w:val="F2F2F2" w:themeColor="background1" w:themeShade="F2"/>
+                                      <w:sz w:val="24"/>
+                                      <w:szCs w:val="24"/>
+                                      <w:lang w:val="es-AR" w:eastAsia="es-ES"/>
+                                    </w:rPr>
+                                    <w:t>, Julio</w:t>
                                   </w:r>
                                 </w:p>
                                 <w:p>
@@ -2039,7 +2109,29 @@
                                       <w:szCs w:val="24"/>
                                       <w:lang w:val="es-AR" w:eastAsia="es-ES"/>
                                     </w:rPr>
-                                    <w:t xml:space="preserve">Allemand, Facundo leg. 58971 </w:t>
+                                    <w:t xml:space="preserve">Allemand, Facundo </w:t>
+                                  </w:r>
+                                  <w:proofErr w:type="spellStart"/>
+                                  <w:r>
+                                    <w:rPr>
+                                      <w:rFonts w:ascii="Corbel" w:hAnsi="Corbel"/>
+                                      <w:color w:val="F2F2F2" w:themeColor="background1" w:themeShade="F2"/>
+                                      <w:sz w:val="24"/>
+                                      <w:szCs w:val="24"/>
+                                      <w:lang w:val="es-AR" w:eastAsia="es-ES"/>
+                                    </w:rPr>
+                                    <w:t>leg</w:t>
+                                  </w:r>
+                                  <w:proofErr w:type="spellEnd"/>
+                                  <w:r>
+                                    <w:rPr>
+                                      <w:rFonts w:ascii="Corbel" w:hAnsi="Corbel"/>
+                                      <w:color w:val="F2F2F2" w:themeColor="background1" w:themeShade="F2"/>
+                                      <w:sz w:val="24"/>
+                                      <w:szCs w:val="24"/>
+                                      <w:lang w:val="es-AR" w:eastAsia="es-ES"/>
+                                    </w:rPr>
+                                    <w:t xml:space="preserve">. 58971 </w:t>
                                   </w:r>
                                 </w:p>
                                 <w:p>
@@ -2061,7 +2153,29 @@
                                       <w:szCs w:val="24"/>
                                       <w:lang w:val="es-AR" w:eastAsia="es-ES"/>
                                     </w:rPr>
-                                    <w:t>Herrera, Antonio  leg. 57824</w:t>
+                                    <w:t xml:space="preserve">Herrera, Antonio  </w:t>
+                                  </w:r>
+                                  <w:proofErr w:type="spellStart"/>
+                                  <w:r>
+                                    <w:rPr>
+                                      <w:rFonts w:ascii="Corbel" w:hAnsi="Corbel"/>
+                                      <w:color w:val="F2F2F2" w:themeColor="background1" w:themeShade="F2"/>
+                                      <w:sz w:val="24"/>
+                                      <w:szCs w:val="24"/>
+                                      <w:lang w:val="es-AR" w:eastAsia="es-ES"/>
+                                    </w:rPr>
+                                    <w:t>leg</w:t>
+                                  </w:r>
+                                  <w:proofErr w:type="spellEnd"/>
+                                  <w:r>
+                                    <w:rPr>
+                                      <w:rFonts w:ascii="Corbel" w:hAnsi="Corbel"/>
+                                      <w:color w:val="F2F2F2" w:themeColor="background1" w:themeShade="F2"/>
+                                      <w:sz w:val="24"/>
+                                      <w:szCs w:val="24"/>
+                                      <w:lang w:val="es-AR" w:eastAsia="es-ES"/>
+                                    </w:rPr>
+                                    <w:t>. 57824</w:t>
                                   </w:r>
                                 </w:p>
                                 <w:p>
@@ -2083,7 +2197,29 @@
                                       <w:szCs w:val="24"/>
                                       <w:lang w:val="pt-BR" w:eastAsia="es-ES"/>
                                     </w:rPr>
-                                    <w:t>Pedrosa, Paula Melania leg. 58822</w:t>
+                                    <w:t xml:space="preserve">Pedrosa, Paula </w:t>
+                                  </w:r>
+                                  <w:proofErr w:type="spellStart"/>
+                                  <w:r>
+                                    <w:rPr>
+                                      <w:rFonts w:ascii="Corbel" w:hAnsi="Corbel"/>
+                                      <w:color w:val="F2F2F2" w:themeColor="background1" w:themeShade="F2"/>
+                                      <w:sz w:val="24"/>
+                                      <w:szCs w:val="24"/>
+                                      <w:lang w:val="pt-BR" w:eastAsia="es-ES"/>
+                                    </w:rPr>
+                                    <w:t>Melania</w:t>
+                                  </w:r>
+                                  <w:proofErr w:type="spellEnd"/>
+                                  <w:r>
+                                    <w:rPr>
+                                      <w:rFonts w:ascii="Corbel" w:hAnsi="Corbel"/>
+                                      <w:color w:val="F2F2F2" w:themeColor="background1" w:themeShade="F2"/>
+                                      <w:sz w:val="24"/>
+                                      <w:szCs w:val="24"/>
+                                      <w:lang w:val="pt-BR" w:eastAsia="es-ES"/>
+                                    </w:rPr>
+                                    <w:t xml:space="preserve"> leg. 58822</w:t>
                                   </w:r>
                                 </w:p>
                                 <w:p>
@@ -2105,7 +2241,29 @@
                                       <w:szCs w:val="24"/>
                                       <w:lang w:val="pt-BR" w:eastAsia="es-ES"/>
                                     </w:rPr>
-                                    <w:t>Rojas Amaya, M. Florencia leg. 58577</w:t>
+                                    <w:t xml:space="preserve">Rojas </w:t>
+                                  </w:r>
+                                  <w:proofErr w:type="spellStart"/>
+                                  <w:r>
+                                    <w:rPr>
+                                      <w:rFonts w:ascii="Corbel" w:hAnsi="Corbel"/>
+                                      <w:color w:val="F2F2F2" w:themeColor="background1" w:themeShade="F2"/>
+                                      <w:sz w:val="24"/>
+                                      <w:szCs w:val="24"/>
+                                      <w:lang w:val="pt-BR" w:eastAsia="es-ES"/>
+                                    </w:rPr>
+                                    <w:t>Amaya</w:t>
+                                  </w:r>
+                                  <w:proofErr w:type="spellEnd"/>
+                                  <w:r>
+                                    <w:rPr>
+                                      <w:rFonts w:ascii="Corbel" w:hAnsi="Corbel"/>
+                                      <w:color w:val="F2F2F2" w:themeColor="background1" w:themeShade="F2"/>
+                                      <w:sz w:val="24"/>
+                                      <w:szCs w:val="24"/>
+                                      <w:lang w:val="pt-BR" w:eastAsia="es-ES"/>
+                                    </w:rPr>
+                                    <w:t>, M. Florencia leg. 58577</w:t>
                                   </w:r>
                                 </w:p>
                                 <w:p>
@@ -2226,7 +2384,29 @@
                                 <w:szCs w:val="24"/>
                                 <w:lang w:val="es-AR" w:eastAsia="es-ES"/>
                               </w:rPr>
-                              <w:t>Ing. Zohil, Julio</w:t>
+                              <w:t xml:space="preserve">Ing. </w:t>
+                            </w:r>
+                            <w:proofErr w:type="spellStart"/>
+                            <w:r>
+                              <w:rPr>
+                                <w:rFonts w:ascii="Corbel" w:hAnsi="Corbel"/>
+                                <w:color w:val="F2F2F2" w:themeColor="background1" w:themeShade="F2"/>
+                                <w:sz w:val="24"/>
+                                <w:szCs w:val="24"/>
+                                <w:lang w:val="es-AR" w:eastAsia="es-ES"/>
+                              </w:rPr>
+                              <w:t>Zohil</w:t>
+                            </w:r>
+                            <w:proofErr w:type="spellEnd"/>
+                            <w:r>
+                              <w:rPr>
+                                <w:rFonts w:ascii="Corbel" w:hAnsi="Corbel"/>
+                                <w:color w:val="F2F2F2" w:themeColor="background1" w:themeShade="F2"/>
+                                <w:sz w:val="24"/>
+                                <w:szCs w:val="24"/>
+                                <w:lang w:val="es-AR" w:eastAsia="es-ES"/>
+                              </w:rPr>
+                              <w:t>, Julio</w:t>
                             </w:r>
                           </w:p>
                           <w:p>
@@ -2360,7 +2540,29 @@
                                 <w:szCs w:val="24"/>
                                 <w:lang w:val="es-AR" w:eastAsia="es-ES"/>
                               </w:rPr>
-                              <w:t xml:space="preserve">Allemand, Facundo leg. 58971 </w:t>
+                              <w:t xml:space="preserve">Allemand, Facundo </w:t>
+                            </w:r>
+                            <w:proofErr w:type="spellStart"/>
+                            <w:r>
+                              <w:rPr>
+                                <w:rFonts w:ascii="Corbel" w:hAnsi="Corbel"/>
+                                <w:color w:val="F2F2F2" w:themeColor="background1" w:themeShade="F2"/>
+                                <w:sz w:val="24"/>
+                                <w:szCs w:val="24"/>
+                                <w:lang w:val="es-AR" w:eastAsia="es-ES"/>
+                              </w:rPr>
+                              <w:t>leg</w:t>
+                            </w:r>
+                            <w:proofErr w:type="spellEnd"/>
+                            <w:r>
+                              <w:rPr>
+                                <w:rFonts w:ascii="Corbel" w:hAnsi="Corbel"/>
+                                <w:color w:val="F2F2F2" w:themeColor="background1" w:themeShade="F2"/>
+                                <w:sz w:val="24"/>
+                                <w:szCs w:val="24"/>
+                                <w:lang w:val="es-AR" w:eastAsia="es-ES"/>
+                              </w:rPr>
+                              <w:t xml:space="preserve">. 58971 </w:t>
                             </w:r>
                           </w:p>
                           <w:p>
@@ -2382,7 +2584,29 @@
                                 <w:szCs w:val="24"/>
                                 <w:lang w:val="es-AR" w:eastAsia="es-ES"/>
                               </w:rPr>
-                              <w:t>Herrera, Antonio  leg. 57824</w:t>
+                              <w:t xml:space="preserve">Herrera, Antonio  </w:t>
+                            </w:r>
+                            <w:proofErr w:type="spellStart"/>
+                            <w:r>
+                              <w:rPr>
+                                <w:rFonts w:ascii="Corbel" w:hAnsi="Corbel"/>
+                                <w:color w:val="F2F2F2" w:themeColor="background1" w:themeShade="F2"/>
+                                <w:sz w:val="24"/>
+                                <w:szCs w:val="24"/>
+                                <w:lang w:val="es-AR" w:eastAsia="es-ES"/>
+                              </w:rPr>
+                              <w:t>leg</w:t>
+                            </w:r>
+                            <w:proofErr w:type="spellEnd"/>
+                            <w:r>
+                              <w:rPr>
+                                <w:rFonts w:ascii="Corbel" w:hAnsi="Corbel"/>
+                                <w:color w:val="F2F2F2" w:themeColor="background1" w:themeShade="F2"/>
+                                <w:sz w:val="24"/>
+                                <w:szCs w:val="24"/>
+                                <w:lang w:val="es-AR" w:eastAsia="es-ES"/>
+                              </w:rPr>
+                              <w:t>. 57824</w:t>
                             </w:r>
                           </w:p>
                           <w:p>
@@ -2404,7 +2628,29 @@
                                 <w:szCs w:val="24"/>
                                 <w:lang w:val="pt-BR" w:eastAsia="es-ES"/>
                               </w:rPr>
-                              <w:t>Pedrosa, Paula Melania leg. 58822</w:t>
+                              <w:t xml:space="preserve">Pedrosa, Paula </w:t>
+                            </w:r>
+                            <w:proofErr w:type="spellStart"/>
+                            <w:r>
+                              <w:rPr>
+                                <w:rFonts w:ascii="Corbel" w:hAnsi="Corbel"/>
+                                <w:color w:val="F2F2F2" w:themeColor="background1" w:themeShade="F2"/>
+                                <w:sz w:val="24"/>
+                                <w:szCs w:val="24"/>
+                                <w:lang w:val="pt-BR" w:eastAsia="es-ES"/>
+                              </w:rPr>
+                              <w:t>Melania</w:t>
+                            </w:r>
+                            <w:proofErr w:type="spellEnd"/>
+                            <w:r>
+                              <w:rPr>
+                                <w:rFonts w:ascii="Corbel" w:hAnsi="Corbel"/>
+                                <w:color w:val="F2F2F2" w:themeColor="background1" w:themeShade="F2"/>
+                                <w:sz w:val="24"/>
+                                <w:szCs w:val="24"/>
+                                <w:lang w:val="pt-BR" w:eastAsia="es-ES"/>
+                              </w:rPr>
+                              <w:t xml:space="preserve"> leg. 58822</w:t>
                             </w:r>
                           </w:p>
                           <w:p>
@@ -2426,7 +2672,29 @@
                                 <w:szCs w:val="24"/>
                                 <w:lang w:val="pt-BR" w:eastAsia="es-ES"/>
                               </w:rPr>
-                              <w:t>Rojas Amaya, M. Florencia leg. 58577</w:t>
+                              <w:t xml:space="preserve">Rojas </w:t>
+                            </w:r>
+                            <w:proofErr w:type="spellStart"/>
+                            <w:r>
+                              <w:rPr>
+                                <w:rFonts w:ascii="Corbel" w:hAnsi="Corbel"/>
+                                <w:color w:val="F2F2F2" w:themeColor="background1" w:themeShade="F2"/>
+                                <w:sz w:val="24"/>
+                                <w:szCs w:val="24"/>
+                                <w:lang w:val="pt-BR" w:eastAsia="es-ES"/>
+                              </w:rPr>
+                              <w:t>Amaya</w:t>
+                            </w:r>
+                            <w:proofErr w:type="spellEnd"/>
+                            <w:r>
+                              <w:rPr>
+                                <w:rFonts w:ascii="Corbel" w:hAnsi="Corbel"/>
+                                <w:color w:val="F2F2F2" w:themeColor="background1" w:themeShade="F2"/>
+                                <w:sz w:val="24"/>
+                                <w:szCs w:val="24"/>
+                                <w:lang w:val="pt-BR" w:eastAsia="es-ES"/>
+                              </w:rPr>
+                              <w:t>, M. Florencia leg. 58577</w:t>
                             </w:r>
                           </w:p>
                           <w:p>
@@ -2682,7 +2950,29 @@
                                       <w:szCs w:val="24"/>
                                       <w:lang w:val="es-AR" w:eastAsia="es-ES"/>
                                     </w:rPr>
-                                    <w:t>Ing. Zohil, Julio</w:t>
+                                    <w:t xml:space="preserve">Ing. </w:t>
+                                  </w:r>
+                                  <w:proofErr w:type="spellStart"/>
+                                  <w:r>
+                                    <w:rPr>
+                                      <w:rFonts w:ascii="Corbel" w:hAnsi="Corbel"/>
+                                      <w:color w:val="F2F2F2" w:themeColor="background1" w:themeShade="F2"/>
+                                      <w:sz w:val="24"/>
+                                      <w:szCs w:val="24"/>
+                                      <w:lang w:val="es-AR" w:eastAsia="es-ES"/>
+                                    </w:rPr>
+                                    <w:t>Zohil</w:t>
+                                  </w:r>
+                                  <w:proofErr w:type="spellEnd"/>
+                                  <w:r>
+                                    <w:rPr>
+                                      <w:rFonts w:ascii="Corbel" w:hAnsi="Corbel"/>
+                                      <w:color w:val="F2F2F2" w:themeColor="background1" w:themeShade="F2"/>
+                                      <w:sz w:val="24"/>
+                                      <w:szCs w:val="24"/>
+                                      <w:lang w:val="es-AR" w:eastAsia="es-ES"/>
+                                    </w:rPr>
+                                    <w:t>, Julio</w:t>
                                   </w:r>
                                 </w:p>
                                 <w:p>
@@ -2852,7 +3142,29 @@
                                       <w:szCs w:val="24"/>
                                       <w:lang w:val="es-AR" w:eastAsia="es-ES"/>
                                     </w:rPr>
-                                    <w:t xml:space="preserve">Allemand, Facundo leg. 58971 </w:t>
+                                    <w:t xml:space="preserve">Allemand, Facundo </w:t>
+                                  </w:r>
+                                  <w:proofErr w:type="spellStart"/>
+                                  <w:r>
+                                    <w:rPr>
+                                      <w:rFonts w:ascii="Corbel" w:hAnsi="Corbel"/>
+                                      <w:color w:val="F2F2F2" w:themeColor="background1" w:themeShade="F2"/>
+                                      <w:sz w:val="24"/>
+                                      <w:szCs w:val="24"/>
+                                      <w:lang w:val="es-AR" w:eastAsia="es-ES"/>
+                                    </w:rPr>
+                                    <w:t>leg</w:t>
+                                  </w:r>
+                                  <w:proofErr w:type="spellEnd"/>
+                                  <w:r>
+                                    <w:rPr>
+                                      <w:rFonts w:ascii="Corbel" w:hAnsi="Corbel"/>
+                                      <w:color w:val="F2F2F2" w:themeColor="background1" w:themeShade="F2"/>
+                                      <w:sz w:val="24"/>
+                                      <w:szCs w:val="24"/>
+                                      <w:lang w:val="es-AR" w:eastAsia="es-ES"/>
+                                    </w:rPr>
+                                    <w:t xml:space="preserve">. 58971 </w:t>
                                   </w:r>
                                 </w:p>
                                 <w:p>
@@ -2874,7 +3186,29 @@
                                       <w:szCs w:val="24"/>
                                       <w:lang w:val="es-AR" w:eastAsia="es-ES"/>
                                     </w:rPr>
-                                    <w:t>Herrera, Antonio  leg. 57824</w:t>
+                                    <w:t xml:space="preserve">Herrera, Antonio  </w:t>
+                                  </w:r>
+                                  <w:proofErr w:type="spellStart"/>
+                                  <w:r>
+                                    <w:rPr>
+                                      <w:rFonts w:ascii="Corbel" w:hAnsi="Corbel"/>
+                                      <w:color w:val="F2F2F2" w:themeColor="background1" w:themeShade="F2"/>
+                                      <w:sz w:val="24"/>
+                                      <w:szCs w:val="24"/>
+                                      <w:lang w:val="es-AR" w:eastAsia="es-ES"/>
+                                    </w:rPr>
+                                    <w:t>leg</w:t>
+                                  </w:r>
+                                  <w:proofErr w:type="spellEnd"/>
+                                  <w:r>
+                                    <w:rPr>
+                                      <w:rFonts w:ascii="Corbel" w:hAnsi="Corbel"/>
+                                      <w:color w:val="F2F2F2" w:themeColor="background1" w:themeShade="F2"/>
+                                      <w:sz w:val="24"/>
+                                      <w:szCs w:val="24"/>
+                                      <w:lang w:val="es-AR" w:eastAsia="es-ES"/>
+                                    </w:rPr>
+                                    <w:t>. 57824</w:t>
                                   </w:r>
                                 </w:p>
                                 <w:p>
@@ -2896,7 +3230,29 @@
                                       <w:szCs w:val="24"/>
                                       <w:lang w:val="pt-BR" w:eastAsia="es-ES"/>
                                     </w:rPr>
-                                    <w:t>Pedrosa, Paula Melania leg. 58822</w:t>
+                                    <w:t xml:space="preserve">Pedrosa, Paula </w:t>
+                                  </w:r>
+                                  <w:proofErr w:type="spellStart"/>
+                                  <w:r>
+                                    <w:rPr>
+                                      <w:rFonts w:ascii="Corbel" w:hAnsi="Corbel"/>
+                                      <w:color w:val="F2F2F2" w:themeColor="background1" w:themeShade="F2"/>
+                                      <w:sz w:val="24"/>
+                                      <w:szCs w:val="24"/>
+                                      <w:lang w:val="pt-BR" w:eastAsia="es-ES"/>
+                                    </w:rPr>
+                                    <w:t>Melania</w:t>
+                                  </w:r>
+                                  <w:proofErr w:type="spellEnd"/>
+                                  <w:r>
+                                    <w:rPr>
+                                      <w:rFonts w:ascii="Corbel" w:hAnsi="Corbel"/>
+                                      <w:color w:val="F2F2F2" w:themeColor="background1" w:themeShade="F2"/>
+                                      <w:sz w:val="24"/>
+                                      <w:szCs w:val="24"/>
+                                      <w:lang w:val="pt-BR" w:eastAsia="es-ES"/>
+                                    </w:rPr>
+                                    <w:t xml:space="preserve"> leg. 58822</w:t>
                                   </w:r>
                                 </w:p>
                                 <w:p>
@@ -2918,7 +3274,29 @@
                                       <w:szCs w:val="24"/>
                                       <w:lang w:val="pt-BR" w:eastAsia="es-ES"/>
                                     </w:rPr>
-                                    <w:t>Rojas Amaya, M. Florencia leg. 58577</w:t>
+                                    <w:t xml:space="preserve">Rojas </w:t>
+                                  </w:r>
+                                  <w:proofErr w:type="spellStart"/>
+                                  <w:r>
+                                    <w:rPr>
+                                      <w:rFonts w:ascii="Corbel" w:hAnsi="Corbel"/>
+                                      <w:color w:val="F2F2F2" w:themeColor="background1" w:themeShade="F2"/>
+                                      <w:sz w:val="24"/>
+                                      <w:szCs w:val="24"/>
+                                      <w:lang w:val="pt-BR" w:eastAsia="es-ES"/>
+                                    </w:rPr>
+                                    <w:t>Amaya</w:t>
+                                  </w:r>
+                                  <w:proofErr w:type="spellEnd"/>
+                                  <w:r>
+                                    <w:rPr>
+                                      <w:rFonts w:ascii="Corbel" w:hAnsi="Corbel"/>
+                                      <w:color w:val="F2F2F2" w:themeColor="background1" w:themeShade="F2"/>
+                                      <w:sz w:val="24"/>
+                                      <w:szCs w:val="24"/>
+                                      <w:lang w:val="pt-BR" w:eastAsia="es-ES"/>
+                                    </w:rPr>
+                                    <w:t>, M. Florencia leg. 58577</w:t>
                                   </w:r>
                                 </w:p>
                                 <w:p>
@@ -3033,7 +3411,29 @@
                                 <w:szCs w:val="24"/>
                                 <w:lang w:val="es-AR" w:eastAsia="es-ES"/>
                               </w:rPr>
-                              <w:t>Ing. Zohil, Julio</w:t>
+                              <w:t xml:space="preserve">Ing. </w:t>
+                            </w:r>
+                            <w:proofErr w:type="spellStart"/>
+                            <w:r>
+                              <w:rPr>
+                                <w:rFonts w:ascii="Corbel" w:hAnsi="Corbel"/>
+                                <w:color w:val="F2F2F2" w:themeColor="background1" w:themeShade="F2"/>
+                                <w:sz w:val="24"/>
+                                <w:szCs w:val="24"/>
+                                <w:lang w:val="es-AR" w:eastAsia="es-ES"/>
+                              </w:rPr>
+                              <w:t>Zohil</w:t>
+                            </w:r>
+                            <w:proofErr w:type="spellEnd"/>
+                            <w:r>
+                              <w:rPr>
+                                <w:rFonts w:ascii="Corbel" w:hAnsi="Corbel"/>
+                                <w:color w:val="F2F2F2" w:themeColor="background1" w:themeShade="F2"/>
+                                <w:sz w:val="24"/>
+                                <w:szCs w:val="24"/>
+                                <w:lang w:val="es-AR" w:eastAsia="es-ES"/>
+                              </w:rPr>
+                              <w:t>, Julio</w:t>
                             </w:r>
                           </w:p>
                           <w:p>
@@ -3167,7 +3567,29 @@
                                 <w:szCs w:val="24"/>
                                 <w:lang w:val="es-AR" w:eastAsia="es-ES"/>
                               </w:rPr>
-                              <w:t xml:space="preserve">Allemand, Facundo leg. 58971 </w:t>
+                              <w:t xml:space="preserve">Allemand, Facundo </w:t>
+                            </w:r>
+                            <w:proofErr w:type="spellStart"/>
+                            <w:r>
+                              <w:rPr>
+                                <w:rFonts w:ascii="Corbel" w:hAnsi="Corbel"/>
+                                <w:color w:val="F2F2F2" w:themeColor="background1" w:themeShade="F2"/>
+                                <w:sz w:val="24"/>
+                                <w:szCs w:val="24"/>
+                                <w:lang w:val="es-AR" w:eastAsia="es-ES"/>
+                              </w:rPr>
+                              <w:t>leg</w:t>
+                            </w:r>
+                            <w:proofErr w:type="spellEnd"/>
+                            <w:r>
+                              <w:rPr>
+                                <w:rFonts w:ascii="Corbel" w:hAnsi="Corbel"/>
+                                <w:color w:val="F2F2F2" w:themeColor="background1" w:themeShade="F2"/>
+                                <w:sz w:val="24"/>
+                                <w:szCs w:val="24"/>
+                                <w:lang w:val="es-AR" w:eastAsia="es-ES"/>
+                              </w:rPr>
+                              <w:t xml:space="preserve">. 58971 </w:t>
                             </w:r>
                           </w:p>
                           <w:p>
@@ -3189,7 +3611,29 @@
                                 <w:szCs w:val="24"/>
                                 <w:lang w:val="es-AR" w:eastAsia="es-ES"/>
                               </w:rPr>
-                              <w:t>Herrera, Antonio  leg. 57824</w:t>
+                              <w:t xml:space="preserve">Herrera, Antonio  </w:t>
+                            </w:r>
+                            <w:proofErr w:type="spellStart"/>
+                            <w:r>
+                              <w:rPr>
+                                <w:rFonts w:ascii="Corbel" w:hAnsi="Corbel"/>
+                                <w:color w:val="F2F2F2" w:themeColor="background1" w:themeShade="F2"/>
+                                <w:sz w:val="24"/>
+                                <w:szCs w:val="24"/>
+                                <w:lang w:val="es-AR" w:eastAsia="es-ES"/>
+                              </w:rPr>
+                              <w:t>leg</w:t>
+                            </w:r>
+                            <w:proofErr w:type="spellEnd"/>
+                            <w:r>
+                              <w:rPr>
+                                <w:rFonts w:ascii="Corbel" w:hAnsi="Corbel"/>
+                                <w:color w:val="F2F2F2" w:themeColor="background1" w:themeShade="F2"/>
+                                <w:sz w:val="24"/>
+                                <w:szCs w:val="24"/>
+                                <w:lang w:val="es-AR" w:eastAsia="es-ES"/>
+                              </w:rPr>
+                              <w:t>. 57824</w:t>
                             </w:r>
                           </w:p>
                           <w:p>
@@ -3211,7 +3655,29 @@
                                 <w:szCs w:val="24"/>
                                 <w:lang w:val="pt-BR" w:eastAsia="es-ES"/>
                               </w:rPr>
-                              <w:t>Pedrosa, Paula Melania leg. 58822</w:t>
+                              <w:t xml:space="preserve">Pedrosa, Paula </w:t>
+                            </w:r>
+                            <w:proofErr w:type="spellStart"/>
+                            <w:r>
+                              <w:rPr>
+                                <w:rFonts w:ascii="Corbel" w:hAnsi="Corbel"/>
+                                <w:color w:val="F2F2F2" w:themeColor="background1" w:themeShade="F2"/>
+                                <w:sz w:val="24"/>
+                                <w:szCs w:val="24"/>
+                                <w:lang w:val="pt-BR" w:eastAsia="es-ES"/>
+                              </w:rPr>
+                              <w:t>Melania</w:t>
+                            </w:r>
+                            <w:proofErr w:type="spellEnd"/>
+                            <w:r>
+                              <w:rPr>
+                                <w:rFonts w:ascii="Corbel" w:hAnsi="Corbel"/>
+                                <w:color w:val="F2F2F2" w:themeColor="background1" w:themeShade="F2"/>
+                                <w:sz w:val="24"/>
+                                <w:szCs w:val="24"/>
+                                <w:lang w:val="pt-BR" w:eastAsia="es-ES"/>
+                              </w:rPr>
+                              <w:t xml:space="preserve"> leg. 58822</w:t>
                             </w:r>
                           </w:p>
                           <w:p>
@@ -3233,7 +3699,29 @@
                                 <w:szCs w:val="24"/>
                                 <w:lang w:val="pt-BR" w:eastAsia="es-ES"/>
                               </w:rPr>
-                              <w:t>Rojas Amaya, M. Florencia leg. 58577</w:t>
+                              <w:t xml:space="preserve">Rojas </w:t>
+                            </w:r>
+                            <w:proofErr w:type="spellStart"/>
+                            <w:r>
+                              <w:rPr>
+                                <w:rFonts w:ascii="Corbel" w:hAnsi="Corbel"/>
+                                <w:color w:val="F2F2F2" w:themeColor="background1" w:themeShade="F2"/>
+                                <w:sz w:val="24"/>
+                                <w:szCs w:val="24"/>
+                                <w:lang w:val="pt-BR" w:eastAsia="es-ES"/>
+                              </w:rPr>
+                              <w:t>Amaya</w:t>
+                            </w:r>
+                            <w:proofErr w:type="spellEnd"/>
+                            <w:r>
+                              <w:rPr>
+                                <w:rFonts w:ascii="Corbel" w:hAnsi="Corbel"/>
+                                <w:color w:val="F2F2F2" w:themeColor="background1" w:themeShade="F2"/>
+                                <w:sz w:val="24"/>
+                                <w:szCs w:val="24"/>
+                                <w:lang w:val="pt-BR" w:eastAsia="es-ES"/>
+                              </w:rPr>
+                              <w:t>, M. Florencia leg. 58577</w:t>
                             </w:r>
                           </w:p>
                           <w:p>
@@ -3552,8 +4040,17 @@
                     <w:rFonts w:ascii="Calibri Light" w:hAnsi="Calibri Light"/>
                     <w:lang w:val="es-ES"/>
                   </w:rPr>
-                  <w:t>Creación Documento Product Backlog</w:t>
+                  <w:t xml:space="preserve">Creación Documento Product </w:t>
                 </w:r>
+                <w:proofErr w:type="spellStart"/>
+                <w:r>
+                  <w:rPr>
+                    <w:rFonts w:ascii="Calibri Light" w:hAnsi="Calibri Light"/>
+                    <w:lang w:val="es-ES"/>
+                  </w:rPr>
+                  <w:t>Backlog</w:t>
+                </w:r>
+                <w:proofErr w:type="spellEnd"/>
               </w:p>
             </w:tc>
           </w:tr>
@@ -3640,8 +4137,6 @@
                   </w:rPr>
                   <w:t xml:space="preserve"> Pedrosa</w:t>
                 </w:r>
-                <w:bookmarkStart w:id="0" w:name="_GoBack"/>
-                <w:bookmarkEnd w:id="0"/>
                 <w:r>
                   <w:rPr>
                     <w:rFonts w:ascii="Calibri Light" w:hAnsi="Calibri Light"/>
@@ -5911,6 +6406,8 @@
               </w:rPr>
               <w:t>ontraseña</w:t>
             </w:r>
+            <w:bookmarkStart w:id="0" w:name="_GoBack"/>
+            <w:bookmarkEnd w:id="0"/>
           </w:p>
         </w:tc>
         <w:tc>
@@ -5943,7 +6440,93 @@
                 <w:rFonts w:ascii="Calibri Light" w:hAnsi="Calibri Light"/>
                 <w:lang w:val="es-AR"/>
               </w:rPr>
-              <w:t xml:space="preserve">ombre de usuario mínimo 4 caracteres </w:t>
+              <w:t>ombre de usuario mínimo 3</w:t>
+            </w:r>
+            <w:r>
+              <w:rPr>
+                <w:rFonts w:ascii="Calibri Light" w:hAnsi="Calibri Light"/>
+                <w:lang w:val="es-AR"/>
+              </w:rPr>
+              <w:t xml:space="preserve"> caracteres </w:t>
+            </w:r>
+            <w:r>
+              <w:rPr>
+                <w:rFonts w:ascii="Calibri Light" w:hAnsi="Calibri Light"/>
+                <w:lang w:val="es-AR"/>
+              </w:rPr>
+              <w:t>y máximo 50 caracteres.</w:t>
+            </w:r>
+          </w:p>
+          <w:p>
+            <w:pPr>
+              <w:pStyle w:val="Prrafodelista"/>
+              <w:numPr>
+                <w:ilvl w:val="0"/>
+                <w:numId w:val="16"/>
+              </w:numPr>
+              <w:ind w:hanging="218"/>
+              <w:cnfStyle w:val="000000100000" w:firstRow="0" w:lastRow="0" w:firstColumn="0" w:lastColumn="0" w:oddVBand="0" w:evenVBand="0" w:oddHBand="1" w:evenHBand="0" w:firstRowFirstColumn="0" w:firstRowLastColumn="0" w:lastRowFirstColumn="0" w:lastRowLastColumn="0"/>
+              <w:rPr>
+                <w:rFonts w:ascii="Calibri Light" w:hAnsi="Calibri Light"/>
+                <w:lang w:val="es-AR"/>
+              </w:rPr>
+            </w:pPr>
+            <w:r>
+              <w:rPr>
+                <w:rFonts w:ascii="Calibri Light" w:hAnsi="Calibri Light"/>
+                <w:lang w:val="es-AR"/>
+              </w:rPr>
+              <w:t>Apellido de usuario mínimo 3</w:t>
+            </w:r>
+            <w:r>
+              <w:rPr>
+                <w:rFonts w:ascii="Calibri Light" w:hAnsi="Calibri Light"/>
+                <w:lang w:val="es-AR"/>
+              </w:rPr>
+              <w:t xml:space="preserve"> caracteres y máximo 50 caracteres.</w:t>
+            </w:r>
+          </w:p>
+          <w:p>
+            <w:pPr>
+              <w:pStyle w:val="Prrafodelista"/>
+              <w:numPr>
+                <w:ilvl w:val="0"/>
+                <w:numId w:val="16"/>
+              </w:numPr>
+              <w:ind w:hanging="218"/>
+              <w:cnfStyle w:val="000000100000" w:firstRow="0" w:lastRow="0" w:firstColumn="0" w:lastColumn="0" w:oddVBand="0" w:evenVBand="0" w:oddHBand="1" w:evenHBand="0" w:firstRowFirstColumn="0" w:firstRowLastColumn="0" w:lastRowFirstColumn="0" w:lastRowLastColumn="0"/>
+              <w:rPr>
+                <w:rFonts w:ascii="Calibri Light" w:hAnsi="Calibri Light"/>
+                <w:lang w:val="es-AR"/>
+              </w:rPr>
+            </w:pPr>
+            <w:r>
+              <w:rPr>
+                <w:rFonts w:ascii="Calibri Light" w:hAnsi="Calibri Light"/>
+                <w:lang w:val="es-AR"/>
+              </w:rPr>
+              <w:t>Mail mínimo 5</w:t>
+            </w:r>
+            <w:r>
+              <w:rPr>
+                <w:rFonts w:ascii="Calibri Light" w:hAnsi="Calibri Light"/>
+                <w:lang w:val="es-AR"/>
+              </w:rPr>
+              <w:t xml:space="preserve"> caracteres y m</w:t>
+            </w:r>
+            <w:r>
+              <w:rPr>
+                <w:rFonts w:ascii="Calibri Light" w:hAnsi="Calibri Light"/>
+                <w:lang w:val="es-AR"/>
+              </w:rPr>
+              <w:t>áximo 10</w:t>
+            </w:r>
+            <w:r>
+              <w:rPr>
+                <w:rFonts w:ascii="Calibri Light" w:hAnsi="Calibri Light"/>
+                <w:lang w:val="es-AR"/>
+              </w:rPr>
+              <w:t>0 caracteres.</w:t>
             </w:r>
           </w:p>
           <w:p>
@@ -5973,7 +6556,7 @@
                 <w:rFonts w:ascii="Calibri Light" w:hAnsi="Calibri Light"/>
                 <w:lang w:val="es-AR"/>
               </w:rPr>
-              <w:t xml:space="preserve">ontraseña mínimo 6 caracteres. </w:t>
+              <w:t>ontraseña mínimo 6 caracteres y máximo 16 caracteres</w:t>
             </w:r>
           </w:p>
           <w:p>
@@ -6712,7 +7295,17 @@
                 <w:color w:val="000000" w:themeColor="text1"/>
                 <w:lang w:val="es-ES"/>
               </w:rPr>
-              <w:t>Modificar Campeonato</w:t>
+              <w:t xml:space="preserve">Modificar </w:t>
+            </w:r>
+            <w:r>
+              <w:rPr>
+                <w:rFonts w:ascii="Calibri Light" w:hAnsi="Calibri Light"/>
+                <w:noProof/>
+                <w:color w:val="000000" w:themeColor="text1"/>
+                <w:lang w:val="es-ES"/>
+              </w:rPr>
+              <w:lastRenderedPageBreak/>
+              <w:t>Campeonato</w:t>
             </w:r>
           </w:p>
         </w:tc>
@@ -6737,6 +7330,7 @@
                 <w:color w:val="000000" w:themeColor="text1"/>
                 <w:lang w:val="es-ES"/>
               </w:rPr>
+              <w:lastRenderedPageBreak/>
               <w:t>Como Admini</w:t>
             </w:r>
             <w:r>
@@ -6746,7 +7340,17 @@
                 <w:color w:val="000000" w:themeColor="text1"/>
                 <w:lang w:val="es-ES"/>
               </w:rPr>
-              <w:t>strador de Campeonato quiero poder modificar los datos de un Ca</w:t>
+              <w:t xml:space="preserve">strador de Campeonato quiero </w:t>
+            </w:r>
+            <w:r>
+              <w:rPr>
+                <w:rFonts w:ascii="Calibri Light" w:hAnsi="Calibri Light"/>
+                <w:noProof/>
+                <w:color w:val="000000" w:themeColor="text1"/>
+                <w:lang w:val="es-ES"/>
+              </w:rPr>
+              <w:lastRenderedPageBreak/>
+              <w:t>poder modificar los datos de un Ca</w:t>
             </w:r>
             <w:r>
               <w:rPr>
@@ -6789,7 +7393,18 @@
                 <w:color w:val="000000" w:themeColor="text1"/>
                 <w:lang w:val="es-ES"/>
               </w:rPr>
-              <w:t>Todos los datos del Campeonato pueden ser modificados.</w:t>
+              <w:lastRenderedPageBreak/>
+              <w:t xml:space="preserve">Todos los datos del Campeonato pueden </w:t>
+            </w:r>
+            <w:r>
+              <w:rPr>
+                <w:rFonts w:ascii="Calibri Light" w:hAnsi="Calibri Light"/>
+                <w:noProof/>
+                <w:color w:val="000000" w:themeColor="text1"/>
+                <w:lang w:val="es-ES"/>
+              </w:rPr>
+              <w:lastRenderedPageBreak/>
+              <w:t>ser modificados.</w:t>
             </w:r>
           </w:p>
         </w:tc>
@@ -6830,7 +7445,17 @@
                 <w:color w:val="000000" w:themeColor="text1"/>
                 <w:lang w:val="es-ES"/>
               </w:rPr>
-              <w:t>Gestión de Campeonatos</w:t>
+              <w:t xml:space="preserve">Gestión de </w:t>
+            </w:r>
+            <w:r>
+              <w:rPr>
+                <w:rFonts w:ascii="Calibri Light" w:hAnsi="Calibri Light"/>
+                <w:noProof/>
+                <w:color w:val="000000" w:themeColor="text1"/>
+                <w:lang w:val="es-ES"/>
+              </w:rPr>
+              <w:lastRenderedPageBreak/>
+              <w:t>Campeonatos</w:t>
             </w:r>
           </w:p>
         </w:tc>
@@ -6857,6 +7482,7 @@
                 <w:color w:val="000000" w:themeColor="text1"/>
                 <w:lang w:val="es-ES"/>
               </w:rPr>
+              <w:lastRenderedPageBreak/>
               <w:t>10</w:t>
             </w:r>
           </w:p>
@@ -8877,6 +9503,7 @@
                 <w:color w:val="000000" w:themeColor="text1"/>
                 <w:lang w:val="es-ES"/>
               </w:rPr>
+              <w:lastRenderedPageBreak/>
               <w:t>Datos del jugador:</w:t>
             </w:r>
           </w:p>
@@ -8927,7 +9554,6 @@
                 <w:color w:val="FF0000"/>
                 <w:lang w:val="es-ES"/>
               </w:rPr>
-              <w:lastRenderedPageBreak/>
               <w:t>Apellido</w:t>
             </w:r>
           </w:p>
@@ -9154,17 +9780,8 @@
                 <w:color w:val="000000" w:themeColor="text1"/>
                 <w:lang w:val="es-ES"/>
               </w:rPr>
-              <w:t xml:space="preserve">No puede haber mas de un jugador con el mismo DNI en un </w:t>
-            </w:r>
-            <w:r>
-              <w:rPr>
-                <w:rFonts w:ascii="Calibri Light" w:hAnsi="Calibri Light"/>
-                <w:noProof/>
-                <w:color w:val="000000" w:themeColor="text1"/>
-                <w:lang w:val="es-ES"/>
-              </w:rPr>
               <w:lastRenderedPageBreak/>
-              <w:t>equipo.</w:t>
+              <w:t>No puede haber mas de un jugador con el mismo DNI en un equipo.</w:t>
             </w:r>
           </w:p>
         </w:tc>
@@ -10178,7 +10795,7 @@
               <w:szCs w:val="18"/>
               <w:lang w:val="es-ES"/>
             </w:rPr>
-            <w:t>1</w:t>
+            <w:t>5</w:t>
           </w:r>
           <w:r>
             <w:rPr>
@@ -14987,7 +15604,7 @@
 </file>
 
 <file path=customXml/itemProps3.xml><?xml version="1.0" encoding="utf-8"?>
-<ds:datastoreItem xmlns:ds="http://schemas.openxmlformats.org/officeDocument/2006/customXml" ds:itemID="{FEC6360C-BEF9-4F0B-8A7D-5911D9D77DB9}">
+<ds:datastoreItem xmlns:ds="http://schemas.openxmlformats.org/officeDocument/2006/customXml" ds:itemID="{C8FB7C50-C63E-4B43-BD2A-92ABCE8F1C3B}">
   <ds:schemaRefs>
     <ds:schemaRef ds:uri="http://schemas.openxmlformats.org/officeDocument/2006/bibliography"/>
   </ds:schemaRefs>

</xml_diff>

<commit_message>
- Presentación Grado de Avances
</commit_message>
<xml_diff>
--- a/Documentacion/Requerimientos/Product Backlog.docx
+++ b/Documentacion/Requerimientos/Product Backlog.docx
@@ -559,20 +559,8 @@
                                       <w:sz w:val="52"/>
                                       <w:lang w:val="es-AR"/>
                                     </w:rPr>
-                                    <w:t>Que Golazo</w:t>
+                                    <w:t>Que Golazo!</w:t>
                                   </w:r>
-                                  <w:proofErr w:type="gramStart"/>
-                                  <w:r>
-                                    <w:rPr>
-                                      <w:rFonts w:asciiTheme="majorHAnsi" w:hAnsiTheme="majorHAnsi"/>
-                                      <w:b/>
-                                      <w:color w:val="595959" w:themeColor="text1" w:themeTint="A6"/>
-                                      <w:sz w:val="52"/>
-                                      <w:lang w:val="es-AR"/>
-                                    </w:rPr>
-                                    <w:t>!</w:t>
-                                  </w:r>
-                                  <w:proofErr w:type="gramEnd"/>
                                 </w:p>
                                 <w:p>
                                   <w:pPr>
@@ -790,20 +778,8 @@
                                 <w:sz w:val="52"/>
                                 <w:lang w:val="es-AR"/>
                               </w:rPr>
-                              <w:t>Que Golazo</w:t>
+                              <w:t>Que Golazo!</w:t>
                             </w:r>
-                            <w:proofErr w:type="gramStart"/>
-                            <w:r>
-                              <w:rPr>
-                                <w:rFonts w:asciiTheme="majorHAnsi" w:hAnsiTheme="majorHAnsi"/>
-                                <w:b/>
-                                <w:color w:val="595959" w:themeColor="text1" w:themeTint="A6"/>
-                                <w:sz w:val="52"/>
-                                <w:lang w:val="es-AR"/>
-                              </w:rPr>
-                              <w:t>!</w:t>
-                            </w:r>
-                            <w:proofErr w:type="gramEnd"/>
                           </w:p>
                           <w:p>
                             <w:pPr>
@@ -1400,20 +1376,8 @@
                                         <w:sz w:val="96"/>
                                         <w:lang w:val="es-AR"/>
                                       </w:rPr>
-                                      <w:t xml:space="preserve">Product </w:t>
+                                      <w:t>Product Backlog</w:t>
                                     </w:r>
-                                    <w:proofErr w:type="spellStart"/>
-                                    <w:r>
-                                      <w:rPr>
-                                        <w:rFonts w:asciiTheme="majorHAnsi" w:hAnsiTheme="majorHAnsi"/>
-                                        <w:b/>
-                                        <w:color w:val="595959" w:themeColor="text1" w:themeTint="A6"/>
-                                        <w:sz w:val="96"/>
-                                        <w:lang w:val="es-AR"/>
-                                      </w:rPr>
-                                      <w:t>Backlog</w:t>
-                                    </w:r>
-                                    <w:proofErr w:type="spellEnd"/>
                                   </w:p>
                                   <w:p>
                                     <w:pPr>
@@ -1608,20 +1572,8 @@
                                   <w:sz w:val="96"/>
                                   <w:lang w:val="es-AR"/>
                                 </w:rPr>
-                                <w:t xml:space="preserve">Product </w:t>
+                                <w:t>Product Backlog</w:t>
                               </w:r>
-                              <w:proofErr w:type="spellStart"/>
-                              <w:r>
-                                <w:rPr>
-                                  <w:rFonts w:asciiTheme="majorHAnsi" w:hAnsiTheme="majorHAnsi"/>
-                                  <w:b/>
-                                  <w:color w:val="595959" w:themeColor="text1" w:themeTint="A6"/>
-                                  <w:sz w:val="96"/>
-                                  <w:lang w:val="es-AR"/>
-                                </w:rPr>
-                                <w:t>Backlog</w:t>
-                              </w:r>
-                              <w:proofErr w:type="spellEnd"/>
                             </w:p>
                             <w:p>
                               <w:pPr>
@@ -1917,29 +1869,7 @@
                                       <w:szCs w:val="24"/>
                                       <w:lang w:val="es-AR" w:eastAsia="es-ES"/>
                                     </w:rPr>
-                                    <w:t xml:space="preserve">Ing. </w:t>
-                                  </w:r>
-                                  <w:proofErr w:type="spellStart"/>
-                                  <w:r>
-                                    <w:rPr>
-                                      <w:rFonts w:ascii="Corbel" w:hAnsi="Corbel"/>
-                                      <w:color w:val="F2F2F2" w:themeColor="background1" w:themeShade="F2"/>
-                                      <w:sz w:val="24"/>
-                                      <w:szCs w:val="24"/>
-                                      <w:lang w:val="es-AR" w:eastAsia="es-ES"/>
-                                    </w:rPr>
-                                    <w:t>Zohil</w:t>
-                                  </w:r>
-                                  <w:proofErr w:type="spellEnd"/>
-                                  <w:r>
-                                    <w:rPr>
-                                      <w:rFonts w:ascii="Corbel" w:hAnsi="Corbel"/>
-                                      <w:color w:val="F2F2F2" w:themeColor="background1" w:themeShade="F2"/>
-                                      <w:sz w:val="24"/>
-                                      <w:szCs w:val="24"/>
-                                      <w:lang w:val="es-AR" w:eastAsia="es-ES"/>
-                                    </w:rPr>
-                                    <w:t>, Julio</w:t>
+                                    <w:t>Ing. Zohil, Julio</w:t>
                                   </w:r>
                                 </w:p>
                                 <w:p>
@@ -2109,29 +2039,7 @@
                                       <w:szCs w:val="24"/>
                                       <w:lang w:val="es-AR" w:eastAsia="es-ES"/>
                                     </w:rPr>
-                                    <w:t xml:space="preserve">Allemand, Facundo </w:t>
-                                  </w:r>
-                                  <w:proofErr w:type="spellStart"/>
-                                  <w:r>
-                                    <w:rPr>
-                                      <w:rFonts w:ascii="Corbel" w:hAnsi="Corbel"/>
-                                      <w:color w:val="F2F2F2" w:themeColor="background1" w:themeShade="F2"/>
-                                      <w:sz w:val="24"/>
-                                      <w:szCs w:val="24"/>
-                                      <w:lang w:val="es-AR" w:eastAsia="es-ES"/>
-                                    </w:rPr>
-                                    <w:t>leg</w:t>
-                                  </w:r>
-                                  <w:proofErr w:type="spellEnd"/>
-                                  <w:r>
-                                    <w:rPr>
-                                      <w:rFonts w:ascii="Corbel" w:hAnsi="Corbel"/>
-                                      <w:color w:val="F2F2F2" w:themeColor="background1" w:themeShade="F2"/>
-                                      <w:sz w:val="24"/>
-                                      <w:szCs w:val="24"/>
-                                      <w:lang w:val="es-AR" w:eastAsia="es-ES"/>
-                                    </w:rPr>
-                                    <w:t xml:space="preserve">. 58971 </w:t>
+                                    <w:t xml:space="preserve">Allemand, Facundo leg. 58971 </w:t>
                                   </w:r>
                                 </w:p>
                                 <w:p>
@@ -2153,29 +2061,7 @@
                                       <w:szCs w:val="24"/>
                                       <w:lang w:val="es-AR" w:eastAsia="es-ES"/>
                                     </w:rPr>
-                                    <w:t xml:space="preserve">Herrera, Antonio  </w:t>
-                                  </w:r>
-                                  <w:proofErr w:type="spellStart"/>
-                                  <w:r>
-                                    <w:rPr>
-                                      <w:rFonts w:ascii="Corbel" w:hAnsi="Corbel"/>
-                                      <w:color w:val="F2F2F2" w:themeColor="background1" w:themeShade="F2"/>
-                                      <w:sz w:val="24"/>
-                                      <w:szCs w:val="24"/>
-                                      <w:lang w:val="es-AR" w:eastAsia="es-ES"/>
-                                    </w:rPr>
-                                    <w:t>leg</w:t>
-                                  </w:r>
-                                  <w:proofErr w:type="spellEnd"/>
-                                  <w:r>
-                                    <w:rPr>
-                                      <w:rFonts w:ascii="Corbel" w:hAnsi="Corbel"/>
-                                      <w:color w:val="F2F2F2" w:themeColor="background1" w:themeShade="F2"/>
-                                      <w:sz w:val="24"/>
-                                      <w:szCs w:val="24"/>
-                                      <w:lang w:val="es-AR" w:eastAsia="es-ES"/>
-                                    </w:rPr>
-                                    <w:t>. 57824</w:t>
+                                    <w:t>Herrera, Antonio  leg. 57824</w:t>
                                   </w:r>
                                 </w:p>
                                 <w:p>
@@ -2197,29 +2083,7 @@
                                       <w:szCs w:val="24"/>
                                       <w:lang w:val="pt-BR" w:eastAsia="es-ES"/>
                                     </w:rPr>
-                                    <w:t xml:space="preserve">Pedrosa, Paula </w:t>
-                                  </w:r>
-                                  <w:proofErr w:type="spellStart"/>
-                                  <w:r>
-                                    <w:rPr>
-                                      <w:rFonts w:ascii="Corbel" w:hAnsi="Corbel"/>
-                                      <w:color w:val="F2F2F2" w:themeColor="background1" w:themeShade="F2"/>
-                                      <w:sz w:val="24"/>
-                                      <w:szCs w:val="24"/>
-                                      <w:lang w:val="pt-BR" w:eastAsia="es-ES"/>
-                                    </w:rPr>
-                                    <w:t>Melania</w:t>
-                                  </w:r>
-                                  <w:proofErr w:type="spellEnd"/>
-                                  <w:r>
-                                    <w:rPr>
-                                      <w:rFonts w:ascii="Corbel" w:hAnsi="Corbel"/>
-                                      <w:color w:val="F2F2F2" w:themeColor="background1" w:themeShade="F2"/>
-                                      <w:sz w:val="24"/>
-                                      <w:szCs w:val="24"/>
-                                      <w:lang w:val="pt-BR" w:eastAsia="es-ES"/>
-                                    </w:rPr>
-                                    <w:t xml:space="preserve"> leg. 58822</w:t>
+                                    <w:t>Pedrosa, Paula Melania leg. 58822</w:t>
                                   </w:r>
                                 </w:p>
                                 <w:p>
@@ -2241,29 +2105,7 @@
                                       <w:szCs w:val="24"/>
                                       <w:lang w:val="pt-BR" w:eastAsia="es-ES"/>
                                     </w:rPr>
-                                    <w:t xml:space="preserve">Rojas </w:t>
-                                  </w:r>
-                                  <w:proofErr w:type="spellStart"/>
-                                  <w:r>
-                                    <w:rPr>
-                                      <w:rFonts w:ascii="Corbel" w:hAnsi="Corbel"/>
-                                      <w:color w:val="F2F2F2" w:themeColor="background1" w:themeShade="F2"/>
-                                      <w:sz w:val="24"/>
-                                      <w:szCs w:val="24"/>
-                                      <w:lang w:val="pt-BR" w:eastAsia="es-ES"/>
-                                    </w:rPr>
-                                    <w:t>Amaya</w:t>
-                                  </w:r>
-                                  <w:proofErr w:type="spellEnd"/>
-                                  <w:r>
-                                    <w:rPr>
-                                      <w:rFonts w:ascii="Corbel" w:hAnsi="Corbel"/>
-                                      <w:color w:val="F2F2F2" w:themeColor="background1" w:themeShade="F2"/>
-                                      <w:sz w:val="24"/>
-                                      <w:szCs w:val="24"/>
-                                      <w:lang w:val="pt-BR" w:eastAsia="es-ES"/>
-                                    </w:rPr>
-                                    <w:t>, M. Florencia leg. 58577</w:t>
+                                    <w:t>Rojas Amaya, M. Florencia leg. 58577</w:t>
                                   </w:r>
                                 </w:p>
                                 <w:p>
@@ -2384,29 +2226,7 @@
                                 <w:szCs w:val="24"/>
                                 <w:lang w:val="es-AR" w:eastAsia="es-ES"/>
                               </w:rPr>
-                              <w:t xml:space="preserve">Ing. </w:t>
-                            </w:r>
-                            <w:proofErr w:type="spellStart"/>
-                            <w:r>
-                              <w:rPr>
-                                <w:rFonts w:ascii="Corbel" w:hAnsi="Corbel"/>
-                                <w:color w:val="F2F2F2" w:themeColor="background1" w:themeShade="F2"/>
-                                <w:sz w:val="24"/>
-                                <w:szCs w:val="24"/>
-                                <w:lang w:val="es-AR" w:eastAsia="es-ES"/>
-                              </w:rPr>
-                              <w:t>Zohil</w:t>
-                            </w:r>
-                            <w:proofErr w:type="spellEnd"/>
-                            <w:r>
-                              <w:rPr>
-                                <w:rFonts w:ascii="Corbel" w:hAnsi="Corbel"/>
-                                <w:color w:val="F2F2F2" w:themeColor="background1" w:themeShade="F2"/>
-                                <w:sz w:val="24"/>
-                                <w:szCs w:val="24"/>
-                                <w:lang w:val="es-AR" w:eastAsia="es-ES"/>
-                              </w:rPr>
-                              <w:t>, Julio</w:t>
+                              <w:t>Ing. Zohil, Julio</w:t>
                             </w:r>
                           </w:p>
                           <w:p>
@@ -2540,29 +2360,7 @@
                                 <w:szCs w:val="24"/>
                                 <w:lang w:val="es-AR" w:eastAsia="es-ES"/>
                               </w:rPr>
-                              <w:t xml:space="preserve">Allemand, Facundo </w:t>
-                            </w:r>
-                            <w:proofErr w:type="spellStart"/>
-                            <w:r>
-                              <w:rPr>
-                                <w:rFonts w:ascii="Corbel" w:hAnsi="Corbel"/>
-                                <w:color w:val="F2F2F2" w:themeColor="background1" w:themeShade="F2"/>
-                                <w:sz w:val="24"/>
-                                <w:szCs w:val="24"/>
-                                <w:lang w:val="es-AR" w:eastAsia="es-ES"/>
-                              </w:rPr>
-                              <w:t>leg</w:t>
-                            </w:r>
-                            <w:proofErr w:type="spellEnd"/>
-                            <w:r>
-                              <w:rPr>
-                                <w:rFonts w:ascii="Corbel" w:hAnsi="Corbel"/>
-                                <w:color w:val="F2F2F2" w:themeColor="background1" w:themeShade="F2"/>
-                                <w:sz w:val="24"/>
-                                <w:szCs w:val="24"/>
-                                <w:lang w:val="es-AR" w:eastAsia="es-ES"/>
-                              </w:rPr>
-                              <w:t xml:space="preserve">. 58971 </w:t>
+                              <w:t xml:space="preserve">Allemand, Facundo leg. 58971 </w:t>
                             </w:r>
                           </w:p>
                           <w:p>
@@ -2584,29 +2382,7 @@
                                 <w:szCs w:val="24"/>
                                 <w:lang w:val="es-AR" w:eastAsia="es-ES"/>
                               </w:rPr>
-                              <w:t xml:space="preserve">Herrera, Antonio  </w:t>
-                            </w:r>
-                            <w:proofErr w:type="spellStart"/>
-                            <w:r>
-                              <w:rPr>
-                                <w:rFonts w:ascii="Corbel" w:hAnsi="Corbel"/>
-                                <w:color w:val="F2F2F2" w:themeColor="background1" w:themeShade="F2"/>
-                                <w:sz w:val="24"/>
-                                <w:szCs w:val="24"/>
-                                <w:lang w:val="es-AR" w:eastAsia="es-ES"/>
-                              </w:rPr>
-                              <w:t>leg</w:t>
-                            </w:r>
-                            <w:proofErr w:type="spellEnd"/>
-                            <w:r>
-                              <w:rPr>
-                                <w:rFonts w:ascii="Corbel" w:hAnsi="Corbel"/>
-                                <w:color w:val="F2F2F2" w:themeColor="background1" w:themeShade="F2"/>
-                                <w:sz w:val="24"/>
-                                <w:szCs w:val="24"/>
-                                <w:lang w:val="es-AR" w:eastAsia="es-ES"/>
-                              </w:rPr>
-                              <w:t>. 57824</w:t>
+                              <w:t>Herrera, Antonio  leg. 57824</w:t>
                             </w:r>
                           </w:p>
                           <w:p>
@@ -2628,29 +2404,7 @@
                                 <w:szCs w:val="24"/>
                                 <w:lang w:val="pt-BR" w:eastAsia="es-ES"/>
                               </w:rPr>
-                              <w:t xml:space="preserve">Pedrosa, Paula </w:t>
-                            </w:r>
-                            <w:proofErr w:type="spellStart"/>
-                            <w:r>
-                              <w:rPr>
-                                <w:rFonts w:ascii="Corbel" w:hAnsi="Corbel"/>
-                                <w:color w:val="F2F2F2" w:themeColor="background1" w:themeShade="F2"/>
-                                <w:sz w:val="24"/>
-                                <w:szCs w:val="24"/>
-                                <w:lang w:val="pt-BR" w:eastAsia="es-ES"/>
-                              </w:rPr>
-                              <w:t>Melania</w:t>
-                            </w:r>
-                            <w:proofErr w:type="spellEnd"/>
-                            <w:r>
-                              <w:rPr>
-                                <w:rFonts w:ascii="Corbel" w:hAnsi="Corbel"/>
-                                <w:color w:val="F2F2F2" w:themeColor="background1" w:themeShade="F2"/>
-                                <w:sz w:val="24"/>
-                                <w:szCs w:val="24"/>
-                                <w:lang w:val="pt-BR" w:eastAsia="es-ES"/>
-                              </w:rPr>
-                              <w:t xml:space="preserve"> leg. 58822</w:t>
+                              <w:t>Pedrosa, Paula Melania leg. 58822</w:t>
                             </w:r>
                           </w:p>
                           <w:p>
@@ -2672,29 +2426,7 @@
                                 <w:szCs w:val="24"/>
                                 <w:lang w:val="pt-BR" w:eastAsia="es-ES"/>
                               </w:rPr>
-                              <w:t xml:space="preserve">Rojas </w:t>
-                            </w:r>
-                            <w:proofErr w:type="spellStart"/>
-                            <w:r>
-                              <w:rPr>
-                                <w:rFonts w:ascii="Corbel" w:hAnsi="Corbel"/>
-                                <w:color w:val="F2F2F2" w:themeColor="background1" w:themeShade="F2"/>
-                                <w:sz w:val="24"/>
-                                <w:szCs w:val="24"/>
-                                <w:lang w:val="pt-BR" w:eastAsia="es-ES"/>
-                              </w:rPr>
-                              <w:t>Amaya</w:t>
-                            </w:r>
-                            <w:proofErr w:type="spellEnd"/>
-                            <w:r>
-                              <w:rPr>
-                                <w:rFonts w:ascii="Corbel" w:hAnsi="Corbel"/>
-                                <w:color w:val="F2F2F2" w:themeColor="background1" w:themeShade="F2"/>
-                                <w:sz w:val="24"/>
-                                <w:szCs w:val="24"/>
-                                <w:lang w:val="pt-BR" w:eastAsia="es-ES"/>
-                              </w:rPr>
-                              <w:t>, M. Florencia leg. 58577</w:t>
+                              <w:t>Rojas Amaya, M. Florencia leg. 58577</w:t>
                             </w:r>
                           </w:p>
                           <w:p>
@@ -2950,29 +2682,7 @@
                                       <w:szCs w:val="24"/>
                                       <w:lang w:val="es-AR" w:eastAsia="es-ES"/>
                                     </w:rPr>
-                                    <w:t xml:space="preserve">Ing. </w:t>
-                                  </w:r>
-                                  <w:proofErr w:type="spellStart"/>
-                                  <w:r>
-                                    <w:rPr>
-                                      <w:rFonts w:ascii="Corbel" w:hAnsi="Corbel"/>
-                                      <w:color w:val="F2F2F2" w:themeColor="background1" w:themeShade="F2"/>
-                                      <w:sz w:val="24"/>
-                                      <w:szCs w:val="24"/>
-                                      <w:lang w:val="es-AR" w:eastAsia="es-ES"/>
-                                    </w:rPr>
-                                    <w:t>Zohil</w:t>
-                                  </w:r>
-                                  <w:proofErr w:type="spellEnd"/>
-                                  <w:r>
-                                    <w:rPr>
-                                      <w:rFonts w:ascii="Corbel" w:hAnsi="Corbel"/>
-                                      <w:color w:val="F2F2F2" w:themeColor="background1" w:themeShade="F2"/>
-                                      <w:sz w:val="24"/>
-                                      <w:szCs w:val="24"/>
-                                      <w:lang w:val="es-AR" w:eastAsia="es-ES"/>
-                                    </w:rPr>
-                                    <w:t>, Julio</w:t>
+                                    <w:t>Ing. Zohil, Julio</w:t>
                                   </w:r>
                                 </w:p>
                                 <w:p>
@@ -3142,29 +2852,7 @@
                                       <w:szCs w:val="24"/>
                                       <w:lang w:val="es-AR" w:eastAsia="es-ES"/>
                                     </w:rPr>
-                                    <w:t xml:space="preserve">Allemand, Facundo </w:t>
-                                  </w:r>
-                                  <w:proofErr w:type="spellStart"/>
-                                  <w:r>
-                                    <w:rPr>
-                                      <w:rFonts w:ascii="Corbel" w:hAnsi="Corbel"/>
-                                      <w:color w:val="F2F2F2" w:themeColor="background1" w:themeShade="F2"/>
-                                      <w:sz w:val="24"/>
-                                      <w:szCs w:val="24"/>
-                                      <w:lang w:val="es-AR" w:eastAsia="es-ES"/>
-                                    </w:rPr>
-                                    <w:t>leg</w:t>
-                                  </w:r>
-                                  <w:proofErr w:type="spellEnd"/>
-                                  <w:r>
-                                    <w:rPr>
-                                      <w:rFonts w:ascii="Corbel" w:hAnsi="Corbel"/>
-                                      <w:color w:val="F2F2F2" w:themeColor="background1" w:themeShade="F2"/>
-                                      <w:sz w:val="24"/>
-                                      <w:szCs w:val="24"/>
-                                      <w:lang w:val="es-AR" w:eastAsia="es-ES"/>
-                                    </w:rPr>
-                                    <w:t xml:space="preserve">. 58971 </w:t>
+                                    <w:t xml:space="preserve">Allemand, Facundo leg. 58971 </w:t>
                                   </w:r>
                                 </w:p>
                                 <w:p>
@@ -3186,29 +2874,7 @@
                                       <w:szCs w:val="24"/>
                                       <w:lang w:val="es-AR" w:eastAsia="es-ES"/>
                                     </w:rPr>
-                                    <w:t xml:space="preserve">Herrera, Antonio  </w:t>
-                                  </w:r>
-                                  <w:proofErr w:type="spellStart"/>
-                                  <w:r>
-                                    <w:rPr>
-                                      <w:rFonts w:ascii="Corbel" w:hAnsi="Corbel"/>
-                                      <w:color w:val="F2F2F2" w:themeColor="background1" w:themeShade="F2"/>
-                                      <w:sz w:val="24"/>
-                                      <w:szCs w:val="24"/>
-                                      <w:lang w:val="es-AR" w:eastAsia="es-ES"/>
-                                    </w:rPr>
-                                    <w:t>leg</w:t>
-                                  </w:r>
-                                  <w:proofErr w:type="spellEnd"/>
-                                  <w:r>
-                                    <w:rPr>
-                                      <w:rFonts w:ascii="Corbel" w:hAnsi="Corbel"/>
-                                      <w:color w:val="F2F2F2" w:themeColor="background1" w:themeShade="F2"/>
-                                      <w:sz w:val="24"/>
-                                      <w:szCs w:val="24"/>
-                                      <w:lang w:val="es-AR" w:eastAsia="es-ES"/>
-                                    </w:rPr>
-                                    <w:t>. 57824</w:t>
+                                    <w:t>Herrera, Antonio  leg. 57824</w:t>
                                   </w:r>
                                 </w:p>
                                 <w:p>
@@ -3230,29 +2896,7 @@
                                       <w:szCs w:val="24"/>
                                       <w:lang w:val="pt-BR" w:eastAsia="es-ES"/>
                                     </w:rPr>
-                                    <w:t xml:space="preserve">Pedrosa, Paula </w:t>
-                                  </w:r>
-                                  <w:proofErr w:type="spellStart"/>
-                                  <w:r>
-                                    <w:rPr>
-                                      <w:rFonts w:ascii="Corbel" w:hAnsi="Corbel"/>
-                                      <w:color w:val="F2F2F2" w:themeColor="background1" w:themeShade="F2"/>
-                                      <w:sz w:val="24"/>
-                                      <w:szCs w:val="24"/>
-                                      <w:lang w:val="pt-BR" w:eastAsia="es-ES"/>
-                                    </w:rPr>
-                                    <w:t>Melania</w:t>
-                                  </w:r>
-                                  <w:proofErr w:type="spellEnd"/>
-                                  <w:r>
-                                    <w:rPr>
-                                      <w:rFonts w:ascii="Corbel" w:hAnsi="Corbel"/>
-                                      <w:color w:val="F2F2F2" w:themeColor="background1" w:themeShade="F2"/>
-                                      <w:sz w:val="24"/>
-                                      <w:szCs w:val="24"/>
-                                      <w:lang w:val="pt-BR" w:eastAsia="es-ES"/>
-                                    </w:rPr>
-                                    <w:t xml:space="preserve"> leg. 58822</w:t>
+                                    <w:t>Pedrosa, Paula Melania leg. 58822</w:t>
                                   </w:r>
                                 </w:p>
                                 <w:p>
@@ -3274,29 +2918,7 @@
                                       <w:szCs w:val="24"/>
                                       <w:lang w:val="pt-BR" w:eastAsia="es-ES"/>
                                     </w:rPr>
-                                    <w:t xml:space="preserve">Rojas </w:t>
-                                  </w:r>
-                                  <w:proofErr w:type="spellStart"/>
-                                  <w:r>
-                                    <w:rPr>
-                                      <w:rFonts w:ascii="Corbel" w:hAnsi="Corbel"/>
-                                      <w:color w:val="F2F2F2" w:themeColor="background1" w:themeShade="F2"/>
-                                      <w:sz w:val="24"/>
-                                      <w:szCs w:val="24"/>
-                                      <w:lang w:val="pt-BR" w:eastAsia="es-ES"/>
-                                    </w:rPr>
-                                    <w:t>Amaya</w:t>
-                                  </w:r>
-                                  <w:proofErr w:type="spellEnd"/>
-                                  <w:r>
-                                    <w:rPr>
-                                      <w:rFonts w:ascii="Corbel" w:hAnsi="Corbel"/>
-                                      <w:color w:val="F2F2F2" w:themeColor="background1" w:themeShade="F2"/>
-                                      <w:sz w:val="24"/>
-                                      <w:szCs w:val="24"/>
-                                      <w:lang w:val="pt-BR" w:eastAsia="es-ES"/>
-                                    </w:rPr>
-                                    <w:t>, M. Florencia leg. 58577</w:t>
+                                    <w:t>Rojas Amaya, M. Florencia leg. 58577</w:t>
                                   </w:r>
                                 </w:p>
                                 <w:p>
@@ -3411,29 +3033,7 @@
                                 <w:szCs w:val="24"/>
                                 <w:lang w:val="es-AR" w:eastAsia="es-ES"/>
                               </w:rPr>
-                              <w:t xml:space="preserve">Ing. </w:t>
-                            </w:r>
-                            <w:proofErr w:type="spellStart"/>
-                            <w:r>
-                              <w:rPr>
-                                <w:rFonts w:ascii="Corbel" w:hAnsi="Corbel"/>
-                                <w:color w:val="F2F2F2" w:themeColor="background1" w:themeShade="F2"/>
-                                <w:sz w:val="24"/>
-                                <w:szCs w:val="24"/>
-                                <w:lang w:val="es-AR" w:eastAsia="es-ES"/>
-                              </w:rPr>
-                              <w:t>Zohil</w:t>
-                            </w:r>
-                            <w:proofErr w:type="spellEnd"/>
-                            <w:r>
-                              <w:rPr>
-                                <w:rFonts w:ascii="Corbel" w:hAnsi="Corbel"/>
-                                <w:color w:val="F2F2F2" w:themeColor="background1" w:themeShade="F2"/>
-                                <w:sz w:val="24"/>
-                                <w:szCs w:val="24"/>
-                                <w:lang w:val="es-AR" w:eastAsia="es-ES"/>
-                              </w:rPr>
-                              <w:t>, Julio</w:t>
+                              <w:t>Ing. Zohil, Julio</w:t>
                             </w:r>
                           </w:p>
                           <w:p>
@@ -3567,29 +3167,7 @@
                                 <w:szCs w:val="24"/>
                                 <w:lang w:val="es-AR" w:eastAsia="es-ES"/>
                               </w:rPr>
-                              <w:t xml:space="preserve">Allemand, Facundo </w:t>
-                            </w:r>
-                            <w:proofErr w:type="spellStart"/>
-                            <w:r>
-                              <w:rPr>
-                                <w:rFonts w:ascii="Corbel" w:hAnsi="Corbel"/>
-                                <w:color w:val="F2F2F2" w:themeColor="background1" w:themeShade="F2"/>
-                                <w:sz w:val="24"/>
-                                <w:szCs w:val="24"/>
-                                <w:lang w:val="es-AR" w:eastAsia="es-ES"/>
-                              </w:rPr>
-                              <w:t>leg</w:t>
-                            </w:r>
-                            <w:proofErr w:type="spellEnd"/>
-                            <w:r>
-                              <w:rPr>
-                                <w:rFonts w:ascii="Corbel" w:hAnsi="Corbel"/>
-                                <w:color w:val="F2F2F2" w:themeColor="background1" w:themeShade="F2"/>
-                                <w:sz w:val="24"/>
-                                <w:szCs w:val="24"/>
-                                <w:lang w:val="es-AR" w:eastAsia="es-ES"/>
-                              </w:rPr>
-                              <w:t xml:space="preserve">. 58971 </w:t>
+                              <w:t xml:space="preserve">Allemand, Facundo leg. 58971 </w:t>
                             </w:r>
                           </w:p>
                           <w:p>
@@ -3611,29 +3189,7 @@
                                 <w:szCs w:val="24"/>
                                 <w:lang w:val="es-AR" w:eastAsia="es-ES"/>
                               </w:rPr>
-                              <w:t xml:space="preserve">Herrera, Antonio  </w:t>
-                            </w:r>
-                            <w:proofErr w:type="spellStart"/>
-                            <w:r>
-                              <w:rPr>
-                                <w:rFonts w:ascii="Corbel" w:hAnsi="Corbel"/>
-                                <w:color w:val="F2F2F2" w:themeColor="background1" w:themeShade="F2"/>
-                                <w:sz w:val="24"/>
-                                <w:szCs w:val="24"/>
-                                <w:lang w:val="es-AR" w:eastAsia="es-ES"/>
-                              </w:rPr>
-                              <w:t>leg</w:t>
-                            </w:r>
-                            <w:proofErr w:type="spellEnd"/>
-                            <w:r>
-                              <w:rPr>
-                                <w:rFonts w:ascii="Corbel" w:hAnsi="Corbel"/>
-                                <w:color w:val="F2F2F2" w:themeColor="background1" w:themeShade="F2"/>
-                                <w:sz w:val="24"/>
-                                <w:szCs w:val="24"/>
-                                <w:lang w:val="es-AR" w:eastAsia="es-ES"/>
-                              </w:rPr>
-                              <w:t>. 57824</w:t>
+                              <w:t>Herrera, Antonio  leg. 57824</w:t>
                             </w:r>
                           </w:p>
                           <w:p>
@@ -3655,29 +3211,7 @@
                                 <w:szCs w:val="24"/>
                                 <w:lang w:val="pt-BR" w:eastAsia="es-ES"/>
                               </w:rPr>
-                              <w:t xml:space="preserve">Pedrosa, Paula </w:t>
-                            </w:r>
-                            <w:proofErr w:type="spellStart"/>
-                            <w:r>
-                              <w:rPr>
-                                <w:rFonts w:ascii="Corbel" w:hAnsi="Corbel"/>
-                                <w:color w:val="F2F2F2" w:themeColor="background1" w:themeShade="F2"/>
-                                <w:sz w:val="24"/>
-                                <w:szCs w:val="24"/>
-                                <w:lang w:val="pt-BR" w:eastAsia="es-ES"/>
-                              </w:rPr>
-                              <w:t>Melania</w:t>
-                            </w:r>
-                            <w:proofErr w:type="spellEnd"/>
-                            <w:r>
-                              <w:rPr>
-                                <w:rFonts w:ascii="Corbel" w:hAnsi="Corbel"/>
-                                <w:color w:val="F2F2F2" w:themeColor="background1" w:themeShade="F2"/>
-                                <w:sz w:val="24"/>
-                                <w:szCs w:val="24"/>
-                                <w:lang w:val="pt-BR" w:eastAsia="es-ES"/>
-                              </w:rPr>
-                              <w:t xml:space="preserve"> leg. 58822</w:t>
+                              <w:t>Pedrosa, Paula Melania leg. 58822</w:t>
                             </w:r>
                           </w:p>
                           <w:p>
@@ -3699,29 +3233,7 @@
                                 <w:szCs w:val="24"/>
                                 <w:lang w:val="pt-BR" w:eastAsia="es-ES"/>
                               </w:rPr>
-                              <w:t xml:space="preserve">Rojas </w:t>
-                            </w:r>
-                            <w:proofErr w:type="spellStart"/>
-                            <w:r>
-                              <w:rPr>
-                                <w:rFonts w:ascii="Corbel" w:hAnsi="Corbel"/>
-                                <w:color w:val="F2F2F2" w:themeColor="background1" w:themeShade="F2"/>
-                                <w:sz w:val="24"/>
-                                <w:szCs w:val="24"/>
-                                <w:lang w:val="pt-BR" w:eastAsia="es-ES"/>
-                              </w:rPr>
-                              <w:t>Amaya</w:t>
-                            </w:r>
-                            <w:proofErr w:type="spellEnd"/>
-                            <w:r>
-                              <w:rPr>
-                                <w:rFonts w:ascii="Corbel" w:hAnsi="Corbel"/>
-                                <w:color w:val="F2F2F2" w:themeColor="background1" w:themeShade="F2"/>
-                                <w:sz w:val="24"/>
-                                <w:szCs w:val="24"/>
-                                <w:lang w:val="pt-BR" w:eastAsia="es-ES"/>
-                              </w:rPr>
-                              <w:t>, M. Florencia leg. 58577</w:t>
+                              <w:t>Rojas Amaya, M. Florencia leg. 58577</w:t>
                             </w:r>
                           </w:p>
                           <w:p>
@@ -4040,17 +3552,8 @@
                     <w:rFonts w:ascii="Calibri Light" w:hAnsi="Calibri Light"/>
                     <w:lang w:val="es-ES"/>
                   </w:rPr>
-                  <w:t xml:space="preserve">Creación Documento Product </w:t>
+                  <w:t>Creación Documento Product Backlog</w:t>
                 </w:r>
-                <w:proofErr w:type="spellStart"/>
-                <w:r>
-                  <w:rPr>
-                    <w:rFonts w:ascii="Calibri Light" w:hAnsi="Calibri Light"/>
-                    <w:lang w:val="es-ES"/>
-                  </w:rPr>
-                  <w:t>Backlog</w:t>
-                </w:r>
-                <w:proofErr w:type="spellEnd"/>
               </w:p>
             </w:tc>
           </w:tr>
@@ -5830,7 +5333,16 @@
                 <w:color w:val="000000" w:themeColor="text1"/>
                 <w:lang w:val="es-ES"/>
               </w:rPr>
-              <w:t>er registrar un nuevo Equipo para poder generar el fixture del Camepeonato.</w:t>
+              <w:t>er registrar un nuevo Equipo</w:t>
+            </w:r>
+            <w:r>
+              <w:rPr>
+                <w:rFonts w:ascii="Calibri Light" w:hAnsi="Calibri Light"/>
+                <w:noProof/>
+                <w:color w:val="000000" w:themeColor="text1"/>
+                <w:lang w:val="es-ES"/>
+              </w:rPr>
+              <w:t xml:space="preserve"> a un Campeonato para poder generar el fixture.</w:t>
             </w:r>
           </w:p>
           <w:p>
@@ -6406,8 +5918,6 @@
               </w:rPr>
               <w:t>ontraseña</w:t>
             </w:r>
-            <w:bookmarkStart w:id="0" w:name="_GoBack"/>
-            <w:bookmarkEnd w:id="0"/>
           </w:p>
         </w:tc>
         <w:tc>
@@ -6476,14 +5986,7 @@
                 <w:rFonts w:ascii="Calibri Light" w:hAnsi="Calibri Light"/>
                 <w:lang w:val="es-AR"/>
               </w:rPr>
-              <w:t>Apellido de usuario mínimo 3</w:t>
-            </w:r>
-            <w:r>
-              <w:rPr>
-                <w:rFonts w:ascii="Calibri Light" w:hAnsi="Calibri Light"/>
-                <w:lang w:val="es-AR"/>
-              </w:rPr>
-              <w:t xml:space="preserve"> caracteres y máximo 50 caracteres.</w:t>
+              <w:t>Apellido de usuario mínimo 3 caracteres y máximo 50 caracteres.</w:t>
             </w:r>
           </w:p>
           <w:p>
@@ -6505,28 +6008,7 @@
                 <w:rFonts w:ascii="Calibri Light" w:hAnsi="Calibri Light"/>
                 <w:lang w:val="es-AR"/>
               </w:rPr>
-              <w:t>Mail mínimo 5</w:t>
-            </w:r>
-            <w:r>
-              <w:rPr>
-                <w:rFonts w:ascii="Calibri Light" w:hAnsi="Calibri Light"/>
-                <w:lang w:val="es-AR"/>
-              </w:rPr>
-              <w:t xml:space="preserve"> caracteres y m</w:t>
-            </w:r>
-            <w:r>
-              <w:rPr>
-                <w:rFonts w:ascii="Calibri Light" w:hAnsi="Calibri Light"/>
-                <w:lang w:val="es-AR"/>
-              </w:rPr>
-              <w:t>áximo 10</w:t>
-            </w:r>
-            <w:r>
-              <w:rPr>
-                <w:rFonts w:ascii="Calibri Light" w:hAnsi="Calibri Light"/>
-                <w:lang w:val="es-AR"/>
-              </w:rPr>
-              <w:t>0 caracteres.</w:t>
+              <w:t>Mail mínimo 5 caracteres y máximo 100 caracteres.</w:t>
             </w:r>
           </w:p>
           <w:p>
@@ -10563,6 +10045,196 @@
             <w:pPr>
               <w:jc w:val="center"/>
               <w:cnfStyle w:val="000000100000" w:firstRow="0" w:lastRow="0" w:firstColumn="0" w:lastColumn="0" w:oddVBand="0" w:evenVBand="0" w:oddHBand="1" w:evenHBand="0" w:firstRowFirstColumn="0" w:firstRowLastColumn="0" w:lastRowFirstColumn="0" w:lastRowLastColumn="0"/>
+              <w:rPr>
+                <w:rFonts w:ascii="Calibri Light" w:hAnsi="Calibri Light"/>
+                <w:noProof/>
+                <w:color w:val="000000" w:themeColor="text1"/>
+                <w:lang w:val="es-ES"/>
+              </w:rPr>
+            </w:pPr>
+          </w:p>
+        </w:tc>
+      </w:tr>
+      <w:tr>
+        <w:tc>
+          <w:tcPr>
+            <w:cnfStyle w:val="001000000000" w:firstRow="0" w:lastRow="0" w:firstColumn="1" w:lastColumn="0" w:oddVBand="0" w:evenVBand="0" w:oddHBand="0" w:evenHBand="0" w:firstRowFirstColumn="0" w:firstRowLastColumn="0" w:lastRowFirstColumn="0" w:lastRowLastColumn="0"/>
+            <w:tcW w:w="562" w:type="dxa"/>
+          </w:tcPr>
+          <w:p>
+            <w:pPr>
+              <w:rPr>
+                <w:rFonts w:ascii="Calibri Light" w:hAnsi="Calibri Light"/>
+                <w:noProof/>
+                <w:color w:val="000000" w:themeColor="text1"/>
+                <w:lang w:val="es-ES"/>
+              </w:rPr>
+            </w:pPr>
+            <w:r>
+              <w:rPr>
+                <w:rFonts w:ascii="Calibri Light" w:hAnsi="Calibri Light"/>
+                <w:noProof/>
+                <w:color w:val="000000" w:themeColor="text1"/>
+                <w:lang w:val="es-ES"/>
+              </w:rPr>
+              <w:t>21</w:t>
+            </w:r>
+          </w:p>
+        </w:tc>
+        <w:tc>
+          <w:tcPr>
+            <w:tcW w:w="1843" w:type="dxa"/>
+          </w:tcPr>
+          <w:p>
+            <w:pPr>
+              <w:cnfStyle w:val="000000000000" w:firstRow="0" w:lastRow="0" w:firstColumn="0" w:lastColumn="0" w:oddVBand="0" w:evenVBand="0" w:oddHBand="0" w:evenHBand="0" w:firstRowFirstColumn="0" w:firstRowLastColumn="0" w:lastRowFirstColumn="0" w:lastRowLastColumn="0"/>
+              <w:rPr>
+                <w:rFonts w:ascii="Calibri Light" w:hAnsi="Calibri Light"/>
+                <w:noProof/>
+                <w:color w:val="000000" w:themeColor="text1"/>
+                <w:lang w:val="es-ES"/>
+              </w:rPr>
+            </w:pPr>
+            <w:r>
+              <w:rPr>
+                <w:rFonts w:ascii="Calibri Light" w:hAnsi="Calibri Light"/>
+                <w:noProof/>
+                <w:color w:val="000000" w:themeColor="text1"/>
+                <w:lang w:val="es-ES"/>
+              </w:rPr>
+              <w:t>Pasar Equipo  a Edición</w:t>
+            </w:r>
+          </w:p>
+        </w:tc>
+        <w:tc>
+          <w:tcPr>
+            <w:tcW w:w="4371" w:type="dxa"/>
+          </w:tcPr>
+          <w:p>
+            <w:pPr>
+              <w:cnfStyle w:val="000000000000" w:firstRow="0" w:lastRow="0" w:firstColumn="0" w:lastColumn="0" w:oddVBand="0" w:evenVBand="0" w:oddHBand="0" w:evenHBand="0" w:firstRowFirstColumn="0" w:firstRowLastColumn="0" w:lastRowFirstColumn="0" w:lastRowLastColumn="0"/>
+              <w:rPr>
+                <w:rFonts w:ascii="Calibri Light" w:hAnsi="Calibri Light"/>
+                <w:noProof/>
+                <w:color w:val="000000" w:themeColor="text1"/>
+                <w:lang w:val="es-ES"/>
+              </w:rPr>
+            </w:pPr>
+            <w:r>
+              <w:rPr>
+                <w:rFonts w:ascii="Calibri Light" w:hAnsi="Calibri Light"/>
+                <w:noProof/>
+                <w:color w:val="000000" w:themeColor="text1"/>
+                <w:lang w:val="es-ES"/>
+              </w:rPr>
+              <w:t>Como Administrador de</w:t>
+            </w:r>
+            <w:bookmarkStart w:id="0" w:name="_GoBack"/>
+            <w:r>
+              <w:rPr>
+                <w:rFonts w:ascii="Calibri Light" w:hAnsi="Calibri Light"/>
+                <w:noProof/>
+                <w:color w:val="000000" w:themeColor="text1"/>
+                <w:lang w:val="es-ES"/>
+              </w:rPr>
+              <w:t xml:space="preserve"> Campeonato </w:t>
+            </w:r>
+            <w:bookmarkEnd w:id="0"/>
+            <w:r>
+              <w:rPr>
+                <w:rFonts w:ascii="Calibri Light" w:hAnsi="Calibri Light"/>
+                <w:noProof/>
+                <w:color w:val="000000" w:themeColor="text1"/>
+                <w:lang w:val="es-ES"/>
+              </w:rPr>
+              <w:t>quiero poder pasar los equipos a una edición particular para generar la edición</w:t>
+            </w:r>
+          </w:p>
+        </w:tc>
+        <w:tc>
+          <w:tcPr>
+            <w:tcW w:w="3841" w:type="dxa"/>
+          </w:tcPr>
+          <w:p>
+            <w:pPr>
+              <w:cnfStyle w:val="000000000000" w:firstRow="0" w:lastRow="0" w:firstColumn="0" w:lastColumn="0" w:oddVBand="0" w:evenVBand="0" w:oddHBand="0" w:evenHBand="0" w:firstRowFirstColumn="0" w:firstRowLastColumn="0" w:lastRowFirstColumn="0" w:lastRowLastColumn="0"/>
+              <w:rPr>
+                <w:rFonts w:ascii="Calibri Light" w:hAnsi="Calibri Light"/>
+                <w:noProof/>
+                <w:color w:val="000000" w:themeColor="text1"/>
+                <w:lang w:val="es-ES"/>
+              </w:rPr>
+            </w:pPr>
+          </w:p>
+        </w:tc>
+        <w:tc>
+          <w:tcPr>
+            <w:tcW w:w="778" w:type="dxa"/>
+          </w:tcPr>
+          <w:p>
+            <w:pPr>
+              <w:cnfStyle w:val="000000000000" w:firstRow="0" w:lastRow="0" w:firstColumn="0" w:lastColumn="0" w:oddVBand="0" w:evenVBand="0" w:oddHBand="0" w:evenHBand="0" w:firstRowFirstColumn="0" w:firstRowLastColumn="0" w:lastRowFirstColumn="0" w:lastRowLastColumn="0"/>
+              <w:rPr>
+                <w:rFonts w:ascii="Calibri Light" w:hAnsi="Calibri Light"/>
+                <w:noProof/>
+                <w:color w:val="000000" w:themeColor="text1"/>
+                <w:lang w:val="es-ES"/>
+              </w:rPr>
+            </w:pPr>
+          </w:p>
+        </w:tc>
+        <w:tc>
+          <w:tcPr>
+            <w:tcW w:w="1559" w:type="dxa"/>
+          </w:tcPr>
+          <w:p>
+            <w:pPr>
+              <w:cnfStyle w:val="000000000000" w:firstRow="0" w:lastRow="0" w:firstColumn="0" w:lastColumn="0" w:oddVBand="0" w:evenVBand="0" w:oddHBand="0" w:evenHBand="0" w:firstRowFirstColumn="0" w:firstRowLastColumn="0" w:lastRowFirstColumn="0" w:lastRowLastColumn="0"/>
+              <w:rPr>
+                <w:rFonts w:ascii="Calibri Light" w:hAnsi="Calibri Light"/>
+                <w:noProof/>
+                <w:color w:val="000000" w:themeColor="text1"/>
+                <w:lang w:val="es-ES"/>
+              </w:rPr>
+            </w:pPr>
+            <w:r>
+              <w:rPr>
+                <w:rFonts w:ascii="Calibri Light" w:hAnsi="Calibri Light"/>
+                <w:noProof/>
+                <w:color w:val="000000" w:themeColor="text1"/>
+                <w:lang w:val="es-ES"/>
+              </w:rPr>
+              <w:t>Gestión de Equipos</w:t>
+            </w:r>
+          </w:p>
+        </w:tc>
+        <w:tc>
+          <w:tcPr>
+            <w:tcW w:w="1306" w:type="dxa"/>
+            <w:vAlign w:val="center"/>
+          </w:tcPr>
+          <w:p>
+            <w:pPr>
+              <w:jc w:val="center"/>
+              <w:cnfStyle w:val="000000000000" w:firstRow="0" w:lastRow="0" w:firstColumn="0" w:lastColumn="0" w:oddVBand="0" w:evenVBand="0" w:oddHBand="0" w:evenHBand="0" w:firstRowFirstColumn="0" w:firstRowLastColumn="0" w:lastRowFirstColumn="0" w:lastRowLastColumn="0"/>
+              <w:rPr>
+                <w:rFonts w:ascii="Calibri Light" w:hAnsi="Calibri Light"/>
+                <w:noProof/>
+                <w:color w:val="000000" w:themeColor="text1"/>
+                <w:lang w:val="es-ES"/>
+              </w:rPr>
+            </w:pPr>
+          </w:p>
+        </w:tc>
+        <w:tc>
+          <w:tcPr>
+            <w:tcW w:w="723" w:type="dxa"/>
+            <w:vAlign w:val="center"/>
+          </w:tcPr>
+          <w:p>
+            <w:pPr>
+              <w:jc w:val="center"/>
+              <w:cnfStyle w:val="000000000000" w:firstRow="0" w:lastRow="0" w:firstColumn="0" w:lastColumn="0" w:oddVBand="0" w:evenVBand="0" w:oddHBand="0" w:evenHBand="0" w:firstRowFirstColumn="0" w:firstRowLastColumn="0" w:lastRowFirstColumn="0" w:lastRowLastColumn="0"/>
               <w:rPr>
                 <w:rFonts w:ascii="Calibri Light" w:hAnsi="Calibri Light"/>
                 <w:noProof/>
@@ -15604,7 +15276,7 @@
 </file>
 
 <file path=customXml/itemProps3.xml><?xml version="1.0" encoding="utf-8"?>
-<ds:datastoreItem xmlns:ds="http://schemas.openxmlformats.org/officeDocument/2006/customXml" ds:itemID="{C8FB7C50-C63E-4B43-BD2A-92ABCE8F1C3B}">
+<ds:datastoreItem xmlns:ds="http://schemas.openxmlformats.org/officeDocument/2006/customXml" ds:itemID="{E20F41C7-1014-4C86-AEB4-50E3A835E23B}">
   <ds:schemaRefs>
     <ds:schemaRef ds:uri="http://schemas.openxmlformats.org/officeDocument/2006/bibliography"/>
   </ds:schemaRefs>

</xml_diff>

<commit_message>
Subo Ers y Product backlog
</commit_message>
<xml_diff>
--- a/Documentacion/Requerimientos/Product Backlog.docx
+++ b/Documentacion/Requerimientos/Product Backlog.docx
@@ -369,7 +369,6 @@
                                         <w:lang w:val="es-AR"/>
                                       </w:rPr>
                                     </w:pPr>
-                                    <w:proofErr w:type="spellStart"/>
                                     <w:r>
                                       <w:rPr>
                                         <w:rFonts w:asciiTheme="majorHAnsi" w:hAnsiTheme="majorHAnsi"/>
@@ -378,31 +377,8 @@
                                         <w:sz w:val="96"/>
                                         <w:lang w:val="es-AR"/>
                                       </w:rPr>
-                                      <w:t>Product</w:t>
+                                      <w:t>Product Backlog</w:t>
                                     </w:r>
-                                    <w:proofErr w:type="spellEnd"/>
-                                    <w:r>
-                                      <w:rPr>
-                                        <w:rFonts w:asciiTheme="majorHAnsi" w:hAnsiTheme="majorHAnsi"/>
-                                        <w:b/>
-                                        <w:color w:val="595959" w:themeColor="text1" w:themeTint="A6"/>
-                                        <w:sz w:val="96"/>
-                                        <w:lang w:val="es-AR"/>
-                                      </w:rPr>
-                                      <w:t xml:space="preserve"> </w:t>
-                                    </w:r>
-                                    <w:proofErr w:type="spellStart"/>
-                                    <w:r>
-                                      <w:rPr>
-                                        <w:rFonts w:asciiTheme="majorHAnsi" w:hAnsiTheme="majorHAnsi"/>
-                                        <w:b/>
-                                        <w:color w:val="595959" w:themeColor="text1" w:themeTint="A6"/>
-                                        <w:sz w:val="96"/>
-                                        <w:lang w:val="es-AR"/>
-                                      </w:rPr>
-                                      <w:t>Backlog</w:t>
-                                    </w:r>
-                                    <w:proofErr w:type="spellEnd"/>
                                   </w:p>
                                   <w:p>
                                     <w:pPr>
@@ -512,8 +488,6 @@
                                     </w:rPr>
                                     <w:t>25/05/2015</w:t>
                                   </w:r>
-                                  <w:bookmarkStart w:id="0" w:name="_GoBack"/>
-                                  <w:bookmarkEnd w:id="0"/>
                                 </w:p>
                                 <w:p>
                                   <w:pPr>
@@ -568,7 +542,6 @@
                                   <w:lang w:val="es-AR"/>
                                 </w:rPr>
                               </w:pPr>
-                              <w:proofErr w:type="spellStart"/>
                               <w:r>
                                 <w:rPr>
                                   <w:rFonts w:asciiTheme="majorHAnsi" w:hAnsiTheme="majorHAnsi"/>
@@ -577,31 +550,8 @@
                                   <w:sz w:val="96"/>
                                   <w:lang w:val="es-AR"/>
                                 </w:rPr>
-                                <w:t>Product</w:t>
+                                <w:t>Product Backlog</w:t>
                               </w:r>
-                              <w:proofErr w:type="spellEnd"/>
-                              <w:r>
-                                <w:rPr>
-                                  <w:rFonts w:asciiTheme="majorHAnsi" w:hAnsiTheme="majorHAnsi"/>
-                                  <w:b/>
-                                  <w:color w:val="595959" w:themeColor="text1" w:themeTint="A6"/>
-                                  <w:sz w:val="96"/>
-                                  <w:lang w:val="es-AR"/>
-                                </w:rPr>
-                                <w:t xml:space="preserve"> </w:t>
-                              </w:r>
-                              <w:proofErr w:type="spellStart"/>
-                              <w:r>
-                                <w:rPr>
-                                  <w:rFonts w:asciiTheme="majorHAnsi" w:hAnsiTheme="majorHAnsi"/>
-                                  <w:b/>
-                                  <w:color w:val="595959" w:themeColor="text1" w:themeTint="A6"/>
-                                  <w:sz w:val="96"/>
-                                  <w:lang w:val="es-AR"/>
-                                </w:rPr>
-                                <w:t>Backlog</w:t>
-                              </w:r>
-                              <w:proofErr w:type="spellEnd"/>
                             </w:p>
                             <w:p>
                               <w:pPr>
@@ -640,8 +590,6 @@
                               </w:rPr>
                               <w:t>25/05/2015</w:t>
                             </w:r>
-                            <w:bookmarkStart w:id="1" w:name="_GoBack"/>
-                            <w:bookmarkEnd w:id="1"/>
                           </w:p>
                           <w:p>
                             <w:pPr>
@@ -942,20 +890,8 @@
                                       <w:sz w:val="52"/>
                                       <w:lang w:val="es-AR"/>
                                     </w:rPr>
-                                    <w:t>Que Golazo</w:t>
+                                    <w:t>Que Golazo!</w:t>
                                   </w:r>
-                                  <w:proofErr w:type="gramStart"/>
-                                  <w:r>
-                                    <w:rPr>
-                                      <w:rFonts w:asciiTheme="majorHAnsi" w:hAnsiTheme="majorHAnsi"/>
-                                      <w:b/>
-                                      <w:color w:val="595959" w:themeColor="text1" w:themeTint="A6"/>
-                                      <w:sz w:val="52"/>
-                                      <w:lang w:val="es-AR"/>
-                                    </w:rPr>
-                                    <w:t>!</w:t>
-                                  </w:r>
-                                  <w:proofErr w:type="gramEnd"/>
                                 </w:p>
                                 <w:p>
                                   <w:pPr>
@@ -1169,20 +1105,8 @@
                                 <w:sz w:val="52"/>
                                 <w:lang w:val="es-AR"/>
                               </w:rPr>
-                              <w:t>Que Golazo</w:t>
+                              <w:t>Que Golazo!</w:t>
                             </w:r>
-                            <w:proofErr w:type="gramStart"/>
-                            <w:r>
-                              <w:rPr>
-                                <w:rFonts w:asciiTheme="majorHAnsi" w:hAnsiTheme="majorHAnsi"/>
-                                <w:b/>
-                                <w:color w:val="595959" w:themeColor="text1" w:themeTint="A6"/>
-                                <w:sz w:val="52"/>
-                                <w:lang w:val="es-AR"/>
-                              </w:rPr>
-                              <w:t>!</w:t>
-                            </w:r>
-                            <w:proofErr w:type="gramEnd"/>
                           </w:p>
                           <w:p>
                             <w:pPr>
@@ -1833,23 +1757,7 @@
                                       <w:color w:val="F2F2F2" w:themeColor="background1" w:themeShade="F2"/>
                                       <w:lang w:val="es-AR" w:eastAsia="es-ES"/>
                                     </w:rPr>
-                                    <w:t xml:space="preserve">Ing. </w:t>
-                                  </w:r>
-                                  <w:proofErr w:type="spellStart"/>
-                                  <w:r>
-                                    <w:rPr>
-                                      <w:color w:val="F2F2F2" w:themeColor="background1" w:themeShade="F2"/>
-                                      <w:lang w:val="es-AR" w:eastAsia="es-ES"/>
-                                    </w:rPr>
-                                    <w:t>Zohil</w:t>
-                                  </w:r>
-                                  <w:proofErr w:type="spellEnd"/>
-                                  <w:r>
-                                    <w:rPr>
-                                      <w:color w:val="F2F2F2" w:themeColor="background1" w:themeShade="F2"/>
-                                      <w:lang w:val="es-AR" w:eastAsia="es-ES"/>
-                                    </w:rPr>
-                                    <w:t>, Julio</w:t>
+                                    <w:t>Ing. Zohil, Julio</w:t>
                                   </w:r>
                                 </w:p>
                                 <w:p>
@@ -1865,23 +1773,7 @@
                                       <w:color w:val="F2F2F2" w:themeColor="background1" w:themeShade="F2"/>
                                       <w:lang w:val="es-AR" w:eastAsia="es-ES"/>
                                     </w:rPr>
-                                    <w:t xml:space="preserve">Ing. </w:t>
-                                  </w:r>
-                                  <w:proofErr w:type="spellStart"/>
-                                  <w:r>
-                                    <w:rPr>
-                                      <w:color w:val="F2F2F2" w:themeColor="background1" w:themeShade="F2"/>
-                                      <w:lang w:val="es-AR" w:eastAsia="es-ES"/>
-                                    </w:rPr>
-                                    <w:t>Liberatori</w:t>
-                                  </w:r>
-                                  <w:proofErr w:type="spellEnd"/>
-                                  <w:r>
-                                    <w:rPr>
-                                      <w:color w:val="F2F2F2" w:themeColor="background1" w:themeShade="F2"/>
-                                      <w:lang w:val="es-AR" w:eastAsia="es-ES"/>
-                                    </w:rPr>
-                                    <w:t>, Marcelo</w:t>
+                                    <w:t>Ing. Liberatori, Marcelo</w:t>
                                   </w:r>
                                 </w:p>
                                 <w:p>
@@ -2016,37 +1908,12 @@
                                       <w:lang w:val="es-AR" w:eastAsia="es-ES"/>
                                     </w:rPr>
                                   </w:pPr>
-                                  <w:proofErr w:type="spellStart"/>
                                   <w:r>
                                     <w:rPr>
                                       <w:color w:val="F2F2F2" w:themeColor="background1" w:themeShade="F2"/>
                                       <w:lang w:val="es-AR" w:eastAsia="es-ES"/>
                                     </w:rPr>
-                                    <w:t>Allemand</w:t>
-                                  </w:r>
-                                  <w:proofErr w:type="spellEnd"/>
-                                  <w:r>
-                                    <w:rPr>
-                                      <w:color w:val="F2F2F2" w:themeColor="background1" w:themeShade="F2"/>
-                                      <w:lang w:val="es-AR" w:eastAsia="es-ES"/>
-                                    </w:rPr>
-                                    <w:t xml:space="preserve">, Facundo </w:t>
-                                  </w:r>
-                                  <w:proofErr w:type="spellStart"/>
-                                  <w:r>
-                                    <w:rPr>
-                                      <w:color w:val="F2F2F2" w:themeColor="background1" w:themeShade="F2"/>
-                                      <w:lang w:val="es-AR" w:eastAsia="es-ES"/>
-                                    </w:rPr>
-                                    <w:t>leg</w:t>
-                                  </w:r>
-                                  <w:proofErr w:type="spellEnd"/>
-                                  <w:r>
-                                    <w:rPr>
-                                      <w:color w:val="F2F2F2" w:themeColor="background1" w:themeShade="F2"/>
-                                      <w:lang w:val="es-AR" w:eastAsia="es-ES"/>
-                                    </w:rPr>
-                                    <w:t xml:space="preserve">. 58971 </w:t>
+                                    <w:t xml:space="preserve">Allemand, Facundo leg. 58971 </w:t>
                                   </w:r>
                                 </w:p>
                                 <w:p>
@@ -2062,23 +1929,7 @@
                                       <w:color w:val="F2F2F2" w:themeColor="background1" w:themeShade="F2"/>
                                       <w:lang w:val="es-AR" w:eastAsia="es-ES"/>
                                     </w:rPr>
-                                    <w:t xml:space="preserve">Herrera, Antonio  </w:t>
-                                  </w:r>
-                                  <w:proofErr w:type="spellStart"/>
-                                  <w:r>
-                                    <w:rPr>
-                                      <w:color w:val="F2F2F2" w:themeColor="background1" w:themeShade="F2"/>
-                                      <w:lang w:val="es-AR" w:eastAsia="es-ES"/>
-                                    </w:rPr>
-                                    <w:t>leg</w:t>
-                                  </w:r>
-                                  <w:proofErr w:type="spellEnd"/>
-                                  <w:r>
-                                    <w:rPr>
-                                      <w:color w:val="F2F2F2" w:themeColor="background1" w:themeShade="F2"/>
-                                      <w:lang w:val="es-AR" w:eastAsia="es-ES"/>
-                                    </w:rPr>
-                                    <w:t>. 57824</w:t>
+                                    <w:t>Herrera, Antonio  leg. 57824</w:t>
                                   </w:r>
                                 </w:p>
                                 <w:p>
@@ -2094,23 +1945,7 @@
                                       <w:color w:val="F2F2F2" w:themeColor="background1" w:themeShade="F2"/>
                                       <w:lang w:val="pt-BR" w:eastAsia="es-ES"/>
                                     </w:rPr>
-                                    <w:t xml:space="preserve">Pedrosa, Paula </w:t>
-                                  </w:r>
-                                  <w:proofErr w:type="spellStart"/>
-                                  <w:r>
-                                    <w:rPr>
-                                      <w:color w:val="F2F2F2" w:themeColor="background1" w:themeShade="F2"/>
-                                      <w:lang w:val="pt-BR" w:eastAsia="es-ES"/>
-                                    </w:rPr>
-                                    <w:t>Melania</w:t>
-                                  </w:r>
-                                  <w:proofErr w:type="spellEnd"/>
-                                  <w:r>
-                                    <w:rPr>
-                                      <w:color w:val="F2F2F2" w:themeColor="background1" w:themeShade="F2"/>
-                                      <w:lang w:val="pt-BR" w:eastAsia="es-ES"/>
-                                    </w:rPr>
-                                    <w:t xml:space="preserve"> leg. 58822</w:t>
+                                    <w:t>Pedrosa, Paula Melania leg. 58822</w:t>
                                   </w:r>
                                 </w:p>
                                 <w:p>
@@ -2126,39 +1961,7 @@
                                       <w:color w:val="F2F2F2" w:themeColor="background1" w:themeShade="F2"/>
                                       <w:lang w:val="pt-BR" w:eastAsia="es-ES"/>
                                     </w:rPr>
-                                    <w:t xml:space="preserve">Rojas </w:t>
-                                  </w:r>
-                                  <w:proofErr w:type="spellStart"/>
-                                  <w:r>
-                                    <w:rPr>
-                                      <w:color w:val="F2F2F2" w:themeColor="background1" w:themeShade="F2"/>
-                                      <w:lang w:val="pt-BR" w:eastAsia="es-ES"/>
-                                    </w:rPr>
-                                    <w:t>Amaya</w:t>
-                                  </w:r>
-                                  <w:proofErr w:type="spellEnd"/>
-                                  <w:r>
-                                    <w:rPr>
-                                      <w:color w:val="F2F2F2" w:themeColor="background1" w:themeShade="F2"/>
-                                      <w:lang w:val="pt-BR" w:eastAsia="es-ES"/>
-                                    </w:rPr>
-                                    <w:t xml:space="preserve">, M. </w:t>
-                                  </w:r>
-                                  <w:proofErr w:type="spellStart"/>
-                                  <w:r>
-                                    <w:rPr>
-                                      <w:color w:val="F2F2F2" w:themeColor="background1" w:themeShade="F2"/>
-                                      <w:lang w:val="pt-BR" w:eastAsia="es-ES"/>
-                                    </w:rPr>
-                                    <w:t>Florencia</w:t>
-                                  </w:r>
-                                  <w:proofErr w:type="spellEnd"/>
-                                  <w:r>
-                                    <w:rPr>
-                                      <w:color w:val="F2F2F2" w:themeColor="background1" w:themeShade="F2"/>
-                                      <w:lang w:val="pt-BR" w:eastAsia="es-ES"/>
-                                    </w:rPr>
-                                    <w:t xml:space="preserve"> leg. 58577</w:t>
+                                    <w:t>Rojas Amaya, M. Florencia leg. 58577</w:t>
                                   </w:r>
                                 </w:p>
                                 <w:p>
@@ -2277,23 +2080,7 @@
                                 <w:color w:val="F2F2F2" w:themeColor="background1" w:themeShade="F2"/>
                                 <w:lang w:val="es-AR" w:eastAsia="es-ES"/>
                               </w:rPr>
-                              <w:t xml:space="preserve">Ing. </w:t>
-                            </w:r>
-                            <w:proofErr w:type="spellStart"/>
-                            <w:r>
-                              <w:rPr>
-                                <w:color w:val="F2F2F2" w:themeColor="background1" w:themeShade="F2"/>
-                                <w:lang w:val="es-AR" w:eastAsia="es-ES"/>
-                              </w:rPr>
-                              <w:t>Zohil</w:t>
-                            </w:r>
-                            <w:proofErr w:type="spellEnd"/>
-                            <w:r>
-                              <w:rPr>
-                                <w:color w:val="F2F2F2" w:themeColor="background1" w:themeShade="F2"/>
-                                <w:lang w:val="es-AR" w:eastAsia="es-ES"/>
-                              </w:rPr>
-                              <w:t>, Julio</w:t>
+                              <w:t>Ing. Zohil, Julio</w:t>
                             </w:r>
                           </w:p>
                           <w:p>
@@ -2309,23 +2096,7 @@
                                 <w:color w:val="F2F2F2" w:themeColor="background1" w:themeShade="F2"/>
                                 <w:lang w:val="es-AR" w:eastAsia="es-ES"/>
                               </w:rPr>
-                              <w:t xml:space="preserve">Ing. </w:t>
-                            </w:r>
-                            <w:proofErr w:type="spellStart"/>
-                            <w:r>
-                              <w:rPr>
-                                <w:color w:val="F2F2F2" w:themeColor="background1" w:themeShade="F2"/>
-                                <w:lang w:val="es-AR" w:eastAsia="es-ES"/>
-                              </w:rPr>
-                              <w:t>Liberatori</w:t>
-                            </w:r>
-                            <w:proofErr w:type="spellEnd"/>
-                            <w:r>
-                              <w:rPr>
-                                <w:color w:val="F2F2F2" w:themeColor="background1" w:themeShade="F2"/>
-                                <w:lang w:val="es-AR" w:eastAsia="es-ES"/>
-                              </w:rPr>
-                              <w:t>, Marcelo</w:t>
+                              <w:t>Ing. Liberatori, Marcelo</w:t>
                             </w:r>
                           </w:p>
                           <w:p>
@@ -2424,37 +2195,12 @@
                                 <w:lang w:val="es-AR" w:eastAsia="es-ES"/>
                               </w:rPr>
                             </w:pPr>
-                            <w:proofErr w:type="spellStart"/>
                             <w:r>
                               <w:rPr>
                                 <w:color w:val="F2F2F2" w:themeColor="background1" w:themeShade="F2"/>
                                 <w:lang w:val="es-AR" w:eastAsia="es-ES"/>
                               </w:rPr>
-                              <w:t>Allemand</w:t>
-                            </w:r>
-                            <w:proofErr w:type="spellEnd"/>
-                            <w:r>
-                              <w:rPr>
-                                <w:color w:val="F2F2F2" w:themeColor="background1" w:themeShade="F2"/>
-                                <w:lang w:val="es-AR" w:eastAsia="es-ES"/>
-                              </w:rPr>
-                              <w:t xml:space="preserve">, Facundo </w:t>
-                            </w:r>
-                            <w:proofErr w:type="spellStart"/>
-                            <w:r>
-                              <w:rPr>
-                                <w:color w:val="F2F2F2" w:themeColor="background1" w:themeShade="F2"/>
-                                <w:lang w:val="es-AR" w:eastAsia="es-ES"/>
-                              </w:rPr>
-                              <w:t>leg</w:t>
-                            </w:r>
-                            <w:proofErr w:type="spellEnd"/>
-                            <w:r>
-                              <w:rPr>
-                                <w:color w:val="F2F2F2" w:themeColor="background1" w:themeShade="F2"/>
-                                <w:lang w:val="es-AR" w:eastAsia="es-ES"/>
-                              </w:rPr>
-                              <w:t xml:space="preserve">. 58971 </w:t>
+                              <w:t xml:space="preserve">Allemand, Facundo leg. 58971 </w:t>
                             </w:r>
                           </w:p>
                           <w:p>
@@ -2470,23 +2216,7 @@
                                 <w:color w:val="F2F2F2" w:themeColor="background1" w:themeShade="F2"/>
                                 <w:lang w:val="es-AR" w:eastAsia="es-ES"/>
                               </w:rPr>
-                              <w:t xml:space="preserve">Herrera, Antonio  </w:t>
-                            </w:r>
-                            <w:proofErr w:type="spellStart"/>
-                            <w:r>
-                              <w:rPr>
-                                <w:color w:val="F2F2F2" w:themeColor="background1" w:themeShade="F2"/>
-                                <w:lang w:val="es-AR" w:eastAsia="es-ES"/>
-                              </w:rPr>
-                              <w:t>leg</w:t>
-                            </w:r>
-                            <w:proofErr w:type="spellEnd"/>
-                            <w:r>
-                              <w:rPr>
-                                <w:color w:val="F2F2F2" w:themeColor="background1" w:themeShade="F2"/>
-                                <w:lang w:val="es-AR" w:eastAsia="es-ES"/>
-                              </w:rPr>
-                              <w:t>. 57824</w:t>
+                              <w:t>Herrera, Antonio  leg. 57824</w:t>
                             </w:r>
                           </w:p>
                           <w:p>
@@ -2502,23 +2232,7 @@
                                 <w:color w:val="F2F2F2" w:themeColor="background1" w:themeShade="F2"/>
                                 <w:lang w:val="pt-BR" w:eastAsia="es-ES"/>
                               </w:rPr>
-                              <w:t xml:space="preserve">Pedrosa, Paula </w:t>
-                            </w:r>
-                            <w:proofErr w:type="spellStart"/>
-                            <w:r>
-                              <w:rPr>
-                                <w:color w:val="F2F2F2" w:themeColor="background1" w:themeShade="F2"/>
-                                <w:lang w:val="pt-BR" w:eastAsia="es-ES"/>
-                              </w:rPr>
-                              <w:t>Melania</w:t>
-                            </w:r>
-                            <w:proofErr w:type="spellEnd"/>
-                            <w:r>
-                              <w:rPr>
-                                <w:color w:val="F2F2F2" w:themeColor="background1" w:themeShade="F2"/>
-                                <w:lang w:val="pt-BR" w:eastAsia="es-ES"/>
-                              </w:rPr>
-                              <w:t xml:space="preserve"> leg. 58822</w:t>
+                              <w:t>Pedrosa, Paula Melania leg. 58822</w:t>
                             </w:r>
                           </w:p>
                           <w:p>
@@ -2534,39 +2248,7 @@
                                 <w:color w:val="F2F2F2" w:themeColor="background1" w:themeShade="F2"/>
                                 <w:lang w:val="pt-BR" w:eastAsia="es-ES"/>
                               </w:rPr>
-                              <w:t xml:space="preserve">Rojas </w:t>
-                            </w:r>
-                            <w:proofErr w:type="spellStart"/>
-                            <w:r>
-                              <w:rPr>
-                                <w:color w:val="F2F2F2" w:themeColor="background1" w:themeShade="F2"/>
-                                <w:lang w:val="pt-BR" w:eastAsia="es-ES"/>
-                              </w:rPr>
-                              <w:t>Amaya</w:t>
-                            </w:r>
-                            <w:proofErr w:type="spellEnd"/>
-                            <w:r>
-                              <w:rPr>
-                                <w:color w:val="F2F2F2" w:themeColor="background1" w:themeShade="F2"/>
-                                <w:lang w:val="pt-BR" w:eastAsia="es-ES"/>
-                              </w:rPr>
-                              <w:t xml:space="preserve">, M. </w:t>
-                            </w:r>
-                            <w:proofErr w:type="spellStart"/>
-                            <w:r>
-                              <w:rPr>
-                                <w:color w:val="F2F2F2" w:themeColor="background1" w:themeShade="F2"/>
-                                <w:lang w:val="pt-BR" w:eastAsia="es-ES"/>
-                              </w:rPr>
-                              <w:t>Florencia</w:t>
-                            </w:r>
-                            <w:proofErr w:type="spellEnd"/>
-                            <w:r>
-                              <w:rPr>
-                                <w:color w:val="F2F2F2" w:themeColor="background1" w:themeShade="F2"/>
-                                <w:lang w:val="pt-BR" w:eastAsia="es-ES"/>
-                              </w:rPr>
-                              <w:t xml:space="preserve"> leg. 58577</w:t>
+                              <w:t>Rojas Amaya, M. Florencia leg. 58577</w:t>
                             </w:r>
                           </w:p>
                           <w:p>
@@ -2822,29 +2504,7 @@
                                       <w:szCs w:val="24"/>
                                       <w:lang w:val="es-AR" w:eastAsia="es-ES"/>
                                     </w:rPr>
-                                    <w:t xml:space="preserve">Ing. </w:t>
-                                  </w:r>
-                                  <w:proofErr w:type="spellStart"/>
-                                  <w:r>
-                                    <w:rPr>
-                                      <w:rFonts w:ascii="Corbel" w:hAnsi="Corbel"/>
-                                      <w:color w:val="F2F2F2" w:themeColor="background1" w:themeShade="F2"/>
-                                      <w:sz w:val="24"/>
-                                      <w:szCs w:val="24"/>
-                                      <w:lang w:val="es-AR" w:eastAsia="es-ES"/>
-                                    </w:rPr>
-                                    <w:t>Zohil</w:t>
-                                  </w:r>
-                                  <w:proofErr w:type="spellEnd"/>
-                                  <w:r>
-                                    <w:rPr>
-                                      <w:rFonts w:ascii="Corbel" w:hAnsi="Corbel"/>
-                                      <w:color w:val="F2F2F2" w:themeColor="background1" w:themeShade="F2"/>
-                                      <w:sz w:val="24"/>
-                                      <w:szCs w:val="24"/>
-                                      <w:lang w:val="es-AR" w:eastAsia="es-ES"/>
-                                    </w:rPr>
-                                    <w:t>, Julio</w:t>
+                                    <w:t>Ing. Zohil, Julio</w:t>
                                   </w:r>
                                 </w:p>
                                 <w:p>
@@ -2866,29 +2526,7 @@
                                       <w:szCs w:val="24"/>
                                       <w:lang w:val="es-AR" w:eastAsia="es-ES"/>
                                     </w:rPr>
-                                    <w:t xml:space="preserve">Ing. </w:t>
-                                  </w:r>
-                                  <w:proofErr w:type="spellStart"/>
-                                  <w:r>
-                                    <w:rPr>
-                                      <w:rFonts w:ascii="Corbel" w:hAnsi="Corbel"/>
-                                      <w:color w:val="F2F2F2" w:themeColor="background1" w:themeShade="F2"/>
-                                      <w:sz w:val="24"/>
-                                      <w:szCs w:val="24"/>
-                                      <w:lang w:val="es-AR" w:eastAsia="es-ES"/>
-                                    </w:rPr>
-                                    <w:t>Liberatori</w:t>
-                                  </w:r>
-                                  <w:proofErr w:type="spellEnd"/>
-                                  <w:r>
-                                    <w:rPr>
-                                      <w:rFonts w:ascii="Corbel" w:hAnsi="Corbel"/>
-                                      <w:color w:val="F2F2F2" w:themeColor="background1" w:themeShade="F2"/>
-                                      <w:sz w:val="24"/>
-                                      <w:szCs w:val="24"/>
-                                      <w:lang w:val="es-AR" w:eastAsia="es-ES"/>
-                                    </w:rPr>
-                                    <w:t>, Marcelo</w:t>
+                                    <w:t>Ing. Liberatori, Marcelo</w:t>
                                   </w:r>
                                 </w:p>
                                 <w:p>
@@ -3028,7 +2666,6 @@
                                       <w:lang w:val="es-AR" w:eastAsia="es-ES"/>
                                     </w:rPr>
                                   </w:pPr>
-                                  <w:proofErr w:type="spellStart"/>
                                   <w:r>
                                     <w:rPr>
                                       <w:rFonts w:ascii="Corbel" w:hAnsi="Corbel"/>
@@ -3037,40 +2674,7 @@
                                       <w:szCs w:val="24"/>
                                       <w:lang w:val="es-AR" w:eastAsia="es-ES"/>
                                     </w:rPr>
-                                    <w:t>Allemand</w:t>
-                                  </w:r>
-                                  <w:proofErr w:type="spellEnd"/>
-                                  <w:r>
-                                    <w:rPr>
-                                      <w:rFonts w:ascii="Corbel" w:hAnsi="Corbel"/>
-                                      <w:color w:val="F2F2F2" w:themeColor="background1" w:themeShade="F2"/>
-                                      <w:sz w:val="24"/>
-                                      <w:szCs w:val="24"/>
-                                      <w:lang w:val="es-AR" w:eastAsia="es-ES"/>
-                                    </w:rPr>
-                                    <w:t xml:space="preserve">, Facundo </w:t>
-                                  </w:r>
-                                  <w:proofErr w:type="spellStart"/>
-                                  <w:r>
-                                    <w:rPr>
-                                      <w:rFonts w:ascii="Corbel" w:hAnsi="Corbel"/>
-                                      <w:color w:val="F2F2F2" w:themeColor="background1" w:themeShade="F2"/>
-                                      <w:sz w:val="24"/>
-                                      <w:szCs w:val="24"/>
-                                      <w:lang w:val="es-AR" w:eastAsia="es-ES"/>
-                                    </w:rPr>
-                                    <w:t>leg</w:t>
-                                  </w:r>
-                                  <w:proofErr w:type="spellEnd"/>
-                                  <w:r>
-                                    <w:rPr>
-                                      <w:rFonts w:ascii="Corbel" w:hAnsi="Corbel"/>
-                                      <w:color w:val="F2F2F2" w:themeColor="background1" w:themeShade="F2"/>
-                                      <w:sz w:val="24"/>
-                                      <w:szCs w:val="24"/>
-                                      <w:lang w:val="es-AR" w:eastAsia="es-ES"/>
-                                    </w:rPr>
-                                    <w:t xml:space="preserve">. 58971 </w:t>
+                                    <w:t xml:space="preserve">Allemand, Facundo leg. 58971 </w:t>
                                   </w:r>
                                 </w:p>
                                 <w:p>
@@ -3092,29 +2696,7 @@
                                       <w:szCs w:val="24"/>
                                       <w:lang w:val="es-AR" w:eastAsia="es-ES"/>
                                     </w:rPr>
-                                    <w:t xml:space="preserve">Herrera, Antonio  </w:t>
-                                  </w:r>
-                                  <w:proofErr w:type="spellStart"/>
-                                  <w:r>
-                                    <w:rPr>
-                                      <w:rFonts w:ascii="Corbel" w:hAnsi="Corbel"/>
-                                      <w:color w:val="F2F2F2" w:themeColor="background1" w:themeShade="F2"/>
-                                      <w:sz w:val="24"/>
-                                      <w:szCs w:val="24"/>
-                                      <w:lang w:val="es-AR" w:eastAsia="es-ES"/>
-                                    </w:rPr>
-                                    <w:t>leg</w:t>
-                                  </w:r>
-                                  <w:proofErr w:type="spellEnd"/>
-                                  <w:r>
-                                    <w:rPr>
-                                      <w:rFonts w:ascii="Corbel" w:hAnsi="Corbel"/>
-                                      <w:color w:val="F2F2F2" w:themeColor="background1" w:themeShade="F2"/>
-                                      <w:sz w:val="24"/>
-                                      <w:szCs w:val="24"/>
-                                      <w:lang w:val="es-AR" w:eastAsia="es-ES"/>
-                                    </w:rPr>
-                                    <w:t>. 57824</w:t>
+                                    <w:t>Herrera, Antonio  leg. 57824</w:t>
                                   </w:r>
                                 </w:p>
                                 <w:p>
@@ -3136,29 +2718,7 @@
                                       <w:szCs w:val="24"/>
                                       <w:lang w:val="pt-BR" w:eastAsia="es-ES"/>
                                     </w:rPr>
-                                    <w:t xml:space="preserve">Pedrosa, Paula </w:t>
-                                  </w:r>
-                                  <w:proofErr w:type="spellStart"/>
-                                  <w:r>
-                                    <w:rPr>
-                                      <w:rFonts w:ascii="Corbel" w:hAnsi="Corbel"/>
-                                      <w:color w:val="F2F2F2" w:themeColor="background1" w:themeShade="F2"/>
-                                      <w:sz w:val="24"/>
-                                      <w:szCs w:val="24"/>
-                                      <w:lang w:val="pt-BR" w:eastAsia="es-ES"/>
-                                    </w:rPr>
-                                    <w:t>Melania</w:t>
-                                  </w:r>
-                                  <w:proofErr w:type="spellEnd"/>
-                                  <w:r>
-                                    <w:rPr>
-                                      <w:rFonts w:ascii="Corbel" w:hAnsi="Corbel"/>
-                                      <w:color w:val="F2F2F2" w:themeColor="background1" w:themeShade="F2"/>
-                                      <w:sz w:val="24"/>
-                                      <w:szCs w:val="24"/>
-                                      <w:lang w:val="pt-BR" w:eastAsia="es-ES"/>
-                                    </w:rPr>
-                                    <w:t xml:space="preserve"> leg. 58822</w:t>
+                                    <w:t>Pedrosa, Paula Melania leg. 58822</w:t>
                                   </w:r>
                                 </w:p>
                                 <w:p>
@@ -3180,51 +2740,7 @@
                                       <w:szCs w:val="24"/>
                                       <w:lang w:val="pt-BR" w:eastAsia="es-ES"/>
                                     </w:rPr>
-                                    <w:t xml:space="preserve">Rojas </w:t>
-                                  </w:r>
-                                  <w:proofErr w:type="spellStart"/>
-                                  <w:r>
-                                    <w:rPr>
-                                      <w:rFonts w:ascii="Corbel" w:hAnsi="Corbel"/>
-                                      <w:color w:val="F2F2F2" w:themeColor="background1" w:themeShade="F2"/>
-                                      <w:sz w:val="24"/>
-                                      <w:szCs w:val="24"/>
-                                      <w:lang w:val="pt-BR" w:eastAsia="es-ES"/>
-                                    </w:rPr>
-                                    <w:t>Amaya</w:t>
-                                  </w:r>
-                                  <w:proofErr w:type="spellEnd"/>
-                                  <w:r>
-                                    <w:rPr>
-                                      <w:rFonts w:ascii="Corbel" w:hAnsi="Corbel"/>
-                                      <w:color w:val="F2F2F2" w:themeColor="background1" w:themeShade="F2"/>
-                                      <w:sz w:val="24"/>
-                                      <w:szCs w:val="24"/>
-                                      <w:lang w:val="pt-BR" w:eastAsia="es-ES"/>
-                                    </w:rPr>
-                                    <w:t xml:space="preserve">, M. </w:t>
-                                  </w:r>
-                                  <w:proofErr w:type="spellStart"/>
-                                  <w:r>
-                                    <w:rPr>
-                                      <w:rFonts w:ascii="Corbel" w:hAnsi="Corbel"/>
-                                      <w:color w:val="F2F2F2" w:themeColor="background1" w:themeShade="F2"/>
-                                      <w:sz w:val="24"/>
-                                      <w:szCs w:val="24"/>
-                                      <w:lang w:val="pt-BR" w:eastAsia="es-ES"/>
-                                    </w:rPr>
-                                    <w:t>Florencia</w:t>
-                                  </w:r>
-                                  <w:proofErr w:type="spellEnd"/>
-                                  <w:r>
-                                    <w:rPr>
-                                      <w:rFonts w:ascii="Corbel" w:hAnsi="Corbel"/>
-                                      <w:color w:val="F2F2F2" w:themeColor="background1" w:themeShade="F2"/>
-                                      <w:sz w:val="24"/>
-                                      <w:szCs w:val="24"/>
-                                      <w:lang w:val="pt-BR" w:eastAsia="es-ES"/>
-                                    </w:rPr>
-                                    <w:t xml:space="preserve"> leg. 58577</w:t>
+                                    <w:t>Rojas Amaya, M. Florencia leg. 58577</w:t>
                                   </w:r>
                                 </w:p>
                                 <w:p>
@@ -3339,29 +2855,7 @@
                                 <w:szCs w:val="24"/>
                                 <w:lang w:val="es-AR" w:eastAsia="es-ES"/>
                               </w:rPr>
-                              <w:t xml:space="preserve">Ing. </w:t>
-                            </w:r>
-                            <w:proofErr w:type="spellStart"/>
-                            <w:r>
-                              <w:rPr>
-                                <w:rFonts w:ascii="Corbel" w:hAnsi="Corbel"/>
-                                <w:color w:val="F2F2F2" w:themeColor="background1" w:themeShade="F2"/>
-                                <w:sz w:val="24"/>
-                                <w:szCs w:val="24"/>
-                                <w:lang w:val="es-AR" w:eastAsia="es-ES"/>
-                              </w:rPr>
-                              <w:t>Zohil</w:t>
-                            </w:r>
-                            <w:proofErr w:type="spellEnd"/>
-                            <w:r>
-                              <w:rPr>
-                                <w:rFonts w:ascii="Corbel" w:hAnsi="Corbel"/>
-                                <w:color w:val="F2F2F2" w:themeColor="background1" w:themeShade="F2"/>
-                                <w:sz w:val="24"/>
-                                <w:szCs w:val="24"/>
-                                <w:lang w:val="es-AR" w:eastAsia="es-ES"/>
-                              </w:rPr>
-                              <w:t>, Julio</w:t>
+                              <w:t>Ing. Zohil, Julio</w:t>
                             </w:r>
                           </w:p>
                           <w:p>
@@ -3383,29 +2877,7 @@
                                 <w:szCs w:val="24"/>
                                 <w:lang w:val="es-AR" w:eastAsia="es-ES"/>
                               </w:rPr>
-                              <w:t xml:space="preserve">Ing. </w:t>
-                            </w:r>
-                            <w:proofErr w:type="spellStart"/>
-                            <w:r>
-                              <w:rPr>
-                                <w:rFonts w:ascii="Corbel" w:hAnsi="Corbel"/>
-                                <w:color w:val="F2F2F2" w:themeColor="background1" w:themeShade="F2"/>
-                                <w:sz w:val="24"/>
-                                <w:szCs w:val="24"/>
-                                <w:lang w:val="es-AR" w:eastAsia="es-ES"/>
-                              </w:rPr>
-                              <w:t>Liberatori</w:t>
-                            </w:r>
-                            <w:proofErr w:type="spellEnd"/>
-                            <w:r>
-                              <w:rPr>
-                                <w:rFonts w:ascii="Corbel" w:hAnsi="Corbel"/>
-                                <w:color w:val="F2F2F2" w:themeColor="background1" w:themeShade="F2"/>
-                                <w:sz w:val="24"/>
-                                <w:szCs w:val="24"/>
-                                <w:lang w:val="es-AR" w:eastAsia="es-ES"/>
-                              </w:rPr>
-                              <w:t>, Marcelo</w:t>
+                              <w:t>Ing. Liberatori, Marcelo</w:t>
                             </w:r>
                           </w:p>
                           <w:p>
@@ -3509,7 +2981,6 @@
                                 <w:lang w:val="es-AR" w:eastAsia="es-ES"/>
                               </w:rPr>
                             </w:pPr>
-                            <w:proofErr w:type="spellStart"/>
                             <w:r>
                               <w:rPr>
                                 <w:rFonts w:ascii="Corbel" w:hAnsi="Corbel"/>
@@ -3518,40 +2989,7 @@
                                 <w:szCs w:val="24"/>
                                 <w:lang w:val="es-AR" w:eastAsia="es-ES"/>
                               </w:rPr>
-                              <w:t>Allemand</w:t>
-                            </w:r>
-                            <w:proofErr w:type="spellEnd"/>
-                            <w:r>
-                              <w:rPr>
-                                <w:rFonts w:ascii="Corbel" w:hAnsi="Corbel"/>
-                                <w:color w:val="F2F2F2" w:themeColor="background1" w:themeShade="F2"/>
-                                <w:sz w:val="24"/>
-                                <w:szCs w:val="24"/>
-                                <w:lang w:val="es-AR" w:eastAsia="es-ES"/>
-                              </w:rPr>
-                              <w:t xml:space="preserve">, Facundo </w:t>
-                            </w:r>
-                            <w:proofErr w:type="spellStart"/>
-                            <w:r>
-                              <w:rPr>
-                                <w:rFonts w:ascii="Corbel" w:hAnsi="Corbel"/>
-                                <w:color w:val="F2F2F2" w:themeColor="background1" w:themeShade="F2"/>
-                                <w:sz w:val="24"/>
-                                <w:szCs w:val="24"/>
-                                <w:lang w:val="es-AR" w:eastAsia="es-ES"/>
-                              </w:rPr>
-                              <w:t>leg</w:t>
-                            </w:r>
-                            <w:proofErr w:type="spellEnd"/>
-                            <w:r>
-                              <w:rPr>
-                                <w:rFonts w:ascii="Corbel" w:hAnsi="Corbel"/>
-                                <w:color w:val="F2F2F2" w:themeColor="background1" w:themeShade="F2"/>
-                                <w:sz w:val="24"/>
-                                <w:szCs w:val="24"/>
-                                <w:lang w:val="es-AR" w:eastAsia="es-ES"/>
-                              </w:rPr>
-                              <w:t xml:space="preserve">. 58971 </w:t>
+                              <w:t xml:space="preserve">Allemand, Facundo leg. 58971 </w:t>
                             </w:r>
                           </w:p>
                           <w:p>
@@ -3573,29 +3011,7 @@
                                 <w:szCs w:val="24"/>
                                 <w:lang w:val="es-AR" w:eastAsia="es-ES"/>
                               </w:rPr>
-                              <w:t xml:space="preserve">Herrera, Antonio  </w:t>
-                            </w:r>
-                            <w:proofErr w:type="spellStart"/>
-                            <w:r>
-                              <w:rPr>
-                                <w:rFonts w:ascii="Corbel" w:hAnsi="Corbel"/>
-                                <w:color w:val="F2F2F2" w:themeColor="background1" w:themeShade="F2"/>
-                                <w:sz w:val="24"/>
-                                <w:szCs w:val="24"/>
-                                <w:lang w:val="es-AR" w:eastAsia="es-ES"/>
-                              </w:rPr>
-                              <w:t>leg</w:t>
-                            </w:r>
-                            <w:proofErr w:type="spellEnd"/>
-                            <w:r>
-                              <w:rPr>
-                                <w:rFonts w:ascii="Corbel" w:hAnsi="Corbel"/>
-                                <w:color w:val="F2F2F2" w:themeColor="background1" w:themeShade="F2"/>
-                                <w:sz w:val="24"/>
-                                <w:szCs w:val="24"/>
-                                <w:lang w:val="es-AR" w:eastAsia="es-ES"/>
-                              </w:rPr>
-                              <w:t>. 57824</w:t>
+                              <w:t>Herrera, Antonio  leg. 57824</w:t>
                             </w:r>
                           </w:p>
                           <w:p>
@@ -3617,29 +3033,7 @@
                                 <w:szCs w:val="24"/>
                                 <w:lang w:val="pt-BR" w:eastAsia="es-ES"/>
                               </w:rPr>
-                              <w:t xml:space="preserve">Pedrosa, Paula </w:t>
-                            </w:r>
-                            <w:proofErr w:type="spellStart"/>
-                            <w:r>
-                              <w:rPr>
-                                <w:rFonts w:ascii="Corbel" w:hAnsi="Corbel"/>
-                                <w:color w:val="F2F2F2" w:themeColor="background1" w:themeShade="F2"/>
-                                <w:sz w:val="24"/>
-                                <w:szCs w:val="24"/>
-                                <w:lang w:val="pt-BR" w:eastAsia="es-ES"/>
-                              </w:rPr>
-                              <w:t>Melania</w:t>
-                            </w:r>
-                            <w:proofErr w:type="spellEnd"/>
-                            <w:r>
-                              <w:rPr>
-                                <w:rFonts w:ascii="Corbel" w:hAnsi="Corbel"/>
-                                <w:color w:val="F2F2F2" w:themeColor="background1" w:themeShade="F2"/>
-                                <w:sz w:val="24"/>
-                                <w:szCs w:val="24"/>
-                                <w:lang w:val="pt-BR" w:eastAsia="es-ES"/>
-                              </w:rPr>
-                              <w:t xml:space="preserve"> leg. 58822</w:t>
+                              <w:t>Pedrosa, Paula Melania leg. 58822</w:t>
                             </w:r>
                           </w:p>
                           <w:p>
@@ -3661,51 +3055,7 @@
                                 <w:szCs w:val="24"/>
                                 <w:lang w:val="pt-BR" w:eastAsia="es-ES"/>
                               </w:rPr>
-                              <w:t xml:space="preserve">Rojas </w:t>
-                            </w:r>
-                            <w:proofErr w:type="spellStart"/>
-                            <w:r>
-                              <w:rPr>
-                                <w:rFonts w:ascii="Corbel" w:hAnsi="Corbel"/>
-                                <w:color w:val="F2F2F2" w:themeColor="background1" w:themeShade="F2"/>
-                                <w:sz w:val="24"/>
-                                <w:szCs w:val="24"/>
-                                <w:lang w:val="pt-BR" w:eastAsia="es-ES"/>
-                              </w:rPr>
-                              <w:t>Amaya</w:t>
-                            </w:r>
-                            <w:proofErr w:type="spellEnd"/>
-                            <w:r>
-                              <w:rPr>
-                                <w:rFonts w:ascii="Corbel" w:hAnsi="Corbel"/>
-                                <w:color w:val="F2F2F2" w:themeColor="background1" w:themeShade="F2"/>
-                                <w:sz w:val="24"/>
-                                <w:szCs w:val="24"/>
-                                <w:lang w:val="pt-BR" w:eastAsia="es-ES"/>
-                              </w:rPr>
-                              <w:t xml:space="preserve">, M. </w:t>
-                            </w:r>
-                            <w:proofErr w:type="spellStart"/>
-                            <w:r>
-                              <w:rPr>
-                                <w:rFonts w:ascii="Corbel" w:hAnsi="Corbel"/>
-                                <w:color w:val="F2F2F2" w:themeColor="background1" w:themeShade="F2"/>
-                                <w:sz w:val="24"/>
-                                <w:szCs w:val="24"/>
-                                <w:lang w:val="pt-BR" w:eastAsia="es-ES"/>
-                              </w:rPr>
-                              <w:t>Florencia</w:t>
-                            </w:r>
-                            <w:proofErr w:type="spellEnd"/>
-                            <w:r>
-                              <w:rPr>
-                                <w:rFonts w:ascii="Corbel" w:hAnsi="Corbel"/>
-                                <w:color w:val="F2F2F2" w:themeColor="background1" w:themeShade="F2"/>
-                                <w:sz w:val="24"/>
-                                <w:szCs w:val="24"/>
-                                <w:lang w:val="pt-BR" w:eastAsia="es-ES"/>
-                              </w:rPr>
-                              <w:t xml:space="preserve"> leg. 58577</w:t>
+                              <w:t>Rojas Amaya, M. Florencia leg. 58577</w:t>
                             </w:r>
                           </w:p>
                           <w:p>
@@ -3993,30 +3343,8 @@
                   <w:rPr>
                     <w:lang w:val="es-ES"/>
                   </w:rPr>
-                  <w:t xml:space="preserve">Creación Documento </w:t>
+                  <w:t>Creación Documento Product Backlog</w:t>
                 </w:r>
-                <w:proofErr w:type="spellStart"/>
-                <w:r>
-                  <w:rPr>
-                    <w:lang w:val="es-ES"/>
-                  </w:rPr>
-                  <w:t>Product</w:t>
-                </w:r>
-                <w:proofErr w:type="spellEnd"/>
-                <w:r>
-                  <w:rPr>
-                    <w:lang w:val="es-ES"/>
-                  </w:rPr>
-                  <w:t xml:space="preserve"> </w:t>
-                </w:r>
-                <w:proofErr w:type="spellStart"/>
-                <w:r>
-                  <w:rPr>
-                    <w:lang w:val="es-ES"/>
-                  </w:rPr>
-                  <w:t>Backlog</w:t>
-                </w:r>
-                <w:proofErr w:type="spellEnd"/>
               </w:p>
             </w:tc>
           </w:tr>
@@ -4758,13 +4086,7 @@
                   <w:rPr>
                     <w:lang w:val="es-ES"/>
                   </w:rPr>
-                  <w:t>Se agregaron US de la gestión de consulta</w:t>
-                </w:r>
-                <w:r>
-                  <w:rPr>
-                    <w:lang w:val="es-ES"/>
-                  </w:rPr>
-                  <w:t xml:space="preserve"> de Sanciones y Portal de noticias</w:t>
+                  <w:t>Se agregaron US de la gestión de consulta de Sanciones y Portal de noticias</w:t>
                 </w:r>
               </w:p>
             </w:tc>
@@ -22897,7 +22219,21 @@
           <w:lang w:val="es-ES"/>
         </w:rPr>
         <w:lastRenderedPageBreak/>
-        <w:t>MÓDULO DE PÁGINA DE TORNEO</w:t>
+        <w:t>SITIO WEB</w:t>
+      </w:r>
+      <w:bookmarkStart w:id="0" w:name="_GoBack"/>
+      <w:bookmarkEnd w:id="0"/>
+      <w:r>
+        <w:rPr>
+          <w:b/>
+          <w:bCs/>
+          <w:noProof/>
+          <w:color w:val="31521B" w:themeColor="text2" w:themeShade="80"/>
+          <w:sz w:val="28"/>
+          <w:highlight w:val="lightGray"/>
+          <w:lang w:val="es-ES"/>
+        </w:rPr>
+        <w:t xml:space="preserve"> DE TORNEO</w:t>
       </w:r>
       <w:r>
         <w:rPr>
@@ -25967,15 +25303,7 @@
                 <w:color w:val="000000" w:themeColor="text1"/>
                 <w:lang w:val="es-ES"/>
               </w:rPr>
-              <w:t xml:space="preserve">Como Usuario visitante quiero poder visualizar los </w:t>
-            </w:r>
-            <w:r>
-              <w:rPr>
-                <w:noProof/>
-                <w:color w:val="000000" w:themeColor="text1"/>
-                <w:lang w:val="es-ES"/>
-              </w:rPr>
-              <w:t>jugadores de la edición.</w:t>
+              <w:t>Como Usuario visitante quiero poder visualizar los jugadores de la edición.</w:t>
             </w:r>
           </w:p>
         </w:tc>
@@ -27958,15 +27286,7 @@
                 <w:lang w:val="es-ES"/>
               </w:rPr>
               <w:lastRenderedPageBreak/>
-              <w:t xml:space="preserve">Como Usuario visitante quiero poder visualizar </w:t>
-            </w:r>
-            <w:r>
-              <w:rPr>
-                <w:noProof/>
-                <w:color w:val="000000" w:themeColor="text1"/>
-                <w:lang w:val="es-ES"/>
-              </w:rPr>
-              <w:t xml:space="preserve">los equipos participantes de la </w:t>
+              <w:t xml:space="preserve">Como Usuario visitante quiero poder visualizar los equipos participantes de la </w:t>
             </w:r>
             <w:r>
               <w:rPr>
@@ -28136,15 +27456,7 @@
                 <w:color w:val="000000" w:themeColor="text1"/>
                 <w:lang w:val="es-ES"/>
               </w:rPr>
-              <w:t xml:space="preserve">Como Usuario visitante quiero poder visualizar </w:t>
-            </w:r>
-            <w:r>
-              <w:rPr>
-                <w:noProof/>
-                <w:color w:val="000000" w:themeColor="text1"/>
-                <w:lang w:val="es-ES"/>
-              </w:rPr>
-              <w:t>el próximo partido que debe jugarse en la edición.</w:t>
+              <w:t>Como Usuario visitante quiero poder visualizar el próximo partido que debe jugarse en la edición.</w:t>
             </w:r>
           </w:p>
         </w:tc>
@@ -28309,15 +27621,7 @@
                 <w:color w:val="000000" w:themeColor="text1"/>
                 <w:lang w:val="es-ES"/>
               </w:rPr>
-              <w:t>Como Usuario visitante quiero poder vi</w:t>
-            </w:r>
-            <w:r>
-              <w:rPr>
-                <w:noProof/>
-                <w:color w:val="000000" w:themeColor="text1"/>
-                <w:lang w:val="es-ES"/>
-              </w:rPr>
-              <w:t>sualizar el podio de la edición (1º puesto – 2º puesto y 3º puesto)</w:t>
+              <w:t>Como Usuario visitante quiero poder visualizar el podio de la edición (1º puesto – 2º puesto y 3º puesto)</w:t>
             </w:r>
           </w:p>
         </w:tc>
@@ -29189,16 +28493,7 @@
                 <w:color w:val="000000" w:themeColor="text1"/>
                 <w:lang w:val="es-ES"/>
               </w:rPr>
-              <w:t xml:space="preserve"> </w:t>
-            </w:r>
-            <w:r>
-              <w:rPr>
-                <w:b/>
-                <w:noProof/>
-                <w:color w:val="000000" w:themeColor="text1"/>
-                <w:lang w:val="es-ES"/>
-              </w:rPr>
-              <w:t>APLICADAS</w:t>
+              <w:t xml:space="preserve"> APLICADAS</w:t>
             </w:r>
           </w:p>
         </w:tc>
@@ -29367,16 +28662,7 @@
                 <w:color w:val="000000" w:themeColor="text1"/>
                 <w:lang w:val="es-ES"/>
               </w:rPr>
-              <w:t xml:space="preserve"> </w:t>
-            </w:r>
-            <w:r>
-              <w:rPr>
-                <w:b/>
-                <w:noProof/>
-                <w:color w:val="000000" w:themeColor="text1"/>
-                <w:lang w:val="es-ES"/>
-              </w:rPr>
-              <w:t>APLICADAS</w:t>
+              <w:t xml:space="preserve"> APLICADAS</w:t>
             </w:r>
           </w:p>
         </w:tc>
@@ -29407,15 +28693,7 @@
                 <w:color w:val="000000" w:themeColor="text1"/>
                 <w:lang w:val="es-ES"/>
               </w:rPr>
-              <w:t xml:space="preserve"> </w:t>
-            </w:r>
-            <w:r>
-              <w:rPr>
-                <w:noProof/>
-                <w:color w:val="000000" w:themeColor="text1"/>
-                <w:lang w:val="es-ES"/>
-              </w:rPr>
-              <w:t>Como Usuario visitante quiero poder visualizar las sanciones aplicadas a jugadores y/o equipos participantes de la edición.</w:t>
+              <w:t xml:space="preserve"> Como Usuario visitante quiero poder visualizar las sanciones aplicadas a jugadores y/o equipos participantes de la edición.</w:t>
             </w:r>
           </w:p>
         </w:tc>
@@ -29642,6 +28920,25 @@
               </w:rPr>
               <w:t xml:space="preserve"> de Equipos</w:t>
             </w:r>
+            <w:r>
+              <w:rPr>
+                <w:i/>
+                <w:noProof/>
+                <w:color w:val="000000" w:themeColor="text1"/>
+                <w:lang w:val="es-ES"/>
+              </w:rPr>
+              <w:t xml:space="preserve"> </w:t>
+            </w:r>
+            <w:r>
+              <w:rPr>
+                <w:i/>
+                <w:noProof/>
+                <w:color w:val="000000" w:themeColor="text1"/>
+                <w:lang w:val="es-ES"/>
+              </w:rPr>
+              <w:lastRenderedPageBreak/>
+              <w:t>Participantes</w:t>
+            </w:r>
           </w:p>
         </w:tc>
         <w:tc>
@@ -29665,6 +28962,7 @@
                 <w:color w:val="000000" w:themeColor="text1"/>
                 <w:lang w:val="es-ES"/>
               </w:rPr>
+              <w:lastRenderedPageBreak/>
               <w:t>2</w:t>
             </w:r>
           </w:p>
@@ -29973,27 +29271,7 @@
               <w:szCs w:val="18"/>
               <w:lang w:val="es-AR"/>
             </w:rPr>
-            <w:t xml:space="preserve">Autores: </w:t>
-          </w:r>
-          <w:proofErr w:type="spellStart"/>
-          <w:r>
-            <w:rPr>
-              <w:color w:val="808080" w:themeColor="background1" w:themeShade="80"/>
-              <w:sz w:val="18"/>
-              <w:szCs w:val="18"/>
-              <w:lang w:val="es-AR"/>
-            </w:rPr>
-            <w:t>Allemand</w:t>
-          </w:r>
-          <w:proofErr w:type="spellEnd"/>
-          <w:r>
-            <w:rPr>
-              <w:color w:val="808080" w:themeColor="background1" w:themeShade="80"/>
-              <w:sz w:val="18"/>
-              <w:szCs w:val="18"/>
-              <w:lang w:val="es-AR"/>
-            </w:rPr>
-            <w:t xml:space="preserve"> Facundo, Herrera Antonio, Pedrosa Paula, Rojas Florencia</w:t>
+            <w:t>Autores: Allemand Facundo, Herrera Antonio, Pedrosa Paula, Rojas Florencia</w:t>
           </w:r>
         </w:p>
         <w:p>
@@ -30062,7 +29340,7 @@
               <w:szCs w:val="18"/>
               <w:lang w:val="es-ES"/>
             </w:rPr>
-            <w:t>20</w:t>
+            <w:t>17</w:t>
           </w:r>
           <w:r>
             <w:rPr>
@@ -36126,7 +35404,7 @@
 </file>
 
 <file path=customXml/itemProps3.xml><?xml version="1.0" encoding="utf-8"?>
-<ds:datastoreItem xmlns:ds="http://schemas.openxmlformats.org/officeDocument/2006/customXml" ds:itemID="{655DCEEF-D92C-4B27-AB57-7DBC7ED1EEB6}">
+<ds:datastoreItem xmlns:ds="http://schemas.openxmlformats.org/officeDocument/2006/customXml" ds:itemID="{B1269150-F1D6-436B-9A60-D66EF287C308}">
   <ds:schemaRefs>
     <ds:schemaRef ds:uri="http://schemas.openxmlformats.org/officeDocument/2006/bibliography"/>
   </ds:schemaRefs>

</xml_diff>